<commit_message>
Finished documentation and added some screenshots
</commit_message>
<xml_diff>
--- a/Documentation.docx
+++ b/Documentation.docx
@@ -1,10 +1,2442 @@
 
 <file path=word/document.xml><?xml version="1.0" encoding="utf-8"?>
-<w:document xmlns:wpc="http://schemas.microsoft.com/office/word/2010/wordprocessingCanvas" xmlns:cx="http://schemas.microsoft.com/office/drawing/2014/chartex" xmlns:cx1="http://schemas.microsoft.com/office/drawing/2015/9/8/chartex" xmlns:mc="http://schemas.openxmlformats.org/markup-compatibility/2006" xmlns:o="urn:schemas-microsoft-com:office:office" xmlns:r="http://schemas.openxmlformats.org/officeDocument/2006/relationships" xmlns:m="http://schemas.openxmlformats.org/officeDocument/2006/math" xmlns:v="urn:schemas-microsoft-com:vml" xmlns:wp14="http://schemas.microsoft.com/office/word/2010/wordprocessingDrawing" xmlns:wp="http://schemas.openxmlformats.org/drawingml/2006/wordprocessingDrawing" xmlns:w10="urn:schemas-microsoft-com:office:word" xmlns:w="http://schemas.openxmlformats.org/wordprocessingml/2006/main" xmlns:w14="http://schemas.microsoft.com/office/word/2010/wordml" xmlns:w15="http://schemas.microsoft.com/office/word/2012/wordml" xmlns:w16se="http://schemas.microsoft.com/office/word/2015/wordml/symex" xmlns:wpg="http://schemas.microsoft.com/office/word/2010/wordprocessingGroup" xmlns:wpi="http://schemas.microsoft.com/office/word/2010/wordprocessingInk" xmlns:wne="http://schemas.microsoft.com/office/word/2006/wordml" xmlns:wps="http://schemas.microsoft.com/office/word/2010/wordprocessingShape" mc:Ignorable="w14 w15 w16se wp14">
+<w:document xmlns:wpc="http://schemas.microsoft.com/office/word/2010/wordprocessingCanvas" xmlns:cx="http://schemas.microsoft.com/office/drawing/2014/chartex" xmlns:cx1="http://schemas.microsoft.com/office/drawing/2015/9/8/chartex" xmlns:cx2="http://schemas.microsoft.com/office/drawing/2015/10/21/chartex" xmlns:cx3="http://schemas.microsoft.com/office/drawing/2016/5/9/chartex" xmlns:cx4="http://schemas.microsoft.com/office/drawing/2016/5/10/chartex" xmlns:cx5="http://schemas.microsoft.com/office/drawing/2016/5/11/chartex" xmlns:cx6="http://schemas.microsoft.com/office/drawing/2016/5/12/chartex" xmlns:cx7="http://schemas.microsoft.com/office/drawing/2016/5/13/chartex" xmlns:cx8="http://schemas.microsoft.com/office/drawing/2016/5/14/chartex" xmlns:mc="http://schemas.openxmlformats.org/markup-compatibility/2006" xmlns:aink="http://schemas.microsoft.com/office/drawing/2016/ink" xmlns:am3d="http://schemas.microsoft.com/office/drawing/2017/model3d" xmlns:o="urn:schemas-microsoft-com:office:office" xmlns:oel="http://schemas.microsoft.com/office/2019/extlst" xmlns:r="http://schemas.openxmlformats.org/officeDocument/2006/relationships" xmlns:m="http://schemas.openxmlformats.org/officeDocument/2006/math" xmlns:v="urn:schemas-microsoft-com:vml" xmlns:wp14="http://schemas.microsoft.com/office/word/2010/wordprocessingDrawing" xmlns:wp="http://schemas.openxmlformats.org/drawingml/2006/wordprocessingDrawing" xmlns:w10="urn:schemas-microsoft-com:office:word" xmlns:w="http://schemas.openxmlformats.org/wordprocessingml/2006/main" xmlns:w14="http://schemas.microsoft.com/office/word/2010/wordml" xmlns:w15="http://schemas.microsoft.com/office/word/2012/wordml" xmlns:w16cex="http://schemas.microsoft.com/office/word/2018/wordml/cex" xmlns:w16cid="http://schemas.microsoft.com/office/word/2016/wordml/cid" xmlns:w16="http://schemas.microsoft.com/office/word/2018/wordml" xmlns:w16du="http://schemas.microsoft.com/office/word/2023/wordml/word16du" xmlns:w16sdtdh="http://schemas.microsoft.com/office/word/2020/wordml/sdtdatahash" xmlns:w16sdtfl="http://schemas.microsoft.com/office/word/2024/wordml/sdtformatlock" xmlns:w16se="http://schemas.microsoft.com/office/word/2015/wordml/symex" xmlns:wpg="http://schemas.microsoft.com/office/word/2010/wordprocessingGroup" xmlns:wpi="http://schemas.microsoft.com/office/word/2010/wordprocessingInk" xmlns:wne="http://schemas.microsoft.com/office/word/2006/wordml" xmlns:wps="http://schemas.microsoft.com/office/word/2010/wordprocessingShape" mc:Ignorable="w14 w15 w16se w16cid w16 w16cex w16sdtdh w16sdtfl w16du wp14">
   <w:body>
     <w:p>
-      <w:bookmarkStart w:id="0" w:name="_GoBack"/>
-      <w:bookmarkEnd w:id="0"/>
+      <w:pPr>
+        <w:rPr>
+          <w:rStyle w:val="IntenseReference"/>
+        </w:rPr>
+      </w:pPr>
+      <w:r>
+        <w:rPr>
+          <w:rStyle w:val="IntenseReference"/>
+        </w:rPr>
+        <w:t>Public GIT (</w:t>
+      </w:r>
+      <w:proofErr w:type="spellStart"/>
+      <w:r>
+        <w:rPr>
+          <w:rStyle w:val="IntenseReference"/>
+        </w:rPr>
+        <w:t>Github</w:t>
+      </w:r>
+      <w:proofErr w:type="spellEnd"/>
+      <w:r>
+        <w:rPr>
+          <w:rStyle w:val="IntenseReference"/>
+        </w:rPr>
+        <w:t xml:space="preserve">/Bitbucket/Gitlab) url: </w:t>
+      </w:r>
+    </w:p>
+    <w:p>
+      <w:pPr>
+        <w:rPr>
+          <w:rStyle w:val="IntenseReference"/>
+          <w:b w:val="0"/>
+          <w:bCs w:val="0"/>
+          <w:color w:val="auto"/>
+        </w:rPr>
+      </w:pPr>
+      <w:hyperlink r:id="rId7" w:history="1">
+        <w:r>
+          <w:rPr>
+            <w:rStyle w:val="Hyperlink"/>
+            <w:spacing w:val="5"/>
+          </w:rPr>
+          <w:t>https://github.com/Mimiiiii017/Multimedia_CatRPG_Database</w:t>
+        </w:r>
+      </w:hyperlink>
+      <w:r>
+        <w:rPr>
+          <w:rStyle w:val="IntenseReference"/>
+          <w:b w:val="0"/>
+          <w:bCs w:val="0"/>
+          <w:color w:val="auto"/>
+        </w:rPr>
+        <w:t xml:space="preserve"> </w:t>
+      </w:r>
+    </w:p>
+    <w:p>
+      <w:pPr>
+        <w:rPr>
+          <w:rStyle w:val="IntenseReference"/>
+        </w:rPr>
+      </w:pPr>
+      <w:r>
+        <w:rPr>
+          <w:rStyle w:val="IntenseReference"/>
+        </w:rPr>
+        <w:t>Public API (</w:t>
+      </w:r>
+      <w:proofErr w:type="spellStart"/>
+      <w:r>
+        <w:rPr>
+          <w:rStyle w:val="IntenseReference"/>
+        </w:rPr>
+        <w:t>Vercel</w:t>
+      </w:r>
+      <w:proofErr w:type="spellEnd"/>
+      <w:r>
+        <w:rPr>
+          <w:rStyle w:val="IntenseReference"/>
+        </w:rPr>
+        <w:t xml:space="preserve"> or otherwise) url: </w:t>
+      </w:r>
+    </w:p>
+    <w:p>
+      <w:pPr>
+        <w:rPr>
+          <w:rStyle w:val="IntenseReference"/>
+        </w:rPr>
+      </w:pPr>
+      <w:hyperlink r:id="rId8" w:history="1">
+        <w:r>
+          <w:rPr>
+            <w:rStyle w:val="Hyperlink"/>
+            <w:spacing w:val="5"/>
+          </w:rPr>
+          <w:t>https://multimedia-cat-rpg-database.vercel.app</w:t>
+        </w:r>
+      </w:hyperlink>
+      <w:r>
+        <w:rPr>
+          <w:rStyle w:val="IntenseReference"/>
+        </w:rPr>
+        <w:t xml:space="preserve"> </w:t>
+      </w:r>
+    </w:p>
+    <w:p>
+      <w:pPr>
+        <w:rPr>
+          <w:rStyle w:val="IntenseReference"/>
+        </w:rPr>
+      </w:pPr>
+      <w:r>
+        <w:rPr>
+          <w:rStyle w:val="IntenseReference"/>
+        </w:rPr>
+        <w:t xml:space="preserve">Task 1 Screenshot of your development environment setup: </w:t>
+      </w:r>
+      <w:r>
+        <w:rPr>
+          <w:rStyle w:val="IntenseReference"/>
+          <w:noProof/>
+        </w:rPr>
+        <w:drawing>
+          <wp:inline distT="0" distB="0" distL="0" distR="0" wp14:anchorId="62BF58EC" wp14:editId="6799C7D5">
+            <wp:extent cx="5943600" cy="3190875"/>
+            <wp:effectExtent l="0" t="0" r="0" b="9525"/>
+            <wp:docPr id="2060283259" name="Picture 1"/>
+            <wp:cNvGraphicFramePr>
+              <a:graphicFrameLocks xmlns:a="http://schemas.openxmlformats.org/drawingml/2006/main" noChangeAspect="1"/>
+            </wp:cNvGraphicFramePr>
+            <a:graphic xmlns:a="http://schemas.openxmlformats.org/drawingml/2006/main">
+              <a:graphicData uri="http://schemas.openxmlformats.org/drawingml/2006/picture">
+                <pic:pic xmlns:pic="http://schemas.openxmlformats.org/drawingml/2006/picture">
+                  <pic:nvPicPr>
+                    <pic:cNvPr id="0" name="Picture 1"/>
+                    <pic:cNvPicPr>
+                      <a:picLocks noChangeAspect="1" noChangeArrowheads="1"/>
+                    </pic:cNvPicPr>
+                  </pic:nvPicPr>
+                  <pic:blipFill>
+                    <a:blip r:embed="rId9" cstate="print">
+                      <a:extLst>
+                        <a:ext uri="{28A0092B-C50C-407E-A947-70E740481C1C}">
+                          <a14:useLocalDpi xmlns:a14="http://schemas.microsoft.com/office/drawing/2010/main" val="0"/>
+                        </a:ext>
+                      </a:extLst>
+                    </a:blip>
+                    <a:srcRect/>
+                    <a:stretch>
+                      <a:fillRect/>
+                    </a:stretch>
+                  </pic:blipFill>
+                  <pic:spPr bwMode="auto">
+                    <a:xfrm>
+                      <a:off x="0" y="0"/>
+                      <a:ext cx="5943600" cy="3190875"/>
+                    </a:xfrm>
+                    <a:prstGeom prst="rect">
+                      <a:avLst/>
+                    </a:prstGeom>
+                    <a:noFill/>
+                    <a:ln>
+                      <a:noFill/>
+                    </a:ln>
+                  </pic:spPr>
+                </pic:pic>
+              </a:graphicData>
+            </a:graphic>
+          </wp:inline>
+        </w:drawing>
+      </w:r>
+      <w:r>
+        <w:rPr>
+          <w:rStyle w:val="IntenseReference"/>
+          <w:noProof/>
+        </w:rPr>
+        <w:drawing>
+          <wp:inline distT="0" distB="0" distL="0" distR="0" wp14:anchorId="669A0B99" wp14:editId="4FFCCFE6">
+            <wp:extent cx="5943600" cy="1917700"/>
+            <wp:effectExtent l="0" t="0" r="0" b="6350"/>
+            <wp:docPr id="1918693053" name="Picture 3" descr="A screenshot of a computer&#10;&#10;AI-generated content may be incorrect."/>
+            <wp:cNvGraphicFramePr>
+              <a:graphicFrameLocks xmlns:a="http://schemas.openxmlformats.org/drawingml/2006/main" noChangeAspect="1"/>
+            </wp:cNvGraphicFramePr>
+            <a:graphic xmlns:a="http://schemas.openxmlformats.org/drawingml/2006/main">
+              <a:graphicData uri="http://schemas.openxmlformats.org/drawingml/2006/picture">
+                <pic:pic xmlns:pic="http://schemas.openxmlformats.org/drawingml/2006/picture">
+                  <pic:nvPicPr>
+                    <pic:cNvPr id="1918693053" name="Picture 3" descr="A screenshot of a computer&#10;&#10;AI-generated content may be incorrect."/>
+                    <pic:cNvPicPr>
+                      <a:picLocks noChangeAspect="1" noChangeArrowheads="1"/>
+                    </pic:cNvPicPr>
+                  </pic:nvPicPr>
+                  <pic:blipFill>
+                    <a:blip r:embed="rId10">
+                      <a:extLst>
+                        <a:ext uri="{28A0092B-C50C-407E-A947-70E740481C1C}">
+                          <a14:useLocalDpi xmlns:a14="http://schemas.microsoft.com/office/drawing/2010/main" val="0"/>
+                        </a:ext>
+                      </a:extLst>
+                    </a:blip>
+                    <a:srcRect/>
+                    <a:stretch>
+                      <a:fillRect/>
+                    </a:stretch>
+                  </pic:blipFill>
+                  <pic:spPr bwMode="auto">
+                    <a:xfrm>
+                      <a:off x="0" y="0"/>
+                      <a:ext cx="5943600" cy="1917700"/>
+                    </a:xfrm>
+                    <a:prstGeom prst="rect">
+                      <a:avLst/>
+                    </a:prstGeom>
+                    <a:noFill/>
+                    <a:ln>
+                      <a:noFill/>
+                    </a:ln>
+                  </pic:spPr>
+                </pic:pic>
+              </a:graphicData>
+            </a:graphic>
+          </wp:inline>
+        </w:drawing>
+      </w:r>
+    </w:p>
+    <w:p>
+      <w:pPr>
+        <w:rPr>
+          <w:rStyle w:val="IntenseReference"/>
+          <w:b w:val="0"/>
+          <w:bCs w:val="0"/>
+          <w:color w:val="auto"/>
+        </w:rPr>
+      </w:pPr>
+      <w:r>
+        <w:rPr>
+          <w:rStyle w:val="IntenseReference"/>
+          <w:noProof/>
+        </w:rPr>
+        <w:lastRenderedPageBreak/>
+        <w:drawing>
+          <wp:inline distT="0" distB="0" distL="0" distR="0" wp14:anchorId="4A17923F" wp14:editId="031C168D">
+            <wp:extent cx="5930265" cy="3207385"/>
+            <wp:effectExtent l="0" t="0" r="0" b="0"/>
+            <wp:docPr id="1530721470" name="Picture 2" descr="A screenshot of a computer&#10;&#10;AI-generated content may be incorrect."/>
+            <wp:cNvGraphicFramePr>
+              <a:graphicFrameLocks xmlns:a="http://schemas.openxmlformats.org/drawingml/2006/main" noChangeAspect="1"/>
+            </wp:cNvGraphicFramePr>
+            <a:graphic xmlns:a="http://schemas.openxmlformats.org/drawingml/2006/main">
+              <a:graphicData uri="http://schemas.openxmlformats.org/drawingml/2006/picture">
+                <pic:pic xmlns:pic="http://schemas.openxmlformats.org/drawingml/2006/picture">
+                  <pic:nvPicPr>
+                    <pic:cNvPr id="1530721470" name="Picture 2" descr="A screenshot of a computer&#10;&#10;AI-generated content may be incorrect."/>
+                    <pic:cNvPicPr>
+                      <a:picLocks noChangeAspect="1" noChangeArrowheads="1"/>
+                    </pic:cNvPicPr>
+                  </pic:nvPicPr>
+                  <pic:blipFill>
+                    <a:blip r:embed="rId11" cstate="print">
+                      <a:extLst>
+                        <a:ext uri="{28A0092B-C50C-407E-A947-70E740481C1C}">
+                          <a14:useLocalDpi xmlns:a14="http://schemas.microsoft.com/office/drawing/2010/main" val="0"/>
+                        </a:ext>
+                      </a:extLst>
+                    </a:blip>
+                    <a:srcRect/>
+                    <a:stretch>
+                      <a:fillRect/>
+                    </a:stretch>
+                  </pic:blipFill>
+                  <pic:spPr bwMode="auto">
+                    <a:xfrm>
+                      <a:off x="0" y="0"/>
+                      <a:ext cx="5930265" cy="3207385"/>
+                    </a:xfrm>
+                    <a:prstGeom prst="rect">
+                      <a:avLst/>
+                    </a:prstGeom>
+                    <a:noFill/>
+                    <a:ln>
+                      <a:noFill/>
+                    </a:ln>
+                  </pic:spPr>
+                </pic:pic>
+              </a:graphicData>
+            </a:graphic>
+          </wp:inline>
+        </w:drawing>
+      </w:r>
+    </w:p>
+    <w:p>
+      <w:pPr>
+        <w:rPr>
+          <w:rStyle w:val="IntenseReference"/>
+          <w:b w:val="0"/>
+          <w:bCs w:val="0"/>
+          <w:color w:val="auto"/>
+        </w:rPr>
+      </w:pPr>
+      <w:r>
+        <w:rPr>
+          <w:rStyle w:val="IntenseReference"/>
+          <w:b w:val="0"/>
+          <w:bCs w:val="0"/>
+          <w:color w:val="auto"/>
+        </w:rPr>
+        <w:drawing>
+          <wp:inline distT="0" distB="0" distL="0" distR="0" wp14:anchorId="6CDD5E08" wp14:editId="1294E4C1">
+            <wp:extent cx="1343212" cy="2238687"/>
+            <wp:effectExtent l="0" t="0" r="9525" b="9525"/>
+            <wp:docPr id="1091650062" name="Picture 1" descr="A screenshot of a computer menu&#10;&#10;AI-generated content may be incorrect."/>
+            <wp:cNvGraphicFramePr>
+              <a:graphicFrameLocks xmlns:a="http://schemas.openxmlformats.org/drawingml/2006/main" noChangeAspect="1"/>
+            </wp:cNvGraphicFramePr>
+            <a:graphic xmlns:a="http://schemas.openxmlformats.org/drawingml/2006/main">
+              <a:graphicData uri="http://schemas.openxmlformats.org/drawingml/2006/picture">
+                <pic:pic xmlns:pic="http://schemas.openxmlformats.org/drawingml/2006/picture">
+                  <pic:nvPicPr>
+                    <pic:cNvPr id="1091650062" name="Picture 1" descr="A screenshot of a computer menu&#10;&#10;AI-generated content may be incorrect."/>
+                    <pic:cNvPicPr/>
+                  </pic:nvPicPr>
+                  <pic:blipFill>
+                    <a:blip r:embed="rId12"/>
+                    <a:stretch>
+                      <a:fillRect/>
+                    </a:stretch>
+                  </pic:blipFill>
+                  <pic:spPr>
+                    <a:xfrm>
+                      <a:off x="0" y="0"/>
+                      <a:ext cx="1343212" cy="2238687"/>
+                    </a:xfrm>
+                    <a:prstGeom prst="rect">
+                      <a:avLst/>
+                    </a:prstGeom>
+                  </pic:spPr>
+                </pic:pic>
+              </a:graphicData>
+            </a:graphic>
+          </wp:inline>
+        </w:drawing>
+      </w:r>
+    </w:p>
+    <w:p>
+      <w:pPr>
+        <w:rPr>
+          <w:rStyle w:val="IntenseReference"/>
+          <w:b w:val="0"/>
+          <w:bCs w:val="0"/>
+          <w:color w:val="auto"/>
+        </w:rPr>
+      </w:pPr>
+    </w:p>
+    <w:p>
+      <w:pPr>
+        <w:rPr>
+          <w:rStyle w:val="IntenseReference"/>
+          <w:b w:val="0"/>
+          <w:bCs w:val="0"/>
+          <w:color w:val="auto"/>
+        </w:rPr>
+      </w:pPr>
+    </w:p>
+    <w:p>
+      <w:pPr>
+        <w:rPr>
+          <w:rStyle w:val="IntenseReference"/>
+        </w:rPr>
+      </w:pPr>
+      <w:r>
+        <w:rPr>
+          <w:rStyle w:val="IntenseReference"/>
+        </w:rPr>
+        <w:lastRenderedPageBreak/>
+        <w:t xml:space="preserve">Task 2: Screenshot/s of your Mongo Database on </w:t>
+      </w:r>
+      <w:proofErr w:type="spellStart"/>
+      <w:r>
+        <w:rPr>
+          <w:rStyle w:val="IntenseReference"/>
+        </w:rPr>
+        <w:t>MongoAtlas</w:t>
+      </w:r>
+      <w:proofErr w:type="spellEnd"/>
+      <w:r>
+        <w:rPr>
+          <w:rStyle w:val="IntenseReference"/>
+        </w:rPr>
+        <w:t xml:space="preserve">: </w:t>
+      </w:r>
+      <w:r>
+        <w:rPr>
+          <w:rStyle w:val="IntenseReference"/>
+          <w:b w:val="0"/>
+          <w:bCs w:val="0"/>
+          <w:noProof/>
+          <w:color w:val="auto"/>
+        </w:rPr>
+        <w:drawing>
+          <wp:inline distT="0" distB="0" distL="0" distR="0" wp14:anchorId="7DD325CE" wp14:editId="1F245F65">
+            <wp:extent cx="5284470" cy="2584235"/>
+            <wp:effectExtent l="0" t="0" r="0" b="6985"/>
+            <wp:docPr id="246764664" name="Picture 4" descr="A screenshot of a computer&#10;&#10;AI-generated content may be incorrect."/>
+            <wp:cNvGraphicFramePr>
+              <a:graphicFrameLocks xmlns:a="http://schemas.openxmlformats.org/drawingml/2006/main" noChangeAspect="1"/>
+            </wp:cNvGraphicFramePr>
+            <a:graphic xmlns:a="http://schemas.openxmlformats.org/drawingml/2006/main">
+              <a:graphicData uri="http://schemas.openxmlformats.org/drawingml/2006/picture">
+                <pic:pic xmlns:pic="http://schemas.openxmlformats.org/drawingml/2006/picture">
+                  <pic:nvPicPr>
+                    <pic:cNvPr id="246764664" name="Picture 4" descr="A screenshot of a computer&#10;&#10;AI-generated content may be incorrect."/>
+                    <pic:cNvPicPr>
+                      <a:picLocks noChangeAspect="1" noChangeArrowheads="1"/>
+                    </pic:cNvPicPr>
+                  </pic:nvPicPr>
+                  <pic:blipFill>
+                    <a:blip r:embed="rId13" cstate="print">
+                      <a:extLst>
+                        <a:ext uri="{28A0092B-C50C-407E-A947-70E740481C1C}">
+                          <a14:useLocalDpi xmlns:a14="http://schemas.microsoft.com/office/drawing/2010/main" val="0"/>
+                        </a:ext>
+                      </a:extLst>
+                    </a:blip>
+                    <a:srcRect/>
+                    <a:stretch>
+                      <a:fillRect/>
+                    </a:stretch>
+                  </pic:blipFill>
+                  <pic:spPr bwMode="auto">
+                    <a:xfrm>
+                      <a:off x="0" y="0"/>
+                      <a:ext cx="5299936" cy="2591798"/>
+                    </a:xfrm>
+                    <a:prstGeom prst="rect">
+                      <a:avLst/>
+                    </a:prstGeom>
+                    <a:noFill/>
+                    <a:ln>
+                      <a:noFill/>
+                    </a:ln>
+                  </pic:spPr>
+                </pic:pic>
+              </a:graphicData>
+            </a:graphic>
+          </wp:inline>
+        </w:drawing>
+      </w:r>
+    </w:p>
+    <w:p>
+      <w:pPr>
+        <w:rPr>
+          <w:rStyle w:val="IntenseReference"/>
+        </w:rPr>
+      </w:pPr>
+      <w:r>
+        <w:rPr>
+          <w:rStyle w:val="IntenseReference"/>
+          <w:b w:val="0"/>
+          <w:bCs w:val="0"/>
+          <w:noProof/>
+          <w:color w:val="auto"/>
+        </w:rPr>
+        <w:drawing>
+          <wp:inline distT="0" distB="0" distL="0" distR="0" wp14:anchorId="1BEEE7DC" wp14:editId="73870DAB">
+            <wp:extent cx="5284519" cy="2599583"/>
+            <wp:effectExtent l="0" t="0" r="0" b="0"/>
+            <wp:docPr id="251212839" name="Picture 5" descr="A screenshot of a computer&#10;&#10;AI-generated content may be incorrect."/>
+            <wp:cNvGraphicFramePr>
+              <a:graphicFrameLocks xmlns:a="http://schemas.openxmlformats.org/drawingml/2006/main" noChangeAspect="1"/>
+            </wp:cNvGraphicFramePr>
+            <a:graphic xmlns:a="http://schemas.openxmlformats.org/drawingml/2006/main">
+              <a:graphicData uri="http://schemas.openxmlformats.org/drawingml/2006/picture">
+                <pic:pic xmlns:pic="http://schemas.openxmlformats.org/drawingml/2006/picture">
+                  <pic:nvPicPr>
+                    <pic:cNvPr id="251212839" name="Picture 5" descr="A screenshot of a computer&#10;&#10;AI-generated content may be incorrect."/>
+                    <pic:cNvPicPr>
+                      <a:picLocks noChangeAspect="1" noChangeArrowheads="1"/>
+                    </pic:cNvPicPr>
+                  </pic:nvPicPr>
+                  <pic:blipFill>
+                    <a:blip r:embed="rId14" cstate="print">
+                      <a:extLst>
+                        <a:ext uri="{28A0092B-C50C-407E-A947-70E740481C1C}">
+                          <a14:useLocalDpi xmlns:a14="http://schemas.microsoft.com/office/drawing/2010/main" val="0"/>
+                        </a:ext>
+                      </a:extLst>
+                    </a:blip>
+                    <a:srcRect/>
+                    <a:stretch>
+                      <a:fillRect/>
+                    </a:stretch>
+                  </pic:blipFill>
+                  <pic:spPr bwMode="auto">
+                    <a:xfrm>
+                      <a:off x="0" y="0"/>
+                      <a:ext cx="5305903" cy="2610102"/>
+                    </a:xfrm>
+                    <a:prstGeom prst="rect">
+                      <a:avLst/>
+                    </a:prstGeom>
+                    <a:noFill/>
+                    <a:ln>
+                      <a:noFill/>
+                    </a:ln>
+                  </pic:spPr>
+                </pic:pic>
+              </a:graphicData>
+            </a:graphic>
+          </wp:inline>
+        </w:drawing>
+      </w:r>
+    </w:p>
+    <w:p>
+      <w:pPr>
+        <w:rPr>
+          <w:rStyle w:val="IntenseReference"/>
+        </w:rPr>
+      </w:pPr>
+      <w:r>
+        <w:rPr>
+          <w:rStyle w:val="IntenseReference"/>
+          <w:noProof/>
+        </w:rPr>
+        <w:drawing>
+          <wp:inline distT="0" distB="0" distL="0" distR="0" wp14:anchorId="694E4AEF" wp14:editId="62084D36">
+            <wp:extent cx="5268468" cy="2588821"/>
+            <wp:effectExtent l="0" t="0" r="8890" b="2540"/>
+            <wp:docPr id="1132292687" name="Picture 6"/>
+            <wp:cNvGraphicFramePr>
+              <a:graphicFrameLocks xmlns:a="http://schemas.openxmlformats.org/drawingml/2006/main" noChangeAspect="1"/>
+            </wp:cNvGraphicFramePr>
+            <a:graphic xmlns:a="http://schemas.openxmlformats.org/drawingml/2006/main">
+              <a:graphicData uri="http://schemas.openxmlformats.org/drawingml/2006/picture">
+                <pic:pic xmlns:pic="http://schemas.openxmlformats.org/drawingml/2006/picture">
+                  <pic:nvPicPr>
+                    <pic:cNvPr id="0" name="Picture 6"/>
+                    <pic:cNvPicPr>
+                      <a:picLocks noChangeAspect="1" noChangeArrowheads="1"/>
+                    </pic:cNvPicPr>
+                  </pic:nvPicPr>
+                  <pic:blipFill>
+                    <a:blip r:embed="rId15" cstate="print">
+                      <a:extLst>
+                        <a:ext uri="{28A0092B-C50C-407E-A947-70E740481C1C}">
+                          <a14:useLocalDpi xmlns:a14="http://schemas.microsoft.com/office/drawing/2010/main" val="0"/>
+                        </a:ext>
+                      </a:extLst>
+                    </a:blip>
+                    <a:srcRect/>
+                    <a:stretch>
+                      <a:fillRect/>
+                    </a:stretch>
+                  </pic:blipFill>
+                  <pic:spPr bwMode="auto">
+                    <a:xfrm>
+                      <a:off x="0" y="0"/>
+                      <a:ext cx="5284716" cy="2596805"/>
+                    </a:xfrm>
+                    <a:prstGeom prst="rect">
+                      <a:avLst/>
+                    </a:prstGeom>
+                    <a:noFill/>
+                    <a:ln>
+                      <a:noFill/>
+                    </a:ln>
+                  </pic:spPr>
+                </pic:pic>
+              </a:graphicData>
+            </a:graphic>
+          </wp:inline>
+        </w:drawing>
+      </w:r>
+    </w:p>
+    <w:p>
+      <w:pPr>
+        <w:rPr>
+          <w:rStyle w:val="IntenseReference"/>
+        </w:rPr>
+      </w:pPr>
+      <w:r>
+        <w:rPr>
+          <w:rStyle w:val="IntenseReference"/>
+          <w:noProof/>
+        </w:rPr>
+        <w:lastRenderedPageBreak/>
+        <w:drawing>
+          <wp:inline distT="0" distB="0" distL="0" distR="0" wp14:anchorId="4197123C" wp14:editId="3C99596C">
+            <wp:extent cx="5301732" cy="2612571"/>
+            <wp:effectExtent l="0" t="0" r="0" b="0"/>
+            <wp:docPr id="551612145" name="Picture 7" descr="A screenshot of a computer&#10;&#10;AI-generated content may be incorrect."/>
+            <wp:cNvGraphicFramePr>
+              <a:graphicFrameLocks xmlns:a="http://schemas.openxmlformats.org/drawingml/2006/main" noChangeAspect="1"/>
+            </wp:cNvGraphicFramePr>
+            <a:graphic xmlns:a="http://schemas.openxmlformats.org/drawingml/2006/main">
+              <a:graphicData uri="http://schemas.openxmlformats.org/drawingml/2006/picture">
+                <pic:pic xmlns:pic="http://schemas.openxmlformats.org/drawingml/2006/picture">
+                  <pic:nvPicPr>
+                    <pic:cNvPr id="551612145" name="Picture 7" descr="A screenshot of a computer&#10;&#10;AI-generated content may be incorrect."/>
+                    <pic:cNvPicPr>
+                      <a:picLocks noChangeAspect="1" noChangeArrowheads="1"/>
+                    </pic:cNvPicPr>
+                  </pic:nvPicPr>
+                  <pic:blipFill>
+                    <a:blip r:embed="rId16" cstate="print">
+                      <a:extLst>
+                        <a:ext uri="{28A0092B-C50C-407E-A947-70E740481C1C}">
+                          <a14:useLocalDpi xmlns:a14="http://schemas.microsoft.com/office/drawing/2010/main" val="0"/>
+                        </a:ext>
+                      </a:extLst>
+                    </a:blip>
+                    <a:srcRect/>
+                    <a:stretch>
+                      <a:fillRect/>
+                    </a:stretch>
+                  </pic:blipFill>
+                  <pic:spPr bwMode="auto">
+                    <a:xfrm>
+                      <a:off x="0" y="0"/>
+                      <a:ext cx="5323411" cy="2623254"/>
+                    </a:xfrm>
+                    <a:prstGeom prst="rect">
+                      <a:avLst/>
+                    </a:prstGeom>
+                    <a:noFill/>
+                    <a:ln>
+                      <a:noFill/>
+                    </a:ln>
+                  </pic:spPr>
+                </pic:pic>
+              </a:graphicData>
+            </a:graphic>
+          </wp:inline>
+        </w:drawing>
+      </w:r>
+    </w:p>
+    <w:p>
+      <w:pPr>
+        <w:rPr>
+          <w:rStyle w:val="IntenseReference"/>
+        </w:rPr>
+      </w:pPr>
+      <w:r>
+        <w:rPr>
+          <w:rStyle w:val="IntenseReference"/>
+          <w:noProof/>
+        </w:rPr>
+        <w:drawing>
+          <wp:inline distT="0" distB="0" distL="0" distR="0" wp14:anchorId="48EF5989" wp14:editId="678D8E4F">
+            <wp:extent cx="5301615" cy="2603086"/>
+            <wp:effectExtent l="0" t="0" r="0" b="6985"/>
+            <wp:docPr id="1452513527" name="Picture 8"/>
+            <wp:cNvGraphicFramePr>
+              <a:graphicFrameLocks xmlns:a="http://schemas.openxmlformats.org/drawingml/2006/main" noChangeAspect="1"/>
+            </wp:cNvGraphicFramePr>
+            <a:graphic xmlns:a="http://schemas.openxmlformats.org/drawingml/2006/main">
+              <a:graphicData uri="http://schemas.openxmlformats.org/drawingml/2006/picture">
+                <pic:pic xmlns:pic="http://schemas.openxmlformats.org/drawingml/2006/picture">
+                  <pic:nvPicPr>
+                    <pic:cNvPr id="0" name="Picture 8"/>
+                    <pic:cNvPicPr>
+                      <a:picLocks noChangeAspect="1" noChangeArrowheads="1"/>
+                    </pic:cNvPicPr>
+                  </pic:nvPicPr>
+                  <pic:blipFill>
+                    <a:blip r:embed="rId17" cstate="print">
+                      <a:extLst>
+                        <a:ext uri="{28A0092B-C50C-407E-A947-70E740481C1C}">
+                          <a14:useLocalDpi xmlns:a14="http://schemas.microsoft.com/office/drawing/2010/main" val="0"/>
+                        </a:ext>
+                      </a:extLst>
+                    </a:blip>
+                    <a:srcRect/>
+                    <a:stretch>
+                      <a:fillRect/>
+                    </a:stretch>
+                  </pic:blipFill>
+                  <pic:spPr bwMode="auto">
+                    <a:xfrm>
+                      <a:off x="0" y="0"/>
+                      <a:ext cx="5312150" cy="2608258"/>
+                    </a:xfrm>
+                    <a:prstGeom prst="rect">
+                      <a:avLst/>
+                    </a:prstGeom>
+                    <a:noFill/>
+                    <a:ln>
+                      <a:noFill/>
+                    </a:ln>
+                  </pic:spPr>
+                </pic:pic>
+              </a:graphicData>
+            </a:graphic>
+          </wp:inline>
+        </w:drawing>
+      </w:r>
+    </w:p>
+    <w:p>
+      <w:pPr>
+        <w:rPr>
+          <w:rStyle w:val="IntenseReference"/>
+        </w:rPr>
+      </w:pPr>
+      <w:r>
+        <w:rPr>
+          <w:rStyle w:val="IntenseReference"/>
+          <w:noProof/>
+        </w:rPr>
+        <w:drawing>
+          <wp:inline distT="0" distB="0" distL="0" distR="0" wp14:anchorId="4209958E" wp14:editId="6E950FD7">
+            <wp:extent cx="5318863" cy="2616478"/>
+            <wp:effectExtent l="0" t="0" r="0" b="0"/>
+            <wp:docPr id="656558161" name="Picture 10"/>
+            <wp:cNvGraphicFramePr>
+              <a:graphicFrameLocks xmlns:a="http://schemas.openxmlformats.org/drawingml/2006/main" noChangeAspect="1"/>
+            </wp:cNvGraphicFramePr>
+            <a:graphic xmlns:a="http://schemas.openxmlformats.org/drawingml/2006/main">
+              <a:graphicData uri="http://schemas.openxmlformats.org/drawingml/2006/picture">
+                <pic:pic xmlns:pic="http://schemas.openxmlformats.org/drawingml/2006/picture">
+                  <pic:nvPicPr>
+                    <pic:cNvPr id="0" name="Picture 10"/>
+                    <pic:cNvPicPr>
+                      <a:picLocks noChangeAspect="1" noChangeArrowheads="1"/>
+                    </pic:cNvPicPr>
+                  </pic:nvPicPr>
+                  <pic:blipFill>
+                    <a:blip r:embed="rId18" cstate="print">
+                      <a:extLst>
+                        <a:ext uri="{28A0092B-C50C-407E-A947-70E740481C1C}">
+                          <a14:useLocalDpi xmlns:a14="http://schemas.microsoft.com/office/drawing/2010/main" val="0"/>
+                        </a:ext>
+                      </a:extLst>
+                    </a:blip>
+                    <a:srcRect/>
+                    <a:stretch>
+                      <a:fillRect/>
+                    </a:stretch>
+                  </pic:blipFill>
+                  <pic:spPr bwMode="auto">
+                    <a:xfrm>
+                      <a:off x="0" y="0"/>
+                      <a:ext cx="5345465" cy="2629564"/>
+                    </a:xfrm>
+                    <a:prstGeom prst="rect">
+                      <a:avLst/>
+                    </a:prstGeom>
+                    <a:noFill/>
+                    <a:ln>
+                      <a:noFill/>
+                    </a:ln>
+                  </pic:spPr>
+                </pic:pic>
+              </a:graphicData>
+            </a:graphic>
+          </wp:inline>
+        </w:drawing>
+      </w:r>
+    </w:p>
+    <w:p>
+      <w:pPr>
+        <w:rPr>
+          <w:rStyle w:val="IntenseReference"/>
+        </w:rPr>
+      </w:pPr>
+      <w:r>
+        <w:rPr>
+          <w:rStyle w:val="IntenseReference"/>
+          <w:noProof/>
+        </w:rPr>
+        <w:lastRenderedPageBreak/>
+        <w:drawing>
+          <wp:inline distT="0" distB="0" distL="0" distR="0" wp14:anchorId="1153DDC8" wp14:editId="224FE872">
+            <wp:extent cx="4529455" cy="2662506"/>
+            <wp:effectExtent l="0" t="0" r="4445" b="5080"/>
+            <wp:docPr id="562908688" name="Picture 11"/>
+            <wp:cNvGraphicFramePr>
+              <a:graphicFrameLocks xmlns:a="http://schemas.openxmlformats.org/drawingml/2006/main" noChangeAspect="1"/>
+            </wp:cNvGraphicFramePr>
+            <a:graphic xmlns:a="http://schemas.openxmlformats.org/drawingml/2006/main">
+              <a:graphicData uri="http://schemas.openxmlformats.org/drawingml/2006/picture">
+                <pic:pic xmlns:pic="http://schemas.openxmlformats.org/drawingml/2006/picture">
+                  <pic:nvPicPr>
+                    <pic:cNvPr id="0" name="Picture 11"/>
+                    <pic:cNvPicPr>
+                      <a:picLocks noChangeAspect="1" noChangeArrowheads="1"/>
+                    </pic:cNvPicPr>
+                  </pic:nvPicPr>
+                  <pic:blipFill>
+                    <a:blip r:embed="rId19" cstate="print">
+                      <a:extLst>
+                        <a:ext uri="{28A0092B-C50C-407E-A947-70E740481C1C}">
+                          <a14:useLocalDpi xmlns:a14="http://schemas.microsoft.com/office/drawing/2010/main" val="0"/>
+                        </a:ext>
+                      </a:extLst>
+                    </a:blip>
+                    <a:srcRect/>
+                    <a:stretch>
+                      <a:fillRect/>
+                    </a:stretch>
+                  </pic:blipFill>
+                  <pic:spPr bwMode="auto">
+                    <a:xfrm>
+                      <a:off x="0" y="0"/>
+                      <a:ext cx="4550093" cy="2674638"/>
+                    </a:xfrm>
+                    <a:prstGeom prst="rect">
+                      <a:avLst/>
+                    </a:prstGeom>
+                    <a:noFill/>
+                    <a:ln>
+                      <a:noFill/>
+                    </a:ln>
+                  </pic:spPr>
+                </pic:pic>
+              </a:graphicData>
+            </a:graphic>
+          </wp:inline>
+        </w:drawing>
+      </w:r>
+    </w:p>
+    <w:p>
+      <w:pPr>
+        <w:rPr>
+          <w:rStyle w:val="IntenseReference"/>
+        </w:rPr>
+      </w:pPr>
+      <w:r>
+        <w:rPr>
+          <w:rStyle w:val="IntenseReference"/>
+          <w:noProof/>
+        </w:rPr>
+        <w:drawing>
+          <wp:inline distT="0" distB="0" distL="0" distR="0" wp14:anchorId="220609DE" wp14:editId="26B25411">
+            <wp:extent cx="4529470" cy="2640333"/>
+            <wp:effectExtent l="0" t="0" r="4445" b="7620"/>
+            <wp:docPr id="1764933131" name="Picture 12"/>
+            <wp:cNvGraphicFramePr>
+              <a:graphicFrameLocks xmlns:a="http://schemas.openxmlformats.org/drawingml/2006/main" noChangeAspect="1"/>
+            </wp:cNvGraphicFramePr>
+            <a:graphic xmlns:a="http://schemas.openxmlformats.org/drawingml/2006/main">
+              <a:graphicData uri="http://schemas.openxmlformats.org/drawingml/2006/picture">
+                <pic:pic xmlns:pic="http://schemas.openxmlformats.org/drawingml/2006/picture">
+                  <pic:nvPicPr>
+                    <pic:cNvPr id="0" name="Picture 12"/>
+                    <pic:cNvPicPr>
+                      <a:picLocks noChangeAspect="1" noChangeArrowheads="1"/>
+                    </pic:cNvPicPr>
+                  </pic:nvPicPr>
+                  <pic:blipFill>
+                    <a:blip r:embed="rId20" cstate="print">
+                      <a:extLst>
+                        <a:ext uri="{28A0092B-C50C-407E-A947-70E740481C1C}">
+                          <a14:useLocalDpi xmlns:a14="http://schemas.microsoft.com/office/drawing/2010/main" val="0"/>
+                        </a:ext>
+                      </a:extLst>
+                    </a:blip>
+                    <a:srcRect/>
+                    <a:stretch>
+                      <a:fillRect/>
+                    </a:stretch>
+                  </pic:blipFill>
+                  <pic:spPr bwMode="auto">
+                    <a:xfrm>
+                      <a:off x="0" y="0"/>
+                      <a:ext cx="4570263" cy="2664112"/>
+                    </a:xfrm>
+                    <a:prstGeom prst="rect">
+                      <a:avLst/>
+                    </a:prstGeom>
+                    <a:noFill/>
+                    <a:ln>
+                      <a:noFill/>
+                    </a:ln>
+                  </pic:spPr>
+                </pic:pic>
+              </a:graphicData>
+            </a:graphic>
+          </wp:inline>
+        </w:drawing>
+      </w:r>
+    </w:p>
+    <w:p>
+      <w:pPr>
+        <w:rPr>
+          <w:rStyle w:val="IntenseReference"/>
+        </w:rPr>
+      </w:pPr>
+      <w:r>
+        <w:rPr>
+          <w:rStyle w:val="IntenseReference"/>
+          <w:noProof/>
+        </w:rPr>
+        <w:drawing>
+          <wp:inline distT="0" distB="0" distL="0" distR="0" wp14:anchorId="363FC3E0" wp14:editId="5146DDA8">
+            <wp:extent cx="4486769" cy="2634644"/>
+            <wp:effectExtent l="0" t="0" r="9525" b="0"/>
+            <wp:docPr id="236691130" name="Picture 13"/>
+            <wp:cNvGraphicFramePr>
+              <a:graphicFrameLocks xmlns:a="http://schemas.openxmlformats.org/drawingml/2006/main" noChangeAspect="1"/>
+            </wp:cNvGraphicFramePr>
+            <a:graphic xmlns:a="http://schemas.openxmlformats.org/drawingml/2006/main">
+              <a:graphicData uri="http://schemas.openxmlformats.org/drawingml/2006/picture">
+                <pic:pic xmlns:pic="http://schemas.openxmlformats.org/drawingml/2006/picture">
+                  <pic:nvPicPr>
+                    <pic:cNvPr id="0" name="Picture 13"/>
+                    <pic:cNvPicPr>
+                      <a:picLocks noChangeAspect="1" noChangeArrowheads="1"/>
+                    </pic:cNvPicPr>
+                  </pic:nvPicPr>
+                  <pic:blipFill>
+                    <a:blip r:embed="rId21" cstate="print">
+                      <a:extLst>
+                        <a:ext uri="{28A0092B-C50C-407E-A947-70E740481C1C}">
+                          <a14:useLocalDpi xmlns:a14="http://schemas.microsoft.com/office/drawing/2010/main" val="0"/>
+                        </a:ext>
+                      </a:extLst>
+                    </a:blip>
+                    <a:srcRect/>
+                    <a:stretch>
+                      <a:fillRect/>
+                    </a:stretch>
+                  </pic:blipFill>
+                  <pic:spPr bwMode="auto">
+                    <a:xfrm>
+                      <a:off x="0" y="0"/>
+                      <a:ext cx="4513697" cy="2650456"/>
+                    </a:xfrm>
+                    <a:prstGeom prst="rect">
+                      <a:avLst/>
+                    </a:prstGeom>
+                    <a:noFill/>
+                    <a:ln>
+                      <a:noFill/>
+                    </a:ln>
+                  </pic:spPr>
+                </pic:pic>
+              </a:graphicData>
+            </a:graphic>
+          </wp:inline>
+        </w:drawing>
+      </w:r>
+    </w:p>
+    <w:p>
+      <w:pPr>
+        <w:rPr>
+          <w:rStyle w:val="IntenseReference"/>
+        </w:rPr>
+      </w:pPr>
+      <w:r>
+        <w:rPr>
+          <w:rStyle w:val="IntenseReference"/>
+        </w:rPr>
+        <w:lastRenderedPageBreak/>
+        <w:t xml:space="preserve">Task 3A: Screenshot of the API running on localhost in your browser: </w:t>
+      </w:r>
+    </w:p>
+    <w:p>
+      <w:pPr>
+        <w:rPr>
+          <w:rStyle w:val="IntenseReference"/>
+        </w:rPr>
+      </w:pPr>
+      <w:r>
+        <w:rPr>
+          <w:rStyle w:val="IntenseReference"/>
+          <w:noProof/>
+        </w:rPr>
+        <w:drawing>
+          <wp:inline distT="0" distB="0" distL="0" distR="0" wp14:anchorId="6D3501CD" wp14:editId="7C367C2E">
+            <wp:extent cx="4253023" cy="2251921"/>
+            <wp:effectExtent l="0" t="0" r="0" b="0"/>
+            <wp:docPr id="1820505916" name="Picture 14"/>
+            <wp:cNvGraphicFramePr>
+              <a:graphicFrameLocks xmlns:a="http://schemas.openxmlformats.org/drawingml/2006/main" noChangeAspect="1"/>
+            </wp:cNvGraphicFramePr>
+            <a:graphic xmlns:a="http://schemas.openxmlformats.org/drawingml/2006/main">
+              <a:graphicData uri="http://schemas.openxmlformats.org/drawingml/2006/picture">
+                <pic:pic xmlns:pic="http://schemas.openxmlformats.org/drawingml/2006/picture">
+                  <pic:nvPicPr>
+                    <pic:cNvPr id="0" name="Picture 14"/>
+                    <pic:cNvPicPr>
+                      <a:picLocks noChangeAspect="1" noChangeArrowheads="1"/>
+                    </pic:cNvPicPr>
+                  </pic:nvPicPr>
+                  <pic:blipFill>
+                    <a:blip r:embed="rId22" cstate="print">
+                      <a:extLst>
+                        <a:ext uri="{28A0092B-C50C-407E-A947-70E740481C1C}">
+                          <a14:useLocalDpi xmlns:a14="http://schemas.microsoft.com/office/drawing/2010/main" val="0"/>
+                        </a:ext>
+                      </a:extLst>
+                    </a:blip>
+                    <a:srcRect/>
+                    <a:stretch>
+                      <a:fillRect/>
+                    </a:stretch>
+                  </pic:blipFill>
+                  <pic:spPr bwMode="auto">
+                    <a:xfrm>
+                      <a:off x="0" y="0"/>
+                      <a:ext cx="4262059" cy="2256705"/>
+                    </a:xfrm>
+                    <a:prstGeom prst="rect">
+                      <a:avLst/>
+                    </a:prstGeom>
+                    <a:noFill/>
+                    <a:ln>
+                      <a:noFill/>
+                    </a:ln>
+                  </pic:spPr>
+                </pic:pic>
+              </a:graphicData>
+            </a:graphic>
+          </wp:inline>
+        </w:drawing>
+      </w:r>
+    </w:p>
+    <w:p>
+      <w:pPr>
+        <w:rPr>
+          <w:rStyle w:val="IntenseReference"/>
+        </w:rPr>
+      </w:pPr>
+    </w:p>
+    <w:p>
+      <w:pPr>
+        <w:rPr>
+          <w:rStyle w:val="IntenseReference"/>
+        </w:rPr>
+      </w:pPr>
+      <w:r>
+        <w:rPr>
+          <w:rStyle w:val="IntenseReference"/>
+          <w:noProof/>
+        </w:rPr>
+        <w:drawing>
+          <wp:inline distT="0" distB="0" distL="0" distR="0" wp14:anchorId="338D5A2D" wp14:editId="51170C0F">
+            <wp:extent cx="2934586" cy="1574831"/>
+            <wp:effectExtent l="0" t="0" r="0" b="6350"/>
+            <wp:docPr id="2076739204" name="Picture 15"/>
+            <wp:cNvGraphicFramePr>
+              <a:graphicFrameLocks xmlns:a="http://schemas.openxmlformats.org/drawingml/2006/main" noChangeAspect="1"/>
+            </wp:cNvGraphicFramePr>
+            <a:graphic xmlns:a="http://schemas.openxmlformats.org/drawingml/2006/main">
+              <a:graphicData uri="http://schemas.openxmlformats.org/drawingml/2006/picture">
+                <pic:pic xmlns:pic="http://schemas.openxmlformats.org/drawingml/2006/picture">
+                  <pic:nvPicPr>
+                    <pic:cNvPr id="0" name="Picture 15"/>
+                    <pic:cNvPicPr>
+                      <a:picLocks noChangeAspect="1" noChangeArrowheads="1"/>
+                    </pic:cNvPicPr>
+                  </pic:nvPicPr>
+                  <pic:blipFill>
+                    <a:blip r:embed="rId23" cstate="print">
+                      <a:extLst>
+                        <a:ext uri="{28A0092B-C50C-407E-A947-70E740481C1C}">
+                          <a14:useLocalDpi xmlns:a14="http://schemas.microsoft.com/office/drawing/2010/main" val="0"/>
+                        </a:ext>
+                      </a:extLst>
+                    </a:blip>
+                    <a:srcRect/>
+                    <a:stretch>
+                      <a:fillRect/>
+                    </a:stretch>
+                  </pic:blipFill>
+                  <pic:spPr bwMode="auto">
+                    <a:xfrm>
+                      <a:off x="0" y="0"/>
+                      <a:ext cx="2953589" cy="1585029"/>
+                    </a:xfrm>
+                    <a:prstGeom prst="rect">
+                      <a:avLst/>
+                    </a:prstGeom>
+                    <a:noFill/>
+                    <a:ln>
+                      <a:noFill/>
+                    </a:ln>
+                  </pic:spPr>
+                </pic:pic>
+              </a:graphicData>
+            </a:graphic>
+          </wp:inline>
+        </w:drawing>
+      </w:r>
+      <w:r>
+        <w:rPr>
+          <w:rStyle w:val="IntenseReference"/>
+          <w:noProof/>
+        </w:rPr>
+        <w:drawing>
+          <wp:inline distT="0" distB="0" distL="0" distR="0" wp14:anchorId="12FD9B24" wp14:editId="6C42933A">
+            <wp:extent cx="2987749" cy="1603362"/>
+            <wp:effectExtent l="0" t="0" r="3175" b="0"/>
+            <wp:docPr id="882137460" name="Picture 16"/>
+            <wp:cNvGraphicFramePr>
+              <a:graphicFrameLocks xmlns:a="http://schemas.openxmlformats.org/drawingml/2006/main" noChangeAspect="1"/>
+            </wp:cNvGraphicFramePr>
+            <a:graphic xmlns:a="http://schemas.openxmlformats.org/drawingml/2006/main">
+              <a:graphicData uri="http://schemas.openxmlformats.org/drawingml/2006/picture">
+                <pic:pic xmlns:pic="http://schemas.openxmlformats.org/drawingml/2006/picture">
+                  <pic:nvPicPr>
+                    <pic:cNvPr id="0" name="Picture 16"/>
+                    <pic:cNvPicPr>
+                      <a:picLocks noChangeAspect="1" noChangeArrowheads="1"/>
+                    </pic:cNvPicPr>
+                  </pic:nvPicPr>
+                  <pic:blipFill>
+                    <a:blip r:embed="rId24" cstate="print">
+                      <a:extLst>
+                        <a:ext uri="{28A0092B-C50C-407E-A947-70E740481C1C}">
+                          <a14:useLocalDpi xmlns:a14="http://schemas.microsoft.com/office/drawing/2010/main" val="0"/>
+                        </a:ext>
+                      </a:extLst>
+                    </a:blip>
+                    <a:srcRect/>
+                    <a:stretch>
+                      <a:fillRect/>
+                    </a:stretch>
+                  </pic:blipFill>
+                  <pic:spPr bwMode="auto">
+                    <a:xfrm>
+                      <a:off x="0" y="0"/>
+                      <a:ext cx="3013853" cy="1617370"/>
+                    </a:xfrm>
+                    <a:prstGeom prst="rect">
+                      <a:avLst/>
+                    </a:prstGeom>
+                    <a:noFill/>
+                    <a:ln>
+                      <a:noFill/>
+                    </a:ln>
+                  </pic:spPr>
+                </pic:pic>
+              </a:graphicData>
+            </a:graphic>
+          </wp:inline>
+        </w:drawing>
+      </w:r>
+    </w:p>
+    <w:p>
+      <w:pPr>
+        <w:rPr>
+          <w:rStyle w:val="IntenseReference"/>
+        </w:rPr>
+      </w:pPr>
+      <w:r>
+        <w:rPr>
+          <w:rStyle w:val="IntenseReference"/>
+          <w:noProof/>
+        </w:rPr>
+        <w:drawing>
+          <wp:inline distT="0" distB="0" distL="0" distR="0" wp14:anchorId="5DE9AA0E" wp14:editId="0B80EE4C">
+            <wp:extent cx="2955851" cy="1589129"/>
+            <wp:effectExtent l="0" t="0" r="0" b="0"/>
+            <wp:docPr id="941685299" name="Picture 17"/>
+            <wp:cNvGraphicFramePr>
+              <a:graphicFrameLocks xmlns:a="http://schemas.openxmlformats.org/drawingml/2006/main" noChangeAspect="1"/>
+            </wp:cNvGraphicFramePr>
+            <a:graphic xmlns:a="http://schemas.openxmlformats.org/drawingml/2006/main">
+              <a:graphicData uri="http://schemas.openxmlformats.org/drawingml/2006/picture">
+                <pic:pic xmlns:pic="http://schemas.openxmlformats.org/drawingml/2006/picture">
+                  <pic:nvPicPr>
+                    <pic:cNvPr id="0" name="Picture 17"/>
+                    <pic:cNvPicPr>
+                      <a:picLocks noChangeAspect="1" noChangeArrowheads="1"/>
+                    </pic:cNvPicPr>
+                  </pic:nvPicPr>
+                  <pic:blipFill>
+                    <a:blip r:embed="rId25" cstate="print">
+                      <a:extLst>
+                        <a:ext uri="{28A0092B-C50C-407E-A947-70E740481C1C}">
+                          <a14:useLocalDpi xmlns:a14="http://schemas.microsoft.com/office/drawing/2010/main" val="0"/>
+                        </a:ext>
+                      </a:extLst>
+                    </a:blip>
+                    <a:srcRect/>
+                    <a:stretch>
+                      <a:fillRect/>
+                    </a:stretch>
+                  </pic:blipFill>
+                  <pic:spPr bwMode="auto">
+                    <a:xfrm>
+                      <a:off x="0" y="0"/>
+                      <a:ext cx="2972411" cy="1598032"/>
+                    </a:xfrm>
+                    <a:prstGeom prst="rect">
+                      <a:avLst/>
+                    </a:prstGeom>
+                    <a:noFill/>
+                    <a:ln>
+                      <a:noFill/>
+                    </a:ln>
+                  </pic:spPr>
+                </pic:pic>
+              </a:graphicData>
+            </a:graphic>
+          </wp:inline>
+        </w:drawing>
+      </w:r>
+      <w:r>
+        <w:rPr>
+          <w:rStyle w:val="IntenseReference"/>
+          <w:noProof/>
+        </w:rPr>
+        <w:drawing>
+          <wp:inline distT="0" distB="0" distL="0" distR="0" wp14:anchorId="1190517C" wp14:editId="26FE7951">
+            <wp:extent cx="2955290" cy="1554369"/>
+            <wp:effectExtent l="0" t="0" r="0" b="8255"/>
+            <wp:docPr id="667115427" name="Picture 18"/>
+            <wp:cNvGraphicFramePr>
+              <a:graphicFrameLocks xmlns:a="http://schemas.openxmlformats.org/drawingml/2006/main" noChangeAspect="1"/>
+            </wp:cNvGraphicFramePr>
+            <a:graphic xmlns:a="http://schemas.openxmlformats.org/drawingml/2006/main">
+              <a:graphicData uri="http://schemas.openxmlformats.org/drawingml/2006/picture">
+                <pic:pic xmlns:pic="http://schemas.openxmlformats.org/drawingml/2006/picture">
+                  <pic:nvPicPr>
+                    <pic:cNvPr id="0" name="Picture 18"/>
+                    <pic:cNvPicPr>
+                      <a:picLocks noChangeAspect="1" noChangeArrowheads="1"/>
+                    </pic:cNvPicPr>
+                  </pic:nvPicPr>
+                  <pic:blipFill>
+                    <a:blip r:embed="rId26" cstate="print">
+                      <a:extLst>
+                        <a:ext uri="{28A0092B-C50C-407E-A947-70E740481C1C}">
+                          <a14:useLocalDpi xmlns:a14="http://schemas.microsoft.com/office/drawing/2010/main" val="0"/>
+                        </a:ext>
+                      </a:extLst>
+                    </a:blip>
+                    <a:srcRect/>
+                    <a:stretch>
+                      <a:fillRect/>
+                    </a:stretch>
+                  </pic:blipFill>
+                  <pic:spPr bwMode="auto">
+                    <a:xfrm>
+                      <a:off x="0" y="0"/>
+                      <a:ext cx="2973429" cy="1563909"/>
+                    </a:xfrm>
+                    <a:prstGeom prst="rect">
+                      <a:avLst/>
+                    </a:prstGeom>
+                    <a:noFill/>
+                    <a:ln>
+                      <a:noFill/>
+                    </a:ln>
+                  </pic:spPr>
+                </pic:pic>
+              </a:graphicData>
+            </a:graphic>
+          </wp:inline>
+        </w:drawing>
+      </w:r>
+    </w:p>
+    <w:p>
+      <w:pPr>
+        <w:rPr>
+          <w:rStyle w:val="IntenseReference"/>
+        </w:rPr>
+      </w:pPr>
+      <w:r>
+        <w:rPr>
+          <w:rStyle w:val="IntenseReference"/>
+          <w:noProof/>
+        </w:rPr>
+        <w:drawing>
+          <wp:inline distT="0" distB="0" distL="0" distR="0" wp14:anchorId="4CF806CC" wp14:editId="6A3FA735">
+            <wp:extent cx="2977116" cy="1603062"/>
+            <wp:effectExtent l="0" t="0" r="0" b="0"/>
+            <wp:docPr id="976087157" name="Picture 19"/>
+            <wp:cNvGraphicFramePr>
+              <a:graphicFrameLocks xmlns:a="http://schemas.openxmlformats.org/drawingml/2006/main" noChangeAspect="1"/>
+            </wp:cNvGraphicFramePr>
+            <a:graphic xmlns:a="http://schemas.openxmlformats.org/drawingml/2006/main">
+              <a:graphicData uri="http://schemas.openxmlformats.org/drawingml/2006/picture">
+                <pic:pic xmlns:pic="http://schemas.openxmlformats.org/drawingml/2006/picture">
+                  <pic:nvPicPr>
+                    <pic:cNvPr id="0" name="Picture 19"/>
+                    <pic:cNvPicPr>
+                      <a:picLocks noChangeAspect="1" noChangeArrowheads="1"/>
+                    </pic:cNvPicPr>
+                  </pic:nvPicPr>
+                  <pic:blipFill>
+                    <a:blip r:embed="rId27" cstate="print">
+                      <a:extLst>
+                        <a:ext uri="{28A0092B-C50C-407E-A947-70E740481C1C}">
+                          <a14:useLocalDpi xmlns:a14="http://schemas.microsoft.com/office/drawing/2010/main" val="0"/>
+                        </a:ext>
+                      </a:extLst>
+                    </a:blip>
+                    <a:srcRect/>
+                    <a:stretch>
+                      <a:fillRect/>
+                    </a:stretch>
+                  </pic:blipFill>
+                  <pic:spPr bwMode="auto">
+                    <a:xfrm>
+                      <a:off x="0" y="0"/>
+                      <a:ext cx="2982226" cy="1605814"/>
+                    </a:xfrm>
+                    <a:prstGeom prst="rect">
+                      <a:avLst/>
+                    </a:prstGeom>
+                    <a:noFill/>
+                    <a:ln>
+                      <a:noFill/>
+                    </a:ln>
+                  </pic:spPr>
+                </pic:pic>
+              </a:graphicData>
+            </a:graphic>
+          </wp:inline>
+        </w:drawing>
+      </w:r>
+      <w:r>
+        <w:rPr>
+          <w:rStyle w:val="IntenseReference"/>
+          <w:noProof/>
+        </w:rPr>
+        <w:drawing>
+          <wp:inline distT="0" distB="0" distL="0" distR="0" wp14:anchorId="5BF6A37F" wp14:editId="016DBEDC">
+            <wp:extent cx="2945130" cy="1456646"/>
+            <wp:effectExtent l="0" t="0" r="7620" b="0"/>
+            <wp:docPr id="1792761345" name="Picture 20"/>
+            <wp:cNvGraphicFramePr>
+              <a:graphicFrameLocks xmlns:a="http://schemas.openxmlformats.org/drawingml/2006/main" noChangeAspect="1"/>
+            </wp:cNvGraphicFramePr>
+            <a:graphic xmlns:a="http://schemas.openxmlformats.org/drawingml/2006/main">
+              <a:graphicData uri="http://schemas.openxmlformats.org/drawingml/2006/picture">
+                <pic:pic xmlns:pic="http://schemas.openxmlformats.org/drawingml/2006/picture">
+                  <pic:nvPicPr>
+                    <pic:cNvPr id="0" name="Picture 20"/>
+                    <pic:cNvPicPr>
+                      <a:picLocks noChangeAspect="1" noChangeArrowheads="1"/>
+                    </pic:cNvPicPr>
+                  </pic:nvPicPr>
+                  <pic:blipFill>
+                    <a:blip r:embed="rId28" cstate="print">
+                      <a:extLst>
+                        <a:ext uri="{28A0092B-C50C-407E-A947-70E740481C1C}">
+                          <a14:useLocalDpi xmlns:a14="http://schemas.microsoft.com/office/drawing/2010/main" val="0"/>
+                        </a:ext>
+                      </a:extLst>
+                    </a:blip>
+                    <a:srcRect/>
+                    <a:stretch>
+                      <a:fillRect/>
+                    </a:stretch>
+                  </pic:blipFill>
+                  <pic:spPr bwMode="auto">
+                    <a:xfrm>
+                      <a:off x="0" y="0"/>
+                      <a:ext cx="2964277" cy="1466116"/>
+                    </a:xfrm>
+                    <a:prstGeom prst="rect">
+                      <a:avLst/>
+                    </a:prstGeom>
+                    <a:noFill/>
+                    <a:ln>
+                      <a:noFill/>
+                    </a:ln>
+                  </pic:spPr>
+                </pic:pic>
+              </a:graphicData>
+            </a:graphic>
+          </wp:inline>
+        </w:drawing>
+      </w:r>
+    </w:p>
+    <w:p>
+      <w:pPr>
+        <w:rPr>
+          <w:rStyle w:val="IntenseReference"/>
+        </w:rPr>
+      </w:pPr>
+      <w:r>
+        <w:rPr>
+          <w:rStyle w:val="IntenseReference"/>
+        </w:rPr>
+        <w:lastRenderedPageBreak/>
+        <w:t xml:space="preserve">Task 3B: Screenshot of the hosted API running on a public </w:t>
+      </w:r>
+      <w:proofErr w:type="spellStart"/>
+      <w:r>
+        <w:rPr>
+          <w:rStyle w:val="IntenseReference"/>
+        </w:rPr>
+        <w:t>url</w:t>
+      </w:r>
+      <w:proofErr w:type="spellEnd"/>
+      <w:r>
+        <w:rPr>
+          <w:rStyle w:val="IntenseReference"/>
+        </w:rPr>
+        <w:t xml:space="preserve"> such as </w:t>
+      </w:r>
+      <w:proofErr w:type="spellStart"/>
+      <w:r>
+        <w:rPr>
+          <w:rStyle w:val="IntenseReference"/>
+        </w:rPr>
+        <w:t>Vercel</w:t>
+      </w:r>
+      <w:proofErr w:type="spellEnd"/>
+      <w:r>
+        <w:rPr>
+          <w:rStyle w:val="IntenseReference"/>
+        </w:rPr>
+        <w:t xml:space="preserve">: </w:t>
+      </w:r>
+    </w:p>
+    <w:p>
+      <w:pPr>
+        <w:rPr>
+          <w:rStyle w:val="IntenseReference"/>
+        </w:rPr>
+      </w:pPr>
+      <w:r>
+        <w:rPr>
+          <w:rStyle w:val="IntenseReference"/>
+          <w:noProof/>
+        </w:rPr>
+        <w:drawing>
+          <wp:inline distT="0" distB="0" distL="0" distR="0" wp14:anchorId="3F9ED3F3" wp14:editId="76B19841">
+            <wp:extent cx="4306186" cy="2284219"/>
+            <wp:effectExtent l="0" t="0" r="0" b="1905"/>
+            <wp:docPr id="1138814852" name="Picture 21"/>
+            <wp:cNvGraphicFramePr>
+              <a:graphicFrameLocks xmlns:a="http://schemas.openxmlformats.org/drawingml/2006/main" noChangeAspect="1"/>
+            </wp:cNvGraphicFramePr>
+            <a:graphic xmlns:a="http://schemas.openxmlformats.org/drawingml/2006/main">
+              <a:graphicData uri="http://schemas.openxmlformats.org/drawingml/2006/picture">
+                <pic:pic xmlns:pic="http://schemas.openxmlformats.org/drawingml/2006/picture">
+                  <pic:nvPicPr>
+                    <pic:cNvPr id="0" name="Picture 21"/>
+                    <pic:cNvPicPr>
+                      <a:picLocks noChangeAspect="1" noChangeArrowheads="1"/>
+                    </pic:cNvPicPr>
+                  </pic:nvPicPr>
+                  <pic:blipFill>
+                    <a:blip r:embed="rId29" cstate="print">
+                      <a:extLst>
+                        <a:ext uri="{28A0092B-C50C-407E-A947-70E740481C1C}">
+                          <a14:useLocalDpi xmlns:a14="http://schemas.microsoft.com/office/drawing/2010/main" val="0"/>
+                        </a:ext>
+                      </a:extLst>
+                    </a:blip>
+                    <a:srcRect/>
+                    <a:stretch>
+                      <a:fillRect/>
+                    </a:stretch>
+                  </pic:blipFill>
+                  <pic:spPr bwMode="auto">
+                    <a:xfrm>
+                      <a:off x="0" y="0"/>
+                      <a:ext cx="4343223" cy="2303865"/>
+                    </a:xfrm>
+                    <a:prstGeom prst="rect">
+                      <a:avLst/>
+                    </a:prstGeom>
+                    <a:noFill/>
+                    <a:ln>
+                      <a:noFill/>
+                    </a:ln>
+                  </pic:spPr>
+                </pic:pic>
+              </a:graphicData>
+            </a:graphic>
+          </wp:inline>
+        </w:drawing>
+      </w:r>
+    </w:p>
+    <w:p>
+      <w:pPr>
+        <w:rPr>
+          <w:rStyle w:val="IntenseReference"/>
+          <w:color w:val="auto"/>
+        </w:rPr>
+      </w:pPr>
+      <w:r>
+        <w:rPr>
+          <w:rStyle w:val="IntenseReference"/>
+          <w:color w:val="auto"/>
+        </w:rPr>
+        <w:t>POST</w:t>
+      </w:r>
+    </w:p>
+    <w:p>
+      <w:pPr>
+        <w:rPr>
+          <w:rStyle w:val="IntenseReference"/>
+        </w:rPr>
+      </w:pPr>
+      <w:r>
+        <w:rPr>
+          <w:rStyle w:val="IntenseReference"/>
+          <w:noProof/>
+        </w:rPr>
+        <w:drawing>
+          <wp:inline distT="0" distB="0" distL="0" distR="0" wp14:anchorId="76F8F957" wp14:editId="55AA05E9">
+            <wp:extent cx="2583712" cy="1691558"/>
+            <wp:effectExtent l="0" t="0" r="7620" b="4445"/>
+            <wp:docPr id="32271319" name="Picture 22"/>
+            <wp:cNvGraphicFramePr>
+              <a:graphicFrameLocks xmlns:a="http://schemas.openxmlformats.org/drawingml/2006/main" noChangeAspect="1"/>
+            </wp:cNvGraphicFramePr>
+            <a:graphic xmlns:a="http://schemas.openxmlformats.org/drawingml/2006/main">
+              <a:graphicData uri="http://schemas.openxmlformats.org/drawingml/2006/picture">
+                <pic:pic xmlns:pic="http://schemas.openxmlformats.org/drawingml/2006/picture">
+                  <pic:nvPicPr>
+                    <pic:cNvPr id="0" name="Picture 22"/>
+                    <pic:cNvPicPr>
+                      <a:picLocks noChangeAspect="1" noChangeArrowheads="1"/>
+                    </pic:cNvPicPr>
+                  </pic:nvPicPr>
+                  <pic:blipFill>
+                    <a:blip r:embed="rId30" cstate="print">
+                      <a:extLst>
+                        <a:ext uri="{28A0092B-C50C-407E-A947-70E740481C1C}">
+                          <a14:useLocalDpi xmlns:a14="http://schemas.microsoft.com/office/drawing/2010/main" val="0"/>
+                        </a:ext>
+                      </a:extLst>
+                    </a:blip>
+                    <a:srcRect/>
+                    <a:stretch>
+                      <a:fillRect/>
+                    </a:stretch>
+                  </pic:blipFill>
+                  <pic:spPr bwMode="auto">
+                    <a:xfrm>
+                      <a:off x="0" y="0"/>
+                      <a:ext cx="2587350" cy="1693940"/>
+                    </a:xfrm>
+                    <a:prstGeom prst="rect">
+                      <a:avLst/>
+                    </a:prstGeom>
+                    <a:noFill/>
+                    <a:ln>
+                      <a:noFill/>
+                    </a:ln>
+                  </pic:spPr>
+                </pic:pic>
+              </a:graphicData>
+            </a:graphic>
+          </wp:inline>
+        </w:drawing>
+      </w:r>
+      <w:r>
+        <w:rPr>
+          <w:rStyle w:val="IntenseReference"/>
+          <w:noProof/>
+        </w:rPr>
+        <w:drawing>
+          <wp:inline distT="0" distB="0" distL="0" distR="0" wp14:anchorId="1AA88CEA" wp14:editId="67341F84">
+            <wp:extent cx="2987749" cy="1574300"/>
+            <wp:effectExtent l="0" t="0" r="3175" b="6985"/>
+            <wp:docPr id="2042349494" name="Picture 25"/>
+            <wp:cNvGraphicFramePr>
+              <a:graphicFrameLocks xmlns:a="http://schemas.openxmlformats.org/drawingml/2006/main" noChangeAspect="1"/>
+            </wp:cNvGraphicFramePr>
+            <a:graphic xmlns:a="http://schemas.openxmlformats.org/drawingml/2006/main">
+              <a:graphicData uri="http://schemas.openxmlformats.org/drawingml/2006/picture">
+                <pic:pic xmlns:pic="http://schemas.openxmlformats.org/drawingml/2006/picture">
+                  <pic:nvPicPr>
+                    <pic:cNvPr id="0" name="Picture 25"/>
+                    <pic:cNvPicPr>
+                      <a:picLocks noChangeAspect="1" noChangeArrowheads="1"/>
+                    </pic:cNvPicPr>
+                  </pic:nvPicPr>
+                  <pic:blipFill>
+                    <a:blip r:embed="rId31" cstate="print">
+                      <a:extLst>
+                        <a:ext uri="{28A0092B-C50C-407E-A947-70E740481C1C}">
+                          <a14:useLocalDpi xmlns:a14="http://schemas.microsoft.com/office/drawing/2010/main" val="0"/>
+                        </a:ext>
+                      </a:extLst>
+                    </a:blip>
+                    <a:srcRect/>
+                    <a:stretch>
+                      <a:fillRect/>
+                    </a:stretch>
+                  </pic:blipFill>
+                  <pic:spPr bwMode="auto">
+                    <a:xfrm>
+                      <a:off x="0" y="0"/>
+                      <a:ext cx="2995916" cy="1578603"/>
+                    </a:xfrm>
+                    <a:prstGeom prst="rect">
+                      <a:avLst/>
+                    </a:prstGeom>
+                    <a:noFill/>
+                    <a:ln>
+                      <a:noFill/>
+                    </a:ln>
+                  </pic:spPr>
+                </pic:pic>
+              </a:graphicData>
+            </a:graphic>
+          </wp:inline>
+        </w:drawing>
+      </w:r>
+      <w:r>
+        <w:rPr>
+          <w:rStyle w:val="IntenseReference"/>
+          <w:noProof/>
+        </w:rPr>
+        <w:drawing>
+          <wp:inline distT="0" distB="0" distL="0" distR="0" wp14:anchorId="363D4DC8" wp14:editId="4C0E99EE">
+            <wp:extent cx="2604977" cy="1710213"/>
+            <wp:effectExtent l="0" t="0" r="5080" b="4445"/>
+            <wp:docPr id="1237726103" name="Picture 23"/>
+            <wp:cNvGraphicFramePr>
+              <a:graphicFrameLocks xmlns:a="http://schemas.openxmlformats.org/drawingml/2006/main" noChangeAspect="1"/>
+            </wp:cNvGraphicFramePr>
+            <a:graphic xmlns:a="http://schemas.openxmlformats.org/drawingml/2006/main">
+              <a:graphicData uri="http://schemas.openxmlformats.org/drawingml/2006/picture">
+                <pic:pic xmlns:pic="http://schemas.openxmlformats.org/drawingml/2006/picture">
+                  <pic:nvPicPr>
+                    <pic:cNvPr id="0" name="Picture 23"/>
+                    <pic:cNvPicPr>
+                      <a:picLocks noChangeAspect="1" noChangeArrowheads="1"/>
+                    </pic:cNvPicPr>
+                  </pic:nvPicPr>
+                  <pic:blipFill>
+                    <a:blip r:embed="rId32" cstate="print">
+                      <a:extLst>
+                        <a:ext uri="{28A0092B-C50C-407E-A947-70E740481C1C}">
+                          <a14:useLocalDpi xmlns:a14="http://schemas.microsoft.com/office/drawing/2010/main" val="0"/>
+                        </a:ext>
+                      </a:extLst>
+                    </a:blip>
+                    <a:srcRect/>
+                    <a:stretch>
+                      <a:fillRect/>
+                    </a:stretch>
+                  </pic:blipFill>
+                  <pic:spPr bwMode="auto">
+                    <a:xfrm>
+                      <a:off x="0" y="0"/>
+                      <a:ext cx="2631242" cy="1727457"/>
+                    </a:xfrm>
+                    <a:prstGeom prst="rect">
+                      <a:avLst/>
+                    </a:prstGeom>
+                    <a:noFill/>
+                    <a:ln>
+                      <a:noFill/>
+                    </a:ln>
+                  </pic:spPr>
+                </pic:pic>
+              </a:graphicData>
+            </a:graphic>
+          </wp:inline>
+        </w:drawing>
+      </w:r>
+      <w:r>
+        <w:rPr>
+          <w:rStyle w:val="IntenseReference"/>
+          <w:noProof/>
+        </w:rPr>
+        <w:drawing>
+          <wp:inline distT="0" distB="0" distL="0" distR="0" wp14:anchorId="5F733A45" wp14:editId="122C6440">
+            <wp:extent cx="3168502" cy="1564279"/>
+            <wp:effectExtent l="0" t="0" r="0" b="0"/>
+            <wp:docPr id="248367675" name="Picture 27"/>
+            <wp:cNvGraphicFramePr>
+              <a:graphicFrameLocks xmlns:a="http://schemas.openxmlformats.org/drawingml/2006/main" noChangeAspect="1"/>
+            </wp:cNvGraphicFramePr>
+            <a:graphic xmlns:a="http://schemas.openxmlformats.org/drawingml/2006/main">
+              <a:graphicData uri="http://schemas.openxmlformats.org/drawingml/2006/picture">
+                <pic:pic xmlns:pic="http://schemas.openxmlformats.org/drawingml/2006/picture">
+                  <pic:nvPicPr>
+                    <pic:cNvPr id="0" name="Picture 27"/>
+                    <pic:cNvPicPr>
+                      <a:picLocks noChangeAspect="1" noChangeArrowheads="1"/>
+                    </pic:cNvPicPr>
+                  </pic:nvPicPr>
+                  <pic:blipFill>
+                    <a:blip r:embed="rId33" cstate="print">
+                      <a:extLst>
+                        <a:ext uri="{28A0092B-C50C-407E-A947-70E740481C1C}">
+                          <a14:useLocalDpi xmlns:a14="http://schemas.microsoft.com/office/drawing/2010/main" val="0"/>
+                        </a:ext>
+                      </a:extLst>
+                    </a:blip>
+                    <a:srcRect/>
+                    <a:stretch>
+                      <a:fillRect/>
+                    </a:stretch>
+                  </pic:blipFill>
+                  <pic:spPr bwMode="auto">
+                    <a:xfrm>
+                      <a:off x="0" y="0"/>
+                      <a:ext cx="3185408" cy="1572625"/>
+                    </a:xfrm>
+                    <a:prstGeom prst="rect">
+                      <a:avLst/>
+                    </a:prstGeom>
+                    <a:noFill/>
+                    <a:ln>
+                      <a:noFill/>
+                    </a:ln>
+                  </pic:spPr>
+                </pic:pic>
+              </a:graphicData>
+            </a:graphic>
+          </wp:inline>
+        </w:drawing>
+      </w:r>
+      <w:r>
+        <w:rPr>
+          <w:rStyle w:val="IntenseReference"/>
+          <w:noProof/>
+        </w:rPr>
+        <w:drawing>
+          <wp:inline distT="0" distB="0" distL="0" distR="0" wp14:anchorId="321C3050" wp14:editId="4772978A">
+            <wp:extent cx="2583712" cy="1704039"/>
+            <wp:effectExtent l="0" t="0" r="7620" b="0"/>
+            <wp:docPr id="381180106" name="Picture 24"/>
+            <wp:cNvGraphicFramePr>
+              <a:graphicFrameLocks xmlns:a="http://schemas.openxmlformats.org/drawingml/2006/main" noChangeAspect="1"/>
+            </wp:cNvGraphicFramePr>
+            <a:graphic xmlns:a="http://schemas.openxmlformats.org/drawingml/2006/main">
+              <a:graphicData uri="http://schemas.openxmlformats.org/drawingml/2006/picture">
+                <pic:pic xmlns:pic="http://schemas.openxmlformats.org/drawingml/2006/picture">
+                  <pic:nvPicPr>
+                    <pic:cNvPr id="0" name="Picture 24"/>
+                    <pic:cNvPicPr>
+                      <a:picLocks noChangeAspect="1" noChangeArrowheads="1"/>
+                    </pic:cNvPicPr>
+                  </pic:nvPicPr>
+                  <pic:blipFill>
+                    <a:blip r:embed="rId34" cstate="print">
+                      <a:extLst>
+                        <a:ext uri="{28A0092B-C50C-407E-A947-70E740481C1C}">
+                          <a14:useLocalDpi xmlns:a14="http://schemas.microsoft.com/office/drawing/2010/main" val="0"/>
+                        </a:ext>
+                      </a:extLst>
+                    </a:blip>
+                    <a:srcRect/>
+                    <a:stretch>
+                      <a:fillRect/>
+                    </a:stretch>
+                  </pic:blipFill>
+                  <pic:spPr bwMode="auto">
+                    <a:xfrm>
+                      <a:off x="0" y="0"/>
+                      <a:ext cx="2624113" cy="1730685"/>
+                    </a:xfrm>
+                    <a:prstGeom prst="rect">
+                      <a:avLst/>
+                    </a:prstGeom>
+                    <a:noFill/>
+                    <a:ln>
+                      <a:noFill/>
+                    </a:ln>
+                  </pic:spPr>
+                </pic:pic>
+              </a:graphicData>
+            </a:graphic>
+          </wp:inline>
+        </w:drawing>
+      </w:r>
+      <w:r>
+        <w:rPr>
+          <w:rStyle w:val="IntenseReference"/>
+          <w:noProof/>
+        </w:rPr>
+        <w:drawing>
+          <wp:inline distT="0" distB="0" distL="0" distR="0" wp14:anchorId="6951E46C" wp14:editId="6419A8EE">
+            <wp:extent cx="3242930" cy="1592482"/>
+            <wp:effectExtent l="0" t="0" r="0" b="8255"/>
+            <wp:docPr id="37240363" name="Picture 28"/>
+            <wp:cNvGraphicFramePr>
+              <a:graphicFrameLocks xmlns:a="http://schemas.openxmlformats.org/drawingml/2006/main" noChangeAspect="1"/>
+            </wp:cNvGraphicFramePr>
+            <a:graphic xmlns:a="http://schemas.openxmlformats.org/drawingml/2006/main">
+              <a:graphicData uri="http://schemas.openxmlformats.org/drawingml/2006/picture">
+                <pic:pic xmlns:pic="http://schemas.openxmlformats.org/drawingml/2006/picture">
+                  <pic:nvPicPr>
+                    <pic:cNvPr id="0" name="Picture 28"/>
+                    <pic:cNvPicPr>
+                      <a:picLocks noChangeAspect="1" noChangeArrowheads="1"/>
+                    </pic:cNvPicPr>
+                  </pic:nvPicPr>
+                  <pic:blipFill>
+                    <a:blip r:embed="rId35" cstate="print">
+                      <a:extLst>
+                        <a:ext uri="{28A0092B-C50C-407E-A947-70E740481C1C}">
+                          <a14:useLocalDpi xmlns:a14="http://schemas.microsoft.com/office/drawing/2010/main" val="0"/>
+                        </a:ext>
+                      </a:extLst>
+                    </a:blip>
+                    <a:srcRect/>
+                    <a:stretch>
+                      <a:fillRect/>
+                    </a:stretch>
+                  </pic:blipFill>
+                  <pic:spPr bwMode="auto">
+                    <a:xfrm>
+                      <a:off x="0" y="0"/>
+                      <a:ext cx="3260755" cy="1601235"/>
+                    </a:xfrm>
+                    <a:prstGeom prst="rect">
+                      <a:avLst/>
+                    </a:prstGeom>
+                    <a:noFill/>
+                    <a:ln>
+                      <a:noFill/>
+                    </a:ln>
+                  </pic:spPr>
+                </pic:pic>
+              </a:graphicData>
+            </a:graphic>
+          </wp:inline>
+        </w:drawing>
+      </w:r>
+    </w:p>
+    <w:p>
+      <w:pPr>
+        <w:rPr>
+          <w:rStyle w:val="IntenseReference"/>
+          <w:color w:val="auto"/>
+        </w:rPr>
+      </w:pPr>
+      <w:r>
+        <w:rPr>
+          <w:rStyle w:val="IntenseReference"/>
+          <w:color w:val="auto"/>
+        </w:rPr>
+        <w:lastRenderedPageBreak/>
+        <w:t>GET</w:t>
+      </w:r>
+    </w:p>
+    <w:p>
+      <w:pPr>
+        <w:rPr>
+          <w:rStyle w:val="IntenseReference"/>
+          <w:color w:val="auto"/>
+        </w:rPr>
+      </w:pPr>
+      <w:r>
+        <w:rPr>
+          <w:rStyle w:val="IntenseReference"/>
+          <w:noProof/>
+          <w:color w:val="auto"/>
+        </w:rPr>
+        <w:drawing>
+          <wp:inline distT="0" distB="0" distL="0" distR="0" wp14:anchorId="19BE0E49" wp14:editId="03AECDCB">
+            <wp:extent cx="3934047" cy="2608523"/>
+            <wp:effectExtent l="0" t="0" r="0" b="1905"/>
+            <wp:docPr id="1327140220" name="Picture 29"/>
+            <wp:cNvGraphicFramePr>
+              <a:graphicFrameLocks xmlns:a="http://schemas.openxmlformats.org/drawingml/2006/main" noChangeAspect="1"/>
+            </wp:cNvGraphicFramePr>
+            <a:graphic xmlns:a="http://schemas.openxmlformats.org/drawingml/2006/main">
+              <a:graphicData uri="http://schemas.openxmlformats.org/drawingml/2006/picture">
+                <pic:pic xmlns:pic="http://schemas.openxmlformats.org/drawingml/2006/picture">
+                  <pic:nvPicPr>
+                    <pic:cNvPr id="0" name="Picture 29"/>
+                    <pic:cNvPicPr>
+                      <a:picLocks noChangeAspect="1" noChangeArrowheads="1"/>
+                    </pic:cNvPicPr>
+                  </pic:nvPicPr>
+                  <pic:blipFill>
+                    <a:blip r:embed="rId36" cstate="print">
+                      <a:extLst>
+                        <a:ext uri="{28A0092B-C50C-407E-A947-70E740481C1C}">
+                          <a14:useLocalDpi xmlns:a14="http://schemas.microsoft.com/office/drawing/2010/main" val="0"/>
+                        </a:ext>
+                      </a:extLst>
+                    </a:blip>
+                    <a:srcRect/>
+                    <a:stretch>
+                      <a:fillRect/>
+                    </a:stretch>
+                  </pic:blipFill>
+                  <pic:spPr bwMode="auto">
+                    <a:xfrm>
+                      <a:off x="0" y="0"/>
+                      <a:ext cx="3964141" cy="2628477"/>
+                    </a:xfrm>
+                    <a:prstGeom prst="rect">
+                      <a:avLst/>
+                    </a:prstGeom>
+                    <a:noFill/>
+                    <a:ln>
+                      <a:noFill/>
+                    </a:ln>
+                  </pic:spPr>
+                </pic:pic>
+              </a:graphicData>
+            </a:graphic>
+          </wp:inline>
+        </w:drawing>
+      </w:r>
+      <w:r>
+        <w:rPr>
+          <w:rStyle w:val="IntenseReference"/>
+          <w:noProof/>
+          <w:color w:val="auto"/>
+        </w:rPr>
+        <w:drawing>
+          <wp:inline distT="0" distB="0" distL="0" distR="0" wp14:anchorId="3C753C7F" wp14:editId="3E8EB47C">
+            <wp:extent cx="3955312" cy="2601454"/>
+            <wp:effectExtent l="0" t="0" r="7620" b="8890"/>
+            <wp:docPr id="205803239" name="Picture 30"/>
+            <wp:cNvGraphicFramePr>
+              <a:graphicFrameLocks xmlns:a="http://schemas.openxmlformats.org/drawingml/2006/main" noChangeAspect="1"/>
+            </wp:cNvGraphicFramePr>
+            <a:graphic xmlns:a="http://schemas.openxmlformats.org/drawingml/2006/main">
+              <a:graphicData uri="http://schemas.openxmlformats.org/drawingml/2006/picture">
+                <pic:pic xmlns:pic="http://schemas.openxmlformats.org/drawingml/2006/picture">
+                  <pic:nvPicPr>
+                    <pic:cNvPr id="0" name="Picture 30"/>
+                    <pic:cNvPicPr>
+                      <a:picLocks noChangeAspect="1" noChangeArrowheads="1"/>
+                    </pic:cNvPicPr>
+                  </pic:nvPicPr>
+                  <pic:blipFill>
+                    <a:blip r:embed="rId37" cstate="print">
+                      <a:extLst>
+                        <a:ext uri="{28A0092B-C50C-407E-A947-70E740481C1C}">
+                          <a14:useLocalDpi xmlns:a14="http://schemas.microsoft.com/office/drawing/2010/main" val="0"/>
+                        </a:ext>
+                      </a:extLst>
+                    </a:blip>
+                    <a:srcRect/>
+                    <a:stretch>
+                      <a:fillRect/>
+                    </a:stretch>
+                  </pic:blipFill>
+                  <pic:spPr bwMode="auto">
+                    <a:xfrm>
+                      <a:off x="0" y="0"/>
+                      <a:ext cx="3970134" cy="2611203"/>
+                    </a:xfrm>
+                    <a:prstGeom prst="rect">
+                      <a:avLst/>
+                    </a:prstGeom>
+                    <a:noFill/>
+                    <a:ln>
+                      <a:noFill/>
+                    </a:ln>
+                  </pic:spPr>
+                </pic:pic>
+              </a:graphicData>
+            </a:graphic>
+          </wp:inline>
+        </w:drawing>
+      </w:r>
+      <w:r>
+        <w:rPr>
+          <w:rStyle w:val="IntenseReference"/>
+          <w:noProof/>
+          <w:color w:val="auto"/>
+        </w:rPr>
+        <w:drawing>
+          <wp:inline distT="0" distB="0" distL="0" distR="0" wp14:anchorId="46159261" wp14:editId="60C3472F">
+            <wp:extent cx="3997842" cy="2615307"/>
+            <wp:effectExtent l="0" t="0" r="3175" b="0"/>
+            <wp:docPr id="1901766532" name="Picture 31"/>
+            <wp:cNvGraphicFramePr>
+              <a:graphicFrameLocks xmlns:a="http://schemas.openxmlformats.org/drawingml/2006/main" noChangeAspect="1"/>
+            </wp:cNvGraphicFramePr>
+            <a:graphic xmlns:a="http://schemas.openxmlformats.org/drawingml/2006/main">
+              <a:graphicData uri="http://schemas.openxmlformats.org/drawingml/2006/picture">
+                <pic:pic xmlns:pic="http://schemas.openxmlformats.org/drawingml/2006/picture">
+                  <pic:nvPicPr>
+                    <pic:cNvPr id="0" name="Picture 31"/>
+                    <pic:cNvPicPr>
+                      <a:picLocks noChangeAspect="1" noChangeArrowheads="1"/>
+                    </pic:cNvPicPr>
+                  </pic:nvPicPr>
+                  <pic:blipFill>
+                    <a:blip r:embed="rId38" cstate="print">
+                      <a:extLst>
+                        <a:ext uri="{28A0092B-C50C-407E-A947-70E740481C1C}">
+                          <a14:useLocalDpi xmlns:a14="http://schemas.microsoft.com/office/drawing/2010/main" val="0"/>
+                        </a:ext>
+                      </a:extLst>
+                    </a:blip>
+                    <a:srcRect/>
+                    <a:stretch>
+                      <a:fillRect/>
+                    </a:stretch>
+                  </pic:blipFill>
+                  <pic:spPr bwMode="auto">
+                    <a:xfrm>
+                      <a:off x="0" y="0"/>
+                      <a:ext cx="4020680" cy="2630247"/>
+                    </a:xfrm>
+                    <a:prstGeom prst="rect">
+                      <a:avLst/>
+                    </a:prstGeom>
+                    <a:noFill/>
+                    <a:ln>
+                      <a:noFill/>
+                    </a:ln>
+                  </pic:spPr>
+                </pic:pic>
+              </a:graphicData>
+            </a:graphic>
+          </wp:inline>
+        </w:drawing>
+      </w:r>
+    </w:p>
+    <w:p>
+      <w:pPr>
+        <w:rPr>
+          <w:rStyle w:val="IntenseReference"/>
+        </w:rPr>
+      </w:pPr>
+      <w:r>
+        <w:rPr>
+          <w:rStyle w:val="IntenseReference"/>
+        </w:rPr>
+        <w:lastRenderedPageBreak/>
+        <w:t>Task 4A: Screenshot showing credential setup.</w:t>
+      </w:r>
+    </w:p>
+    <w:p>
+      <w:pPr>
+        <w:rPr>
+          <w:rStyle w:val="IntenseReference"/>
+        </w:rPr>
+      </w:pPr>
+      <w:r>
+        <w:rPr>
+          <w:rStyle w:val="IntenseReference"/>
+          <w:noProof/>
+        </w:rPr>
+        <w:drawing>
+          <wp:inline distT="0" distB="0" distL="0" distR="0" wp14:anchorId="4B016053" wp14:editId="08D76A26">
+            <wp:extent cx="5932805" cy="3157855"/>
+            <wp:effectExtent l="0" t="0" r="0" b="4445"/>
+            <wp:docPr id="1866296672" name="Picture 32"/>
+            <wp:cNvGraphicFramePr>
+              <a:graphicFrameLocks xmlns:a="http://schemas.openxmlformats.org/drawingml/2006/main" noChangeAspect="1"/>
+            </wp:cNvGraphicFramePr>
+            <a:graphic xmlns:a="http://schemas.openxmlformats.org/drawingml/2006/main">
+              <a:graphicData uri="http://schemas.openxmlformats.org/drawingml/2006/picture">
+                <pic:pic xmlns:pic="http://schemas.openxmlformats.org/drawingml/2006/picture">
+                  <pic:nvPicPr>
+                    <pic:cNvPr id="0" name="Picture 32"/>
+                    <pic:cNvPicPr>
+                      <a:picLocks noChangeAspect="1" noChangeArrowheads="1"/>
+                    </pic:cNvPicPr>
+                  </pic:nvPicPr>
+                  <pic:blipFill>
+                    <a:blip r:embed="rId39" cstate="print">
+                      <a:extLst>
+                        <a:ext uri="{28A0092B-C50C-407E-A947-70E740481C1C}">
+                          <a14:useLocalDpi xmlns:a14="http://schemas.microsoft.com/office/drawing/2010/main" val="0"/>
+                        </a:ext>
+                      </a:extLst>
+                    </a:blip>
+                    <a:srcRect/>
+                    <a:stretch>
+                      <a:fillRect/>
+                    </a:stretch>
+                  </pic:blipFill>
+                  <pic:spPr bwMode="auto">
+                    <a:xfrm>
+                      <a:off x="0" y="0"/>
+                      <a:ext cx="5932805" cy="3157855"/>
+                    </a:xfrm>
+                    <a:prstGeom prst="rect">
+                      <a:avLst/>
+                    </a:prstGeom>
+                    <a:noFill/>
+                    <a:ln>
+                      <a:noFill/>
+                    </a:ln>
+                  </pic:spPr>
+                </pic:pic>
+              </a:graphicData>
+            </a:graphic>
+          </wp:inline>
+        </w:drawing>
+      </w:r>
+    </w:p>
+    <w:p>
+      <w:pPr>
+        <w:rPr>
+          <w:rStyle w:val="IntenseReference"/>
+        </w:rPr>
+      </w:pPr>
+      <w:r>
+        <w:rPr>
+          <w:rStyle w:val="IntenseReference"/>
+          <w:noProof/>
+        </w:rPr>
+        <w:drawing>
+          <wp:inline distT="0" distB="0" distL="0" distR="0" wp14:anchorId="60643488" wp14:editId="5BA5F5E6">
+            <wp:extent cx="5932805" cy="3157855"/>
+            <wp:effectExtent l="0" t="0" r="0" b="4445"/>
+            <wp:docPr id="1516040280" name="Picture 34"/>
+            <wp:cNvGraphicFramePr>
+              <a:graphicFrameLocks xmlns:a="http://schemas.openxmlformats.org/drawingml/2006/main" noChangeAspect="1"/>
+            </wp:cNvGraphicFramePr>
+            <a:graphic xmlns:a="http://schemas.openxmlformats.org/drawingml/2006/main">
+              <a:graphicData uri="http://schemas.openxmlformats.org/drawingml/2006/picture">
+                <pic:pic xmlns:pic="http://schemas.openxmlformats.org/drawingml/2006/picture">
+                  <pic:nvPicPr>
+                    <pic:cNvPr id="0" name="Picture 34"/>
+                    <pic:cNvPicPr>
+                      <a:picLocks noChangeAspect="1" noChangeArrowheads="1"/>
+                    </pic:cNvPicPr>
+                  </pic:nvPicPr>
+                  <pic:blipFill>
+                    <a:blip r:embed="rId40" cstate="print">
+                      <a:extLst>
+                        <a:ext uri="{28A0092B-C50C-407E-A947-70E740481C1C}">
+                          <a14:useLocalDpi xmlns:a14="http://schemas.microsoft.com/office/drawing/2010/main" val="0"/>
+                        </a:ext>
+                      </a:extLst>
+                    </a:blip>
+                    <a:srcRect/>
+                    <a:stretch>
+                      <a:fillRect/>
+                    </a:stretch>
+                  </pic:blipFill>
+                  <pic:spPr bwMode="auto">
+                    <a:xfrm>
+                      <a:off x="0" y="0"/>
+                      <a:ext cx="5932805" cy="3157855"/>
+                    </a:xfrm>
+                    <a:prstGeom prst="rect">
+                      <a:avLst/>
+                    </a:prstGeom>
+                    <a:noFill/>
+                    <a:ln>
+                      <a:noFill/>
+                    </a:ln>
+                  </pic:spPr>
+                </pic:pic>
+              </a:graphicData>
+            </a:graphic>
+          </wp:inline>
+        </w:drawing>
+      </w:r>
+    </w:p>
+    <w:p>
+      <w:pPr>
+        <w:rPr>
+          <w:rStyle w:val="IntenseReference"/>
+        </w:rPr>
+      </w:pPr>
+    </w:p>
+    <w:p>
+      <w:pPr>
+        <w:rPr>
+          <w:rStyle w:val="IntenseReference"/>
+        </w:rPr>
+      </w:pPr>
+    </w:p>
+    <w:p>
+      <w:pPr>
+        <w:rPr>
+          <w:rStyle w:val="IntenseReference"/>
+        </w:rPr>
+      </w:pPr>
+    </w:p>
+    <w:p>
+      <w:pPr>
+        <w:rPr>
+          <w:rStyle w:val="IntenseReference"/>
+        </w:rPr>
+      </w:pPr>
+    </w:p>
+    <w:p>
+      <w:pPr>
+        <w:rPr>
+          <w:rStyle w:val="IntenseReference"/>
+        </w:rPr>
+      </w:pPr>
+    </w:p>
+    <w:p>
+      <w:pPr>
+        <w:rPr>
+          <w:rStyle w:val="IntenseReference"/>
+        </w:rPr>
+      </w:pPr>
+      <w:r>
+        <w:rPr>
+          <w:rStyle w:val="IntenseReference"/>
+        </w:rPr>
+        <w:lastRenderedPageBreak/>
+        <w:t xml:space="preserve"> Task 4B: Screenshot showing IP whitelisting. </w:t>
+      </w:r>
+    </w:p>
+    <w:p>
+      <w:pPr>
+        <w:rPr>
+          <w:rStyle w:val="IntenseReference"/>
+        </w:rPr>
+      </w:pPr>
+      <w:r>
+        <w:rPr>
+          <w:rStyle w:val="IntenseReference"/>
+          <w:noProof/>
+        </w:rPr>
+        <w:drawing>
+          <wp:inline distT="0" distB="0" distL="0" distR="0" wp14:anchorId="5C983486" wp14:editId="6F23A309">
+            <wp:extent cx="4444365" cy="3285490"/>
+            <wp:effectExtent l="0" t="0" r="0" b="0"/>
+            <wp:docPr id="669730661" name="Picture 35"/>
+            <wp:cNvGraphicFramePr>
+              <a:graphicFrameLocks xmlns:a="http://schemas.openxmlformats.org/drawingml/2006/main" noChangeAspect="1"/>
+            </wp:cNvGraphicFramePr>
+            <a:graphic xmlns:a="http://schemas.openxmlformats.org/drawingml/2006/main">
+              <a:graphicData uri="http://schemas.openxmlformats.org/drawingml/2006/picture">
+                <pic:pic xmlns:pic="http://schemas.openxmlformats.org/drawingml/2006/picture">
+                  <pic:nvPicPr>
+                    <pic:cNvPr id="0" name="Picture 35"/>
+                    <pic:cNvPicPr>
+                      <a:picLocks noChangeAspect="1" noChangeArrowheads="1"/>
+                    </pic:cNvPicPr>
+                  </pic:nvPicPr>
+                  <pic:blipFill>
+                    <a:blip r:embed="rId41">
+                      <a:extLst>
+                        <a:ext uri="{28A0092B-C50C-407E-A947-70E740481C1C}">
+                          <a14:useLocalDpi xmlns:a14="http://schemas.microsoft.com/office/drawing/2010/main" val="0"/>
+                        </a:ext>
+                      </a:extLst>
+                    </a:blip>
+                    <a:srcRect/>
+                    <a:stretch>
+                      <a:fillRect/>
+                    </a:stretch>
+                  </pic:blipFill>
+                  <pic:spPr bwMode="auto">
+                    <a:xfrm>
+                      <a:off x="0" y="0"/>
+                      <a:ext cx="4444365" cy="3285490"/>
+                    </a:xfrm>
+                    <a:prstGeom prst="rect">
+                      <a:avLst/>
+                    </a:prstGeom>
+                    <a:noFill/>
+                    <a:ln>
+                      <a:noFill/>
+                    </a:ln>
+                  </pic:spPr>
+                </pic:pic>
+              </a:graphicData>
+            </a:graphic>
+          </wp:inline>
+        </w:drawing>
+      </w:r>
+    </w:p>
+    <w:p>
+      <w:pPr>
+        <w:rPr>
+          <w:rStyle w:val="IntenseReference"/>
+        </w:rPr>
+      </w:pPr>
+      <w:r>
+        <w:rPr>
+          <w:rStyle w:val="IntenseReference"/>
+          <w:noProof/>
+        </w:rPr>
+        <w:drawing>
+          <wp:inline distT="0" distB="0" distL="0" distR="0" wp14:anchorId="4BCF620A" wp14:editId="50C89235">
+            <wp:extent cx="5943600" cy="2764155"/>
+            <wp:effectExtent l="0" t="0" r="0" b="0"/>
+            <wp:docPr id="250810942" name="Picture 36"/>
+            <wp:cNvGraphicFramePr>
+              <a:graphicFrameLocks xmlns:a="http://schemas.openxmlformats.org/drawingml/2006/main" noChangeAspect="1"/>
+            </wp:cNvGraphicFramePr>
+            <a:graphic xmlns:a="http://schemas.openxmlformats.org/drawingml/2006/main">
+              <a:graphicData uri="http://schemas.openxmlformats.org/drawingml/2006/picture">
+                <pic:pic xmlns:pic="http://schemas.openxmlformats.org/drawingml/2006/picture">
+                  <pic:nvPicPr>
+                    <pic:cNvPr id="0" name="Picture 36"/>
+                    <pic:cNvPicPr>
+                      <a:picLocks noChangeAspect="1" noChangeArrowheads="1"/>
+                    </pic:cNvPicPr>
+                  </pic:nvPicPr>
+                  <pic:blipFill>
+                    <a:blip r:embed="rId42">
+                      <a:extLst>
+                        <a:ext uri="{28A0092B-C50C-407E-A947-70E740481C1C}">
+                          <a14:useLocalDpi xmlns:a14="http://schemas.microsoft.com/office/drawing/2010/main" val="0"/>
+                        </a:ext>
+                      </a:extLst>
+                    </a:blip>
+                    <a:srcRect/>
+                    <a:stretch>
+                      <a:fillRect/>
+                    </a:stretch>
+                  </pic:blipFill>
+                  <pic:spPr bwMode="auto">
+                    <a:xfrm>
+                      <a:off x="0" y="0"/>
+                      <a:ext cx="5943600" cy="2764155"/>
+                    </a:xfrm>
+                    <a:prstGeom prst="rect">
+                      <a:avLst/>
+                    </a:prstGeom>
+                    <a:noFill/>
+                    <a:ln>
+                      <a:noFill/>
+                    </a:ln>
+                  </pic:spPr>
+                </pic:pic>
+              </a:graphicData>
+            </a:graphic>
+          </wp:inline>
+        </w:drawing>
+      </w:r>
+    </w:p>
+    <w:p>
+      <w:pPr>
+        <w:rPr>
+          <w:rStyle w:val="IntenseReference"/>
+        </w:rPr>
+      </w:pPr>
+    </w:p>
+    <w:p>
+      <w:pPr>
+        <w:rPr>
+          <w:rStyle w:val="IntenseReference"/>
+        </w:rPr>
+      </w:pPr>
+    </w:p>
+    <w:p>
+      <w:pPr>
+        <w:rPr>
+          <w:rStyle w:val="IntenseReference"/>
+        </w:rPr>
+      </w:pPr>
+    </w:p>
+    <w:p>
+      <w:pPr>
+        <w:rPr>
+          <w:rStyle w:val="IntenseReference"/>
+        </w:rPr>
+      </w:pPr>
+    </w:p>
+    <w:p>
+      <w:pPr>
+        <w:rPr>
+          <w:rStyle w:val="IntenseReference"/>
+        </w:rPr>
+      </w:pPr>
+    </w:p>
+    <w:p>
+      <w:pPr>
+        <w:rPr>
+          <w:rStyle w:val="IntenseReference"/>
+        </w:rPr>
+      </w:pPr>
+      <w:r>
+        <w:rPr>
+          <w:rStyle w:val="IntenseReference"/>
+        </w:rPr>
+        <w:t>#</w:t>
+      </w:r>
+    </w:p>
+    <w:p>
+      <w:pPr>
+        <w:rPr>
+          <w:rStyle w:val="IntenseReference"/>
+        </w:rPr>
+      </w:pPr>
+      <w:r>
+        <w:rPr>
+          <w:rStyle w:val="IntenseReference"/>
+        </w:rPr>
+        <w:lastRenderedPageBreak/>
+        <w:t>Task 4C: Screenshot showing how you are preventing SQL injection</w:t>
+      </w:r>
+    </w:p>
+    <w:p>
+      <w:pPr>
+        <w:rPr>
+          <w:rStyle w:val="IntenseReference"/>
+        </w:rPr>
+      </w:pPr>
+      <w:r>
+        <w:rPr>
+          <w:rStyle w:val="IntenseReference"/>
+          <w:noProof/>
+        </w:rPr>
+        <w:drawing>
+          <wp:inline distT="0" distB="0" distL="0" distR="0" wp14:anchorId="60E3709C" wp14:editId="1F31437C">
+            <wp:extent cx="5943600" cy="1828800"/>
+            <wp:effectExtent l="0" t="0" r="0" b="0"/>
+            <wp:docPr id="638201135" name="Picture 37"/>
+            <wp:cNvGraphicFramePr>
+              <a:graphicFrameLocks xmlns:a="http://schemas.openxmlformats.org/drawingml/2006/main" noChangeAspect="1"/>
+            </wp:cNvGraphicFramePr>
+            <a:graphic xmlns:a="http://schemas.openxmlformats.org/drawingml/2006/main">
+              <a:graphicData uri="http://schemas.openxmlformats.org/drawingml/2006/picture">
+                <pic:pic xmlns:pic="http://schemas.openxmlformats.org/drawingml/2006/picture">
+                  <pic:nvPicPr>
+                    <pic:cNvPr id="0" name="Picture 37"/>
+                    <pic:cNvPicPr>
+                      <a:picLocks noChangeAspect="1" noChangeArrowheads="1"/>
+                    </pic:cNvPicPr>
+                  </pic:nvPicPr>
+                  <pic:blipFill>
+                    <a:blip r:embed="rId43">
+                      <a:extLst>
+                        <a:ext uri="{28A0092B-C50C-407E-A947-70E740481C1C}">
+                          <a14:useLocalDpi xmlns:a14="http://schemas.microsoft.com/office/drawing/2010/main" val="0"/>
+                        </a:ext>
+                      </a:extLst>
+                    </a:blip>
+                    <a:srcRect/>
+                    <a:stretch>
+                      <a:fillRect/>
+                    </a:stretch>
+                  </pic:blipFill>
+                  <pic:spPr bwMode="auto">
+                    <a:xfrm>
+                      <a:off x="0" y="0"/>
+                      <a:ext cx="5943600" cy="1828800"/>
+                    </a:xfrm>
+                    <a:prstGeom prst="rect">
+                      <a:avLst/>
+                    </a:prstGeom>
+                    <a:noFill/>
+                    <a:ln>
+                      <a:noFill/>
+                    </a:ln>
+                  </pic:spPr>
+                </pic:pic>
+              </a:graphicData>
+            </a:graphic>
+          </wp:inline>
+        </w:drawing>
+      </w:r>
     </w:p>
     <w:sectPr>
       <w:pgSz w:w="12240" w:h="15840"/>
@@ -16,8 +2448,58 @@
 </w:document>
 </file>
 
+<file path=word/endnotes.xml><?xml version="1.0" encoding="utf-8"?>
+<w:endnotes xmlns:wpc="http://schemas.microsoft.com/office/word/2010/wordprocessingCanvas" xmlns:cx="http://schemas.microsoft.com/office/drawing/2014/chartex" xmlns:cx1="http://schemas.microsoft.com/office/drawing/2015/9/8/chartex" xmlns:cx2="http://schemas.microsoft.com/office/drawing/2015/10/21/chartex" xmlns:cx3="http://schemas.microsoft.com/office/drawing/2016/5/9/chartex" xmlns:cx4="http://schemas.microsoft.com/office/drawing/2016/5/10/chartex" xmlns:cx5="http://schemas.microsoft.com/office/drawing/2016/5/11/chartex" xmlns:cx6="http://schemas.microsoft.com/office/drawing/2016/5/12/chartex" xmlns:cx7="http://schemas.microsoft.com/office/drawing/2016/5/13/chartex" xmlns:cx8="http://schemas.microsoft.com/office/drawing/2016/5/14/chartex" xmlns:mc="http://schemas.openxmlformats.org/markup-compatibility/2006" xmlns:aink="http://schemas.microsoft.com/office/drawing/2016/ink" xmlns:am3d="http://schemas.microsoft.com/office/drawing/2017/model3d" xmlns:o="urn:schemas-microsoft-com:office:office" xmlns:oel="http://schemas.microsoft.com/office/2019/extlst" xmlns:r="http://schemas.openxmlformats.org/officeDocument/2006/relationships" xmlns:m="http://schemas.openxmlformats.org/officeDocument/2006/math" xmlns:v="urn:schemas-microsoft-com:vml" xmlns:wp14="http://schemas.microsoft.com/office/word/2010/wordprocessingDrawing" xmlns:wp="http://schemas.openxmlformats.org/drawingml/2006/wordprocessingDrawing" xmlns:w10="urn:schemas-microsoft-com:office:word" xmlns:w="http://schemas.openxmlformats.org/wordprocessingml/2006/main" xmlns:w14="http://schemas.microsoft.com/office/word/2010/wordml" xmlns:w15="http://schemas.microsoft.com/office/word/2012/wordml" xmlns:w16cex="http://schemas.microsoft.com/office/word/2018/wordml/cex" xmlns:w16cid="http://schemas.microsoft.com/office/word/2016/wordml/cid" xmlns:w16="http://schemas.microsoft.com/office/word/2018/wordml" xmlns:w16du="http://schemas.microsoft.com/office/word/2023/wordml/word16du" xmlns:w16sdtdh="http://schemas.microsoft.com/office/word/2020/wordml/sdtdatahash" xmlns:w16sdtfl="http://schemas.microsoft.com/office/word/2024/wordml/sdtformatlock" xmlns:w16se="http://schemas.microsoft.com/office/word/2015/wordml/symex" xmlns:wpg="http://schemas.microsoft.com/office/word/2010/wordprocessingGroup" xmlns:wpi="http://schemas.microsoft.com/office/word/2010/wordprocessingInk" xmlns:wne="http://schemas.microsoft.com/office/word/2006/wordml" xmlns:wps="http://schemas.microsoft.com/office/word/2010/wordprocessingShape" mc:Ignorable="w14 w15 w16se w16cid w16 w16cex w16sdtdh w16sdtfl w16du wp14">
+  <w:endnote w:type="separator" w:id="-1">
+    <w:p>
+      <w:pPr>
+        <w:spacing w:after="0" w:line="240" w:lineRule="auto"/>
+      </w:pPr>
+      <w:r>
+        <w:separator/>
+      </w:r>
+    </w:p>
+  </w:endnote>
+  <w:endnote w:type="continuationSeparator" w:id="0">
+    <w:p>
+      <w:pPr>
+        <w:spacing w:after="0" w:line="240" w:lineRule="auto"/>
+      </w:pPr>
+      <w:r>
+        <w:continuationSeparator/>
+      </w:r>
+    </w:p>
+  </w:endnote>
+</w:endnotes>
+</file>
+
+<file path=word/footnotes.xml><?xml version="1.0" encoding="utf-8"?>
+<w:footnotes xmlns:wpc="http://schemas.microsoft.com/office/word/2010/wordprocessingCanvas" xmlns:cx="http://schemas.microsoft.com/office/drawing/2014/chartex" xmlns:cx1="http://schemas.microsoft.com/office/drawing/2015/9/8/chartex" xmlns:cx2="http://schemas.microsoft.com/office/drawing/2015/10/21/chartex" xmlns:cx3="http://schemas.microsoft.com/office/drawing/2016/5/9/chartex" xmlns:cx4="http://schemas.microsoft.com/office/drawing/2016/5/10/chartex" xmlns:cx5="http://schemas.microsoft.com/office/drawing/2016/5/11/chartex" xmlns:cx6="http://schemas.microsoft.com/office/drawing/2016/5/12/chartex" xmlns:cx7="http://schemas.microsoft.com/office/drawing/2016/5/13/chartex" xmlns:cx8="http://schemas.microsoft.com/office/drawing/2016/5/14/chartex" xmlns:mc="http://schemas.openxmlformats.org/markup-compatibility/2006" xmlns:aink="http://schemas.microsoft.com/office/drawing/2016/ink" xmlns:am3d="http://schemas.microsoft.com/office/drawing/2017/model3d" xmlns:o="urn:schemas-microsoft-com:office:office" xmlns:oel="http://schemas.microsoft.com/office/2019/extlst" xmlns:r="http://schemas.openxmlformats.org/officeDocument/2006/relationships" xmlns:m="http://schemas.openxmlformats.org/officeDocument/2006/math" xmlns:v="urn:schemas-microsoft-com:vml" xmlns:wp14="http://schemas.microsoft.com/office/word/2010/wordprocessingDrawing" xmlns:wp="http://schemas.openxmlformats.org/drawingml/2006/wordprocessingDrawing" xmlns:w10="urn:schemas-microsoft-com:office:word" xmlns:w="http://schemas.openxmlformats.org/wordprocessingml/2006/main" xmlns:w14="http://schemas.microsoft.com/office/word/2010/wordml" xmlns:w15="http://schemas.microsoft.com/office/word/2012/wordml" xmlns:w16cex="http://schemas.microsoft.com/office/word/2018/wordml/cex" xmlns:w16cid="http://schemas.microsoft.com/office/word/2016/wordml/cid" xmlns:w16="http://schemas.microsoft.com/office/word/2018/wordml" xmlns:w16du="http://schemas.microsoft.com/office/word/2023/wordml/word16du" xmlns:w16sdtdh="http://schemas.microsoft.com/office/word/2020/wordml/sdtdatahash" xmlns:w16sdtfl="http://schemas.microsoft.com/office/word/2024/wordml/sdtformatlock" xmlns:w16se="http://schemas.microsoft.com/office/word/2015/wordml/symex" xmlns:wpg="http://schemas.microsoft.com/office/word/2010/wordprocessingGroup" xmlns:wpi="http://schemas.microsoft.com/office/word/2010/wordprocessingInk" xmlns:wne="http://schemas.microsoft.com/office/word/2006/wordml" xmlns:wps="http://schemas.microsoft.com/office/word/2010/wordprocessingShape" mc:Ignorable="w14 w15 w16se w16cid w16 w16cex w16sdtdh w16sdtfl w16du wp14">
+  <w:footnote w:type="separator" w:id="-1">
+    <w:p>
+      <w:pPr>
+        <w:spacing w:after="0" w:line="240" w:lineRule="auto"/>
+      </w:pPr>
+      <w:r>
+        <w:separator/>
+      </w:r>
+    </w:p>
+  </w:footnote>
+  <w:footnote w:type="continuationSeparator" w:id="0">
+    <w:p>
+      <w:pPr>
+        <w:spacing w:after="0" w:line="240" w:lineRule="auto"/>
+      </w:pPr>
+      <w:r>
+        <w:continuationSeparator/>
+      </w:r>
+    </w:p>
+  </w:footnote>
+</w:footnotes>
+</file>
+
 <file path=word/numbering.xml><?xml version="1.0" encoding="utf-8"?>
-<w:numbering xmlns:wpc="http://schemas.microsoft.com/office/word/2010/wordprocessingCanvas" xmlns:cx="http://schemas.microsoft.com/office/drawing/2014/chartex" xmlns:cx1="http://schemas.microsoft.com/office/drawing/2015/9/8/chartex" xmlns:mc="http://schemas.openxmlformats.org/markup-compatibility/2006" xmlns:o="urn:schemas-microsoft-com:office:office" xmlns:r="http://schemas.openxmlformats.org/officeDocument/2006/relationships" xmlns:m="http://schemas.openxmlformats.org/officeDocument/2006/math" xmlns:v="urn:schemas-microsoft-com:vml" xmlns:wp14="http://schemas.microsoft.com/office/word/2010/wordprocessingDrawing" xmlns:wp="http://schemas.openxmlformats.org/drawingml/2006/wordprocessingDrawing" xmlns:w10="urn:schemas-microsoft-com:office:word" xmlns:w="http://schemas.openxmlformats.org/wordprocessingml/2006/main" xmlns:w14="http://schemas.microsoft.com/office/word/2010/wordml" xmlns:w15="http://schemas.microsoft.com/office/word/2012/wordml" xmlns:w16se="http://schemas.microsoft.com/office/word/2015/wordml/symex" xmlns:wpg="http://schemas.microsoft.com/office/word/2010/wordprocessingGroup" xmlns:wpi="http://schemas.microsoft.com/office/word/2010/wordprocessingInk" xmlns:wne="http://schemas.microsoft.com/office/word/2006/wordml" xmlns:wps="http://schemas.microsoft.com/office/word/2010/wordprocessingShape" mc:Ignorable="w14 w15 w16se wp14">
+<w:numbering xmlns:wpc="http://schemas.microsoft.com/office/word/2010/wordprocessingCanvas" xmlns:cx="http://schemas.microsoft.com/office/drawing/2014/chartex" xmlns:cx1="http://schemas.microsoft.com/office/drawing/2015/9/8/chartex" xmlns:cx2="http://schemas.microsoft.com/office/drawing/2015/10/21/chartex" xmlns:cx3="http://schemas.microsoft.com/office/drawing/2016/5/9/chartex" xmlns:cx4="http://schemas.microsoft.com/office/drawing/2016/5/10/chartex" xmlns:cx5="http://schemas.microsoft.com/office/drawing/2016/5/11/chartex" xmlns:cx6="http://schemas.microsoft.com/office/drawing/2016/5/12/chartex" xmlns:cx7="http://schemas.microsoft.com/office/drawing/2016/5/13/chartex" xmlns:cx8="http://schemas.microsoft.com/office/drawing/2016/5/14/chartex" xmlns:mc="http://schemas.openxmlformats.org/markup-compatibility/2006" xmlns:aink="http://schemas.microsoft.com/office/drawing/2016/ink" xmlns:am3d="http://schemas.microsoft.com/office/drawing/2017/model3d" xmlns:o="urn:schemas-microsoft-com:office:office" xmlns:oel="http://schemas.microsoft.com/office/2019/extlst" xmlns:r="http://schemas.openxmlformats.org/officeDocument/2006/relationships" xmlns:m="http://schemas.openxmlformats.org/officeDocument/2006/math" xmlns:v="urn:schemas-microsoft-com:vml" xmlns:wp14="http://schemas.microsoft.com/office/word/2010/wordprocessingDrawing" xmlns:wp="http://schemas.openxmlformats.org/drawingml/2006/wordprocessingDrawing" xmlns:w10="urn:schemas-microsoft-com:office:word" xmlns:w="http://schemas.openxmlformats.org/wordprocessingml/2006/main" xmlns:w14="http://schemas.microsoft.com/office/word/2010/wordml" xmlns:w15="http://schemas.microsoft.com/office/word/2012/wordml" xmlns:w16cex="http://schemas.microsoft.com/office/word/2018/wordml/cex" xmlns:w16cid="http://schemas.microsoft.com/office/word/2016/wordml/cid" xmlns:w16="http://schemas.microsoft.com/office/word/2018/wordml" xmlns:w16du="http://schemas.microsoft.com/office/word/2023/wordml/word16du" xmlns:w16sdtdh="http://schemas.microsoft.com/office/word/2020/wordml/sdtdatahash" xmlns:w16sdtfl="http://schemas.microsoft.com/office/word/2024/wordml/sdtformatlock" xmlns:w16se="http://schemas.microsoft.com/office/word/2015/wordml/symex" xmlns:wpg="http://schemas.microsoft.com/office/word/2010/wordprocessingGroup" xmlns:wpi="http://schemas.microsoft.com/office/word/2010/wordprocessingInk" xmlns:wne="http://schemas.microsoft.com/office/word/2006/wordml" xmlns:wps="http://schemas.microsoft.com/office/word/2010/wordprocessingShape" mc:Ignorable="w14 w15 w16se w16cid w16 w16cex w16sdtdh w16sdtfl w16du wp14">
   <w:abstractNum w:abstractNumId="0" w15:restartNumberingAfterBreak="0">
     <w:nsid w:val="024F4219"/>
     <w:multiLevelType w:val="multilevel"/>
@@ -1657,44 +4139,44 @@
       </w:rPr>
     </w:lvl>
   </w:abstractNum>
-  <w:num w:numId="1">
+  <w:num w:numId="1" w16cid:durableId="754084261">
     <w:abstractNumId w:val="5"/>
   </w:num>
-  <w:num w:numId="2">
+  <w:num w:numId="2" w16cid:durableId="1942686957">
     <w:abstractNumId w:val="3"/>
   </w:num>
-  <w:num w:numId="3">
+  <w:num w:numId="3" w16cid:durableId="1244801962">
     <w:abstractNumId w:val="9"/>
   </w:num>
-  <w:num w:numId="4">
+  <w:num w:numId="4" w16cid:durableId="1443304470">
     <w:abstractNumId w:val="4"/>
   </w:num>
-  <w:num w:numId="5">
+  <w:num w:numId="5" w16cid:durableId="628587335">
     <w:abstractNumId w:val="1"/>
   </w:num>
-  <w:num w:numId="6">
+  <w:num w:numId="6" w16cid:durableId="46338645">
     <w:abstractNumId w:val="10"/>
   </w:num>
-  <w:num w:numId="7">
+  <w:num w:numId="7" w16cid:durableId="1591815831">
     <w:abstractNumId w:val="0"/>
   </w:num>
-  <w:num w:numId="8">
+  <w:num w:numId="8" w16cid:durableId="280384777">
     <w:abstractNumId w:val="7"/>
   </w:num>
-  <w:num w:numId="9">
+  <w:num w:numId="9" w16cid:durableId="1696494442">
     <w:abstractNumId w:val="2"/>
   </w:num>
-  <w:num w:numId="10">
+  <w:num w:numId="10" w16cid:durableId="1027368010">
     <w:abstractNumId w:val="6"/>
   </w:num>
-  <w:num w:numId="11">
+  <w:num w:numId="11" w16cid:durableId="1957834386">
     <w:abstractNumId w:val="8"/>
   </w:num>
 </w:numbering>
 </file>
 
 <file path=word/styles.xml><?xml version="1.0" encoding="utf-8"?>
-<w:styles xmlns:mc="http://schemas.openxmlformats.org/markup-compatibility/2006" xmlns:r="http://schemas.openxmlformats.org/officeDocument/2006/relationships" xmlns:w="http://schemas.openxmlformats.org/wordprocessingml/2006/main" xmlns:w14="http://schemas.microsoft.com/office/word/2010/wordml" xmlns:w15="http://schemas.microsoft.com/office/word/2012/wordml" xmlns:w16se="http://schemas.microsoft.com/office/word/2015/wordml/symex" mc:Ignorable="w14 w15 w16se">
+<w:styles xmlns:mc="http://schemas.openxmlformats.org/markup-compatibility/2006" xmlns:r="http://schemas.openxmlformats.org/officeDocument/2006/relationships" xmlns:w="http://schemas.openxmlformats.org/wordprocessingml/2006/main" xmlns:w14="http://schemas.microsoft.com/office/word/2010/wordml" xmlns:w15="http://schemas.microsoft.com/office/word/2012/wordml" xmlns:w16cex="http://schemas.microsoft.com/office/word/2018/wordml/cex" xmlns:w16cid="http://schemas.microsoft.com/office/word/2016/wordml/cid" xmlns:w16="http://schemas.microsoft.com/office/word/2018/wordml" xmlns:w16du="http://schemas.microsoft.com/office/word/2023/wordml/word16du" xmlns:w16sdtdh="http://schemas.microsoft.com/office/word/2020/wordml/sdtdatahash" xmlns:w16sdtfl="http://schemas.microsoft.com/office/word/2024/wordml/sdtformatlock" xmlns:w16se="http://schemas.microsoft.com/office/word/2015/wordml/symex" mc:Ignorable="w14 w15 w16se w16cid w16 w16cex w16sdtdh w16sdtfl w16du">
   <w:docDefaults>
     <w:rPrDefault>
       <w:rPr>
@@ -1710,7 +4192,7 @@
       </w:pPr>
     </w:pPrDefault>
   </w:docDefaults>
-  <w:latentStyles w:defLockedState="0" w:defUIPriority="99" w:defSemiHidden="0" w:defUnhideWhenUsed="0" w:defQFormat="0" w:count="371">
+  <w:latentStyles w:defLockedState="0" w:defUIPriority="99" w:defSemiHidden="0" w:defUnhideWhenUsed="0" w:defQFormat="0" w:count="376">
     <w:lsdException w:name="Normal" w:uiPriority="0" w:qFormat="1"/>
     <w:lsdException w:name="heading 1" w:uiPriority="9" w:qFormat="1"/>
     <w:lsdException w:name="heading 2" w:semiHidden="1" w:uiPriority="9" w:unhideWhenUsed="1" w:qFormat="1"/>
@@ -2082,6 +4564,11 @@
     <w:lsdException w:name="List Table 5 Dark Accent 6" w:uiPriority="50"/>
     <w:lsdException w:name="List Table 6 Colorful Accent 6" w:uiPriority="51"/>
     <w:lsdException w:name="List Table 7 Colorful Accent 6" w:uiPriority="52"/>
+    <w:lsdException w:name="Mention" w:semiHidden="1" w:unhideWhenUsed="1"/>
+    <w:lsdException w:name="Smart Hyperlink" w:semiHidden="1" w:unhideWhenUsed="1"/>
+    <w:lsdException w:name="Hashtag" w:semiHidden="1" w:unhideWhenUsed="1"/>
+    <w:lsdException w:name="Unresolved Mention" w:semiHidden="1" w:unhideWhenUsed="1"/>
+    <w:lsdException w:name="Smart Link" w:semiHidden="1" w:unhideWhenUsed="1"/>
   </w:latentStyles>
   <w:style w:type="paragraph" w:default="1" w:styleId="Normal">
     <w:name w:val="Normal"/>
@@ -2152,7 +4639,6 @@
   <w:style w:type="character" w:default="1" w:styleId="DefaultParagraphFont">
     <w:name w:val="Default Paragraph Font"/>
     <w:uiPriority w:val="1"/>
-    <w:semiHidden/>
     <w:unhideWhenUsed/>
   </w:style>
   <w:style w:type="table" w:default="1" w:styleId="TableNormal">
@@ -2242,6 +4728,118 @@
       <w:sz w:val="24"/>
       <w:szCs w:val="24"/>
     </w:rPr>
+  </w:style>
+  <w:style w:type="character" w:styleId="IntenseReference">
+    <w:name w:val="Intense Reference"/>
+    <w:basedOn w:val="DefaultParagraphFont"/>
+    <w:uiPriority w:val="32"/>
+    <w:qFormat/>
+    <w:rsid w:val="00181C5E"/>
+    <w:rPr>
+      <w:b/>
+      <w:bCs/>
+      <w:smallCaps/>
+      <w:color w:val="5B9BD5" w:themeColor="accent1"/>
+      <w:spacing w:val="5"/>
+    </w:rPr>
+  </w:style>
+  <w:style w:type="character" w:styleId="Hyperlink">
+    <w:name w:val="Hyperlink"/>
+    <w:basedOn w:val="DefaultParagraphFont"/>
+    <w:uiPriority w:val="99"/>
+    <w:unhideWhenUsed/>
+    <w:rsid w:val="00181C5E"/>
+    <w:rPr>
+      <w:color w:val="0563C1" w:themeColor="hyperlink"/>
+      <w:u w:val="single"/>
+    </w:rPr>
+  </w:style>
+  <w:style w:type="character" w:styleId="UnresolvedMention">
+    <w:name w:val="Unresolved Mention"/>
+    <w:basedOn w:val="DefaultParagraphFont"/>
+    <w:uiPriority w:val="99"/>
+    <w:semiHidden/>
+    <w:unhideWhenUsed/>
+    <w:rsid w:val="00181C5E"/>
+    <w:rPr>
+      <w:color w:val="605E5C"/>
+      <w:shd w:val="clear" w:color="auto" w:fill="E1DFDD"/>
+    </w:rPr>
+  </w:style>
+  <w:style w:type="paragraph" w:styleId="Quote">
+    <w:name w:val="Quote"/>
+    <w:basedOn w:val="Normal"/>
+    <w:next w:val="Normal"/>
+    <w:link w:val="QuoteChar"/>
+    <w:uiPriority w:val="29"/>
+    <w:qFormat/>
+    <w:rsid w:val="00181C5E"/>
+    <w:pPr>
+      <w:spacing w:before="200"/>
+      <w:ind w:left="864" w:right="864"/>
+      <w:jc w:val="center"/>
+    </w:pPr>
+    <w:rPr>
+      <w:i/>
+      <w:iCs/>
+      <w:color w:val="404040" w:themeColor="text1" w:themeTint="BF"/>
+    </w:rPr>
+  </w:style>
+  <w:style w:type="character" w:customStyle="1" w:styleId="QuoteChar">
+    <w:name w:val="Quote Char"/>
+    <w:basedOn w:val="DefaultParagraphFont"/>
+    <w:link w:val="Quote"/>
+    <w:uiPriority w:val="29"/>
+    <w:rsid w:val="00181C5E"/>
+    <w:rPr>
+      <w:i/>
+      <w:iCs/>
+      <w:color w:val="404040" w:themeColor="text1" w:themeTint="BF"/>
+    </w:rPr>
+  </w:style>
+  <w:style w:type="paragraph" w:styleId="Header">
+    <w:name w:val="header"/>
+    <w:basedOn w:val="Normal"/>
+    <w:link w:val="HeaderChar"/>
+    <w:uiPriority w:val="99"/>
+    <w:unhideWhenUsed/>
+    <w:rsid w:val="00CC6991"/>
+    <w:pPr>
+      <w:tabs>
+        <w:tab w:val="center" w:pos="4513"/>
+        <w:tab w:val="right" w:pos="9026"/>
+      </w:tabs>
+      <w:spacing w:after="0" w:line="240" w:lineRule="auto"/>
+    </w:pPr>
+  </w:style>
+  <w:style w:type="character" w:customStyle="1" w:styleId="HeaderChar">
+    <w:name w:val="Header Char"/>
+    <w:basedOn w:val="DefaultParagraphFont"/>
+    <w:link w:val="Header"/>
+    <w:uiPriority w:val="99"/>
+    <w:rsid w:val="00CC6991"/>
+  </w:style>
+  <w:style w:type="paragraph" w:styleId="Footer">
+    <w:name w:val="footer"/>
+    <w:basedOn w:val="Normal"/>
+    <w:link w:val="FooterChar"/>
+    <w:uiPriority w:val="99"/>
+    <w:unhideWhenUsed/>
+    <w:rsid w:val="00CC6991"/>
+    <w:pPr>
+      <w:tabs>
+        <w:tab w:val="center" w:pos="4513"/>
+        <w:tab w:val="right" w:pos="9026"/>
+      </w:tabs>
+      <w:spacing w:after="0" w:line="240" w:lineRule="auto"/>
+    </w:pPr>
+  </w:style>
+  <w:style w:type="character" w:customStyle="1" w:styleId="FooterChar">
+    <w:name w:val="Footer Char"/>
+    <w:basedOn w:val="DefaultParagraphFont"/>
+    <w:link w:val="Footer"/>
+    <w:uiPriority w:val="99"/>
+    <w:rsid w:val="00CC6991"/>
   </w:style>
 </w:styles>
 </file>

</xml_diff>

<commit_message>
Last documentation update and renamed screenshots
</commit_message>
<xml_diff>
--- a/Documentation.docx
+++ b/Documentation.docx
@@ -124,10 +124,10 @@
           <w:noProof/>
         </w:rPr>
         <w:drawing>
-          <wp:inline distT="0" distB="0" distL="0" distR="0" wp14:anchorId="62BF58EC" wp14:editId="6799C7D5">
-            <wp:extent cx="5943600" cy="3190875"/>
-            <wp:effectExtent l="0" t="0" r="0" b="9525"/>
-            <wp:docPr id="2060283259" name="Picture 1"/>
+          <wp:inline distT="0" distB="0" distL="0" distR="0" wp14:anchorId="507496D9" wp14:editId="0B986CAC">
+            <wp:extent cx="5903154" cy="349250"/>
+            <wp:effectExtent l="0" t="0" r="2540" b="0"/>
+            <wp:docPr id="2060283259" name="Picture 1" descr="A screen shot of a computer&#10;&#10;AI-generated content may be incorrect."/>
             <wp:cNvGraphicFramePr>
               <a:graphicFrameLocks xmlns:a="http://schemas.openxmlformats.org/drawingml/2006/main" noChangeAspect="1"/>
             </wp:cNvGraphicFramePr>
@@ -135,7 +135,64 @@
               <a:graphicData uri="http://schemas.openxmlformats.org/drawingml/2006/picture">
                 <pic:pic xmlns:pic="http://schemas.openxmlformats.org/drawingml/2006/picture">
                   <pic:nvPicPr>
-                    <pic:cNvPr id="0" name="Picture 1"/>
+                    <pic:cNvPr id="2060283259" name="Picture 1" descr="A screen shot of a computer&#10;&#10;AI-generated content may be incorrect."/>
+                    <pic:cNvPicPr>
+                      <a:picLocks noChangeAspect="1" noChangeArrowheads="1"/>
+                    </pic:cNvPicPr>
+                  </pic:nvPicPr>
+                  <pic:blipFill rotWithShape="1">
+                    <a:blip r:embed="rId9" cstate="print">
+                      <a:extLst>
+                        <a:ext uri="{28A0092B-C50C-407E-A947-70E740481C1C}">
+                          <a14:useLocalDpi xmlns:a14="http://schemas.microsoft.com/office/drawing/2010/main" val="0"/>
+                        </a:ext>
+                      </a:extLst>
+                    </a:blip>
+                    <a:srcRect l="10822" t="6420" r="41944" b="88375"/>
+                    <a:stretch/>
+                  </pic:blipFill>
+                  <pic:spPr bwMode="auto">
+                    <a:xfrm>
+                      <a:off x="0" y="0"/>
+                      <a:ext cx="5975166" cy="353510"/>
+                    </a:xfrm>
+                    <a:prstGeom prst="rect">
+                      <a:avLst/>
+                    </a:prstGeom>
+                    <a:noFill/>
+                    <a:ln>
+                      <a:noFill/>
+                    </a:ln>
+                    <a:extLst>
+                      <a:ext uri="{53640926-AAD7-44D8-BBD7-CCE9431645EC}">
+                        <a14:shadowObscured xmlns:a14="http://schemas.microsoft.com/office/drawing/2010/main"/>
+                      </a:ext>
+                    </a:extLst>
+                  </pic:spPr>
+                </pic:pic>
+              </a:graphicData>
+            </a:graphic>
+          </wp:inline>
+        </w:drawing>
+      </w:r>
+      <w:r>
+        <w:rPr>
+          <w:rStyle w:val="IntenseReference"/>
+          <w:noProof/>
+        </w:rPr>
+        <w:drawing>
+          <wp:inline distT="0" distB="0" distL="0" distR="0" wp14:anchorId="5EACA65A" wp14:editId="122D5C9F">
+            <wp:extent cx="5943600" cy="3190875"/>
+            <wp:effectExtent l="0" t="0" r="0" b="9525"/>
+            <wp:docPr id="2" name="Picture 2" descr="A screen shot of a computer&#10;&#10;AI-generated content may be incorrect."/>
+            <wp:cNvGraphicFramePr>
+              <a:graphicFrameLocks xmlns:a="http://schemas.openxmlformats.org/drawingml/2006/main" noChangeAspect="1"/>
+            </wp:cNvGraphicFramePr>
+            <a:graphic xmlns:a="http://schemas.openxmlformats.org/drawingml/2006/main">
+              <a:graphicData uri="http://schemas.openxmlformats.org/drawingml/2006/picture">
+                <pic:pic xmlns:pic="http://schemas.openxmlformats.org/drawingml/2006/picture">
+                  <pic:nvPicPr>
+                    <pic:cNvPr id="2" name="Picture 2" descr="A screen shot of a computer&#10;&#10;AI-generated content may be incorrect."/>
                     <pic:cNvPicPr>
                       <a:picLocks noChangeAspect="1" noChangeArrowheads="1"/>
                     </pic:cNvPicPr>
@@ -178,7 +235,64 @@
           <w:noProof/>
         </w:rPr>
         <w:drawing>
-          <wp:inline distT="0" distB="0" distL="0" distR="0" wp14:anchorId="669A0B99" wp14:editId="4FFCCFE6">
+          <wp:inline distT="0" distB="0" distL="0" distR="0" wp14:anchorId="07419784" wp14:editId="0622814F">
+            <wp:extent cx="5926015" cy="685800"/>
+            <wp:effectExtent l="0" t="0" r="0" b="0"/>
+            <wp:docPr id="1" name="Picture 1" descr="A screen shot of a computer&#10;&#10;AI-generated content may be incorrect."/>
+            <wp:cNvGraphicFramePr>
+              <a:graphicFrameLocks xmlns:a="http://schemas.openxmlformats.org/drawingml/2006/main" noChangeAspect="1"/>
+            </wp:cNvGraphicFramePr>
+            <a:graphic xmlns:a="http://schemas.openxmlformats.org/drawingml/2006/main">
+              <a:graphicData uri="http://schemas.openxmlformats.org/drawingml/2006/picture">
+                <pic:pic xmlns:pic="http://schemas.openxmlformats.org/drawingml/2006/picture">
+                  <pic:nvPicPr>
+                    <pic:cNvPr id="1" name="Picture 1" descr="A screen shot of a computer&#10;&#10;AI-generated content may be incorrect."/>
+                    <pic:cNvPicPr>
+                      <a:picLocks noChangeAspect="1" noChangeArrowheads="1"/>
+                    </pic:cNvPicPr>
+                  </pic:nvPicPr>
+                  <pic:blipFill rotWithShape="1">
+                    <a:blip r:embed="rId9" cstate="print">
+                      <a:extLst>
+                        <a:ext uri="{28A0092B-C50C-407E-A947-70E740481C1C}">
+                          <a14:useLocalDpi xmlns:a14="http://schemas.microsoft.com/office/drawing/2010/main" val="0"/>
+                        </a:ext>
+                      </a:extLst>
+                    </a:blip>
+                    <a:srcRect l="10363" t="89552" r="53633" b="2687"/>
+                    <a:stretch/>
+                  </pic:blipFill>
+                  <pic:spPr bwMode="auto">
+                    <a:xfrm>
+                      <a:off x="0" y="0"/>
+                      <a:ext cx="5951145" cy="688708"/>
+                    </a:xfrm>
+                    <a:prstGeom prst="rect">
+                      <a:avLst/>
+                    </a:prstGeom>
+                    <a:noFill/>
+                    <a:ln>
+                      <a:noFill/>
+                    </a:ln>
+                    <a:extLst>
+                      <a:ext uri="{53640926-AAD7-44D8-BBD7-CCE9431645EC}">
+                        <a14:shadowObscured xmlns:a14="http://schemas.microsoft.com/office/drawing/2010/main"/>
+                      </a:ext>
+                    </a:extLst>
+                  </pic:spPr>
+                </pic:pic>
+              </a:graphicData>
+            </a:graphic>
+          </wp:inline>
+        </w:drawing>
+      </w:r>
+      <w:r>
+        <w:rPr>
+          <w:rStyle w:val="IntenseReference"/>
+          <w:noProof/>
+        </w:rPr>
+        <w:drawing>
+          <wp:inline distT="0" distB="0" distL="0" distR="0" wp14:anchorId="11431ED5" wp14:editId="5702927E">
             <wp:extent cx="5943600" cy="1917700"/>
             <wp:effectExtent l="0" t="0" r="0" b="6350"/>
             <wp:docPr id="1918693053" name="Picture 3" descr="A screenshot of a computer&#10;&#10;AI-generated content may be incorrect."/>
@@ -243,9 +357,9 @@
         </w:rPr>
         <w:lastRenderedPageBreak/>
         <w:drawing>
-          <wp:inline distT="0" distB="0" distL="0" distR="0" wp14:anchorId="4A17923F" wp14:editId="031C168D">
-            <wp:extent cx="5930265" cy="3207385"/>
-            <wp:effectExtent l="0" t="0" r="0" b="0"/>
+          <wp:inline distT="0" distB="0" distL="0" distR="0" wp14:anchorId="18BABFB2" wp14:editId="4F58D3EC">
+            <wp:extent cx="6495866" cy="2202180"/>
+            <wp:effectExtent l="0" t="0" r="635" b="7620"/>
             <wp:docPr id="1530721470" name="Picture 2" descr="A screenshot of a computer&#10;&#10;AI-generated content may be incorrect."/>
             <wp:cNvGraphicFramePr>
               <a:graphicFrameLocks xmlns:a="http://schemas.openxmlformats.org/drawingml/2006/main" noChangeAspect="1"/>
@@ -259,7 +373,7 @@
                       <a:picLocks noChangeAspect="1" noChangeArrowheads="1"/>
                     </pic:cNvPicPr>
                   </pic:nvPicPr>
-                  <pic:blipFill>
+                  <pic:blipFill rotWithShape="1">
                     <a:blip r:embed="rId11" cstate="print">
                       <a:extLst>
                         <a:ext uri="{28A0092B-C50C-407E-A947-70E740481C1C}">
@@ -267,15 +381,13 @@
                         </a:ext>
                       </a:extLst>
                     </a:blip>
-                    <a:srcRect/>
-                    <a:stretch>
-                      <a:fillRect/>
-                    </a:stretch>
+                    <a:srcRect l="12588" t="57216" r="19157"/>
+                    <a:stretch/>
                   </pic:blipFill>
                   <pic:spPr bwMode="auto">
                     <a:xfrm>
                       <a:off x="0" y="0"/>
-                      <a:ext cx="5930265" cy="3207385"/>
+                      <a:ext cx="6541327" cy="2217592"/>
                     </a:xfrm>
                     <a:prstGeom prst="rect">
                       <a:avLst/>
@@ -284,6 +396,11 @@
                     <a:ln>
                       <a:noFill/>
                     </a:ln>
+                    <a:extLst>
+                      <a:ext uri="{53640926-AAD7-44D8-BBD7-CCE9431645EC}">
+                        <a14:shadowObscured xmlns:a14="http://schemas.microsoft.com/office/drawing/2010/main"/>
+                      </a:ext>
+                    </a:extLst>
                   </pic:spPr>
                 </pic:pic>
               </a:graphicData>
@@ -306,10 +423,11 @@
           <w:rStyle w:val="IntenseReference"/>
           <w:b w:val="0"/>
           <w:bCs w:val="0"/>
+          <w:noProof/>
           <w:color w:val="auto"/>
         </w:rPr>
         <w:drawing>
-          <wp:inline distT="0" distB="0" distL="0" distR="0" wp14:anchorId="6CDD5E08" wp14:editId="1294E4C1">
+          <wp:inline distT="0" distB="0" distL="0" distR="0" wp14:anchorId="1DC6F0C9" wp14:editId="740FFFA5">
             <wp:extent cx="1343212" cy="2238687"/>
             <wp:effectExtent l="0" t="0" r="9525" b="9525"/>
             <wp:docPr id="1091650062" name="Picture 1" descr="A screenshot of a computer menu&#10;&#10;AI-generated content may be incorrect."/>
@@ -369,6 +487,26 @@
       <w:pPr>
         <w:rPr>
           <w:rStyle w:val="IntenseReference"/>
+          <w:b w:val="0"/>
+          <w:bCs w:val="0"/>
+          <w:color w:val="auto"/>
+        </w:rPr>
+      </w:pPr>
+    </w:p>
+    <w:p>
+      <w:pPr>
+        <w:rPr>
+          <w:rStyle w:val="IntenseReference"/>
+          <w:b w:val="0"/>
+          <w:bCs w:val="0"/>
+          <w:color w:val="auto"/>
+        </w:rPr>
+      </w:pPr>
+    </w:p>
+    <w:p>
+      <w:pPr>
+        <w:rPr>
+          <w:rStyle w:val="IntenseReference"/>
         </w:rPr>
       </w:pPr>
       <w:r>
@@ -401,7 +539,7 @@
           <w:color w:val="auto"/>
         </w:rPr>
         <w:drawing>
-          <wp:inline distT="0" distB="0" distL="0" distR="0" wp14:anchorId="7DD325CE" wp14:editId="1F245F65">
+          <wp:inline distT="0" distB="0" distL="0" distR="0" wp14:anchorId="24CF58BA" wp14:editId="3024E336">
             <wp:extent cx="5284470" cy="2584235"/>
             <wp:effectExtent l="0" t="0" r="0" b="6985"/>
             <wp:docPr id="246764664" name="Picture 4" descr="A screenshot of a computer&#10;&#10;AI-generated content may be incorrect."/>
@@ -465,7 +603,7 @@
           <w:color w:val="auto"/>
         </w:rPr>
         <w:drawing>
-          <wp:inline distT="0" distB="0" distL="0" distR="0" wp14:anchorId="1BEEE7DC" wp14:editId="73870DAB">
+          <wp:inline distT="0" distB="0" distL="0" distR="0" wp14:anchorId="21C99861" wp14:editId="4DE7795C">
             <wp:extent cx="5284519" cy="2599583"/>
             <wp:effectExtent l="0" t="0" r="0" b="0"/>
             <wp:docPr id="251212839" name="Picture 5" descr="A screenshot of a computer&#10;&#10;AI-generated content may be incorrect."/>
@@ -526,10 +664,10 @@
           <w:noProof/>
         </w:rPr>
         <w:drawing>
-          <wp:inline distT="0" distB="0" distL="0" distR="0" wp14:anchorId="694E4AEF" wp14:editId="62084D36">
+          <wp:inline distT="0" distB="0" distL="0" distR="0" wp14:anchorId="44279A22" wp14:editId="74C76F44">
             <wp:extent cx="5268468" cy="2588821"/>
             <wp:effectExtent l="0" t="0" r="8890" b="2540"/>
-            <wp:docPr id="1132292687" name="Picture 6"/>
+            <wp:docPr id="1132292687" name="Picture 6" descr="A screenshot of a computer&#10;&#10;AI-generated content may be incorrect."/>
             <wp:cNvGraphicFramePr>
               <a:graphicFrameLocks xmlns:a="http://schemas.openxmlformats.org/drawingml/2006/main" noChangeAspect="1"/>
             </wp:cNvGraphicFramePr>
@@ -537,7 +675,7 @@
               <a:graphicData uri="http://schemas.openxmlformats.org/drawingml/2006/picture">
                 <pic:pic xmlns:pic="http://schemas.openxmlformats.org/drawingml/2006/picture">
                   <pic:nvPicPr>
-                    <pic:cNvPr id="0" name="Picture 6"/>
+                    <pic:cNvPr id="1132292687" name="Picture 6" descr="A screenshot of a computer&#10;&#10;AI-generated content may be incorrect."/>
                     <pic:cNvPicPr>
                       <a:picLocks noChangeAspect="1" noChangeArrowheads="1"/>
                     </pic:cNvPicPr>
@@ -588,7 +726,7 @@
         </w:rPr>
         <w:lastRenderedPageBreak/>
         <w:drawing>
-          <wp:inline distT="0" distB="0" distL="0" distR="0" wp14:anchorId="4197123C" wp14:editId="3C99596C">
+          <wp:inline distT="0" distB="0" distL="0" distR="0" wp14:anchorId="4231E7BF" wp14:editId="0F9461FB">
             <wp:extent cx="5301732" cy="2612571"/>
             <wp:effectExtent l="0" t="0" r="0" b="0"/>
             <wp:docPr id="551612145" name="Picture 7" descr="A screenshot of a computer&#10;&#10;AI-generated content may be incorrect."/>
@@ -649,10 +787,10 @@
           <w:noProof/>
         </w:rPr>
         <w:drawing>
-          <wp:inline distT="0" distB="0" distL="0" distR="0" wp14:anchorId="48EF5989" wp14:editId="678D8E4F">
+          <wp:inline distT="0" distB="0" distL="0" distR="0" wp14:anchorId="4A7F9A9F" wp14:editId="22046D0E">
             <wp:extent cx="5301615" cy="2603086"/>
             <wp:effectExtent l="0" t="0" r="0" b="6985"/>
-            <wp:docPr id="1452513527" name="Picture 8"/>
+            <wp:docPr id="1452513527" name="Picture 8" descr="A screenshot of a computer&#10;&#10;AI-generated content may be incorrect."/>
             <wp:cNvGraphicFramePr>
               <a:graphicFrameLocks xmlns:a="http://schemas.openxmlformats.org/drawingml/2006/main" noChangeAspect="1"/>
             </wp:cNvGraphicFramePr>
@@ -660,7 +798,7 @@
               <a:graphicData uri="http://schemas.openxmlformats.org/drawingml/2006/picture">
                 <pic:pic xmlns:pic="http://schemas.openxmlformats.org/drawingml/2006/picture">
                   <pic:nvPicPr>
-                    <pic:cNvPr id="0" name="Picture 8"/>
+                    <pic:cNvPr id="1452513527" name="Picture 8" descr="A screenshot of a computer&#10;&#10;AI-generated content may be incorrect."/>
                     <pic:cNvPicPr>
                       <a:picLocks noChangeAspect="1" noChangeArrowheads="1"/>
                     </pic:cNvPicPr>
@@ -710,10 +848,10 @@
           <w:noProof/>
         </w:rPr>
         <w:drawing>
-          <wp:inline distT="0" distB="0" distL="0" distR="0" wp14:anchorId="4209958E" wp14:editId="6E950FD7">
+          <wp:inline distT="0" distB="0" distL="0" distR="0" wp14:anchorId="033D1AA7" wp14:editId="1ED8748D">
             <wp:extent cx="5318863" cy="2616478"/>
             <wp:effectExtent l="0" t="0" r="0" b="0"/>
-            <wp:docPr id="656558161" name="Picture 10"/>
+            <wp:docPr id="656558161" name="Picture 10" descr="A screenshot of a computer&#10;&#10;AI-generated content may be incorrect."/>
             <wp:cNvGraphicFramePr>
               <a:graphicFrameLocks xmlns:a="http://schemas.openxmlformats.org/drawingml/2006/main" noChangeAspect="1"/>
             </wp:cNvGraphicFramePr>
@@ -721,7 +859,7 @@
               <a:graphicData uri="http://schemas.openxmlformats.org/drawingml/2006/picture">
                 <pic:pic xmlns:pic="http://schemas.openxmlformats.org/drawingml/2006/picture">
                   <pic:nvPicPr>
-                    <pic:cNvPr id="0" name="Picture 10"/>
+                    <pic:cNvPr id="656558161" name="Picture 10" descr="A screenshot of a computer&#10;&#10;AI-generated content may be incorrect."/>
                     <pic:cNvPicPr>
                       <a:picLocks noChangeAspect="1" noChangeArrowheads="1"/>
                     </pic:cNvPicPr>
@@ -772,10 +910,10 @@
         </w:rPr>
         <w:lastRenderedPageBreak/>
         <w:drawing>
-          <wp:inline distT="0" distB="0" distL="0" distR="0" wp14:anchorId="1153DDC8" wp14:editId="224FE872">
+          <wp:inline distT="0" distB="0" distL="0" distR="0" wp14:anchorId="20C77F83" wp14:editId="70FBFD1E">
             <wp:extent cx="4529455" cy="2662506"/>
             <wp:effectExtent l="0" t="0" r="4445" b="5080"/>
-            <wp:docPr id="562908688" name="Picture 11"/>
+            <wp:docPr id="562908688" name="Picture 11" descr="A screenshot of a computer&#10;&#10;AI-generated content may be incorrect."/>
             <wp:cNvGraphicFramePr>
               <a:graphicFrameLocks xmlns:a="http://schemas.openxmlformats.org/drawingml/2006/main" noChangeAspect="1"/>
             </wp:cNvGraphicFramePr>
@@ -783,7 +921,7 @@
               <a:graphicData uri="http://schemas.openxmlformats.org/drawingml/2006/picture">
                 <pic:pic xmlns:pic="http://schemas.openxmlformats.org/drawingml/2006/picture">
                   <pic:nvPicPr>
-                    <pic:cNvPr id="0" name="Picture 11"/>
+                    <pic:cNvPr id="562908688" name="Picture 11" descr="A screenshot of a computer&#10;&#10;AI-generated content may be incorrect."/>
                     <pic:cNvPicPr>
                       <a:picLocks noChangeAspect="1" noChangeArrowheads="1"/>
                     </pic:cNvPicPr>
@@ -833,10 +971,10 @@
           <w:noProof/>
         </w:rPr>
         <w:drawing>
-          <wp:inline distT="0" distB="0" distL="0" distR="0" wp14:anchorId="220609DE" wp14:editId="26B25411">
+          <wp:inline distT="0" distB="0" distL="0" distR="0" wp14:anchorId="0AA680C5" wp14:editId="3E8FDD2D">
             <wp:extent cx="4529470" cy="2640333"/>
             <wp:effectExtent l="0" t="0" r="4445" b="7620"/>
-            <wp:docPr id="1764933131" name="Picture 12"/>
+            <wp:docPr id="1764933131" name="Picture 12" descr="A screenshot of a computer&#10;&#10;AI-generated content may be incorrect."/>
             <wp:cNvGraphicFramePr>
               <a:graphicFrameLocks xmlns:a="http://schemas.openxmlformats.org/drawingml/2006/main" noChangeAspect="1"/>
             </wp:cNvGraphicFramePr>
@@ -844,7 +982,7 @@
               <a:graphicData uri="http://schemas.openxmlformats.org/drawingml/2006/picture">
                 <pic:pic xmlns:pic="http://schemas.openxmlformats.org/drawingml/2006/picture">
                   <pic:nvPicPr>
-                    <pic:cNvPr id="0" name="Picture 12"/>
+                    <pic:cNvPr id="1764933131" name="Picture 12" descr="A screenshot of a computer&#10;&#10;AI-generated content may be incorrect."/>
                     <pic:cNvPicPr>
                       <a:picLocks noChangeAspect="1" noChangeArrowheads="1"/>
                     </pic:cNvPicPr>
@@ -894,10 +1032,10 @@
           <w:noProof/>
         </w:rPr>
         <w:drawing>
-          <wp:inline distT="0" distB="0" distL="0" distR="0" wp14:anchorId="363FC3E0" wp14:editId="5146DDA8">
+          <wp:inline distT="0" distB="0" distL="0" distR="0" wp14:anchorId="09D5ECFD" wp14:editId="090E600B">
             <wp:extent cx="4486769" cy="2634644"/>
             <wp:effectExtent l="0" t="0" r="9525" b="0"/>
-            <wp:docPr id="236691130" name="Picture 13"/>
+            <wp:docPr id="236691130" name="Picture 13" descr="A screenshot of a computer&#10;&#10;AI-generated content may be incorrect."/>
             <wp:cNvGraphicFramePr>
               <a:graphicFrameLocks xmlns:a="http://schemas.openxmlformats.org/drawingml/2006/main" noChangeAspect="1"/>
             </wp:cNvGraphicFramePr>
@@ -905,7 +1043,7 @@
               <a:graphicData uri="http://schemas.openxmlformats.org/drawingml/2006/picture">
                 <pic:pic xmlns:pic="http://schemas.openxmlformats.org/drawingml/2006/picture">
                   <pic:nvPicPr>
-                    <pic:cNvPr id="0" name="Picture 13"/>
+                    <pic:cNvPr id="236691130" name="Picture 13" descr="A screenshot of a computer&#10;&#10;AI-generated content may be incorrect."/>
                     <pic:cNvPicPr>
                       <a:picLocks noChangeAspect="1" noChangeArrowheads="1"/>
                     </pic:cNvPicPr>
@@ -969,10 +1107,10 @@
           <w:noProof/>
         </w:rPr>
         <w:drawing>
-          <wp:inline distT="0" distB="0" distL="0" distR="0" wp14:anchorId="6D3501CD" wp14:editId="7C367C2E">
+          <wp:inline distT="0" distB="0" distL="0" distR="0" wp14:anchorId="3A19327E" wp14:editId="07874AEF">
             <wp:extent cx="4253023" cy="2251921"/>
             <wp:effectExtent l="0" t="0" r="0" b="0"/>
-            <wp:docPr id="1820505916" name="Picture 14"/>
+            <wp:docPr id="1820505916" name="Picture 14" descr="A screenshot of a computer&#10;&#10;AI-generated content may be incorrect."/>
             <wp:cNvGraphicFramePr>
               <a:graphicFrameLocks xmlns:a="http://schemas.openxmlformats.org/drawingml/2006/main" noChangeAspect="1"/>
             </wp:cNvGraphicFramePr>
@@ -980,7 +1118,7 @@
               <a:graphicData uri="http://schemas.openxmlformats.org/drawingml/2006/picture">
                 <pic:pic xmlns:pic="http://schemas.openxmlformats.org/drawingml/2006/picture">
                   <pic:nvPicPr>
-                    <pic:cNvPr id="0" name="Picture 14"/>
+                    <pic:cNvPr id="1820505916" name="Picture 14" descr="A screenshot of a computer&#10;&#10;AI-generated content may be incorrect."/>
                     <pic:cNvPicPr>
                       <a:picLocks noChangeAspect="1" noChangeArrowheads="1"/>
                     </pic:cNvPicPr>
@@ -1037,10 +1175,10 @@
           <w:noProof/>
         </w:rPr>
         <w:drawing>
-          <wp:inline distT="0" distB="0" distL="0" distR="0" wp14:anchorId="338D5A2D" wp14:editId="51170C0F">
-            <wp:extent cx="2934586" cy="1574831"/>
-            <wp:effectExtent l="0" t="0" r="0" b="6350"/>
-            <wp:docPr id="2076739204" name="Picture 15"/>
+          <wp:inline distT="0" distB="0" distL="0" distR="0" wp14:anchorId="31F44023" wp14:editId="6C526A7E">
+            <wp:extent cx="4874004" cy="2615609"/>
+            <wp:effectExtent l="0" t="0" r="3175" b="0"/>
+            <wp:docPr id="2076739204" name="Picture 15" descr="A computer screen shot of a program&#10;&#10;AI-generated content may be incorrect."/>
             <wp:cNvGraphicFramePr>
               <a:graphicFrameLocks xmlns:a="http://schemas.openxmlformats.org/drawingml/2006/main" noChangeAspect="1"/>
             </wp:cNvGraphicFramePr>
@@ -1048,7 +1186,7 @@
               <a:graphicData uri="http://schemas.openxmlformats.org/drawingml/2006/picture">
                 <pic:pic xmlns:pic="http://schemas.openxmlformats.org/drawingml/2006/picture">
                   <pic:nvPicPr>
-                    <pic:cNvPr id="0" name="Picture 15"/>
+                    <pic:cNvPr id="2076739204" name="Picture 15" descr="A computer screen shot of a program&#10;&#10;AI-generated content may be incorrect."/>
                     <pic:cNvPicPr>
                       <a:picLocks noChangeAspect="1" noChangeArrowheads="1"/>
                     </pic:cNvPicPr>
@@ -1069,7 +1207,7 @@
                   <pic:spPr bwMode="auto">
                     <a:xfrm>
                       <a:off x="0" y="0"/>
-                      <a:ext cx="2953589" cy="1585029"/>
+                      <a:ext cx="4969018" cy="2666598"/>
                     </a:xfrm>
                     <a:prstGeom prst="rect">
                       <a:avLst/>
@@ -1091,10 +1229,10 @@
           <w:noProof/>
         </w:rPr>
         <w:drawing>
-          <wp:inline distT="0" distB="0" distL="0" distR="0" wp14:anchorId="12FD9B24" wp14:editId="6C42933A">
-            <wp:extent cx="2987749" cy="1603362"/>
+          <wp:inline distT="0" distB="0" distL="0" distR="0" wp14:anchorId="6C848EAB" wp14:editId="30CC6267">
+            <wp:extent cx="4873625" cy="2615408"/>
             <wp:effectExtent l="0" t="0" r="3175" b="0"/>
-            <wp:docPr id="882137460" name="Picture 16"/>
+            <wp:docPr id="882137460" name="Picture 16" descr="A screenshot of a computer&#10;&#10;AI-generated content may be incorrect."/>
             <wp:cNvGraphicFramePr>
               <a:graphicFrameLocks xmlns:a="http://schemas.openxmlformats.org/drawingml/2006/main" noChangeAspect="1"/>
             </wp:cNvGraphicFramePr>
@@ -1102,7 +1240,7 @@
               <a:graphicData uri="http://schemas.openxmlformats.org/drawingml/2006/picture">
                 <pic:pic xmlns:pic="http://schemas.openxmlformats.org/drawingml/2006/picture">
                   <pic:nvPicPr>
-                    <pic:cNvPr id="0" name="Picture 16"/>
+                    <pic:cNvPr id="882137460" name="Picture 16" descr="A screenshot of a computer&#10;&#10;AI-generated content may be incorrect."/>
                     <pic:cNvPicPr>
                       <a:picLocks noChangeAspect="1" noChangeArrowheads="1"/>
                     </pic:cNvPicPr>
@@ -1123,7 +1261,7 @@
                   <pic:spPr bwMode="auto">
                     <a:xfrm>
                       <a:off x="0" y="0"/>
-                      <a:ext cx="3013853" cy="1617370"/>
+                      <a:ext cx="4996589" cy="2681396"/>
                     </a:xfrm>
                     <a:prstGeom prst="rect">
                       <a:avLst/>
@@ -1151,11 +1289,12 @@
           <w:rStyle w:val="IntenseReference"/>
           <w:noProof/>
         </w:rPr>
+        <w:lastRenderedPageBreak/>
         <w:drawing>
-          <wp:inline distT="0" distB="0" distL="0" distR="0" wp14:anchorId="5DE9AA0E" wp14:editId="0B80EE4C">
-            <wp:extent cx="2955851" cy="1589129"/>
-            <wp:effectExtent l="0" t="0" r="0" b="0"/>
-            <wp:docPr id="941685299" name="Picture 17"/>
+          <wp:inline distT="0" distB="0" distL="0" distR="0" wp14:anchorId="35DF416F" wp14:editId="2BE7E25C">
+            <wp:extent cx="5007935" cy="2692374"/>
+            <wp:effectExtent l="0" t="0" r="2540" b="0"/>
+            <wp:docPr id="941685299" name="Picture 17" descr="A screenshot of a computer&#10;&#10;AI-generated content may be incorrect."/>
             <wp:cNvGraphicFramePr>
               <a:graphicFrameLocks xmlns:a="http://schemas.openxmlformats.org/drawingml/2006/main" noChangeAspect="1"/>
             </wp:cNvGraphicFramePr>
@@ -1163,7 +1302,7 @@
               <a:graphicData uri="http://schemas.openxmlformats.org/drawingml/2006/picture">
                 <pic:pic xmlns:pic="http://schemas.openxmlformats.org/drawingml/2006/picture">
                   <pic:nvPicPr>
-                    <pic:cNvPr id="0" name="Picture 17"/>
+                    <pic:cNvPr id="941685299" name="Picture 17" descr="A screenshot of a computer&#10;&#10;AI-generated content may be incorrect."/>
                     <pic:cNvPicPr>
                       <a:picLocks noChangeAspect="1" noChangeArrowheads="1"/>
                     </pic:cNvPicPr>
@@ -1184,7 +1323,7 @@
                   <pic:spPr bwMode="auto">
                     <a:xfrm>
                       <a:off x="0" y="0"/>
-                      <a:ext cx="2972411" cy="1598032"/>
+                      <a:ext cx="5046251" cy="2712974"/>
                     </a:xfrm>
                     <a:prstGeom prst="rect">
                       <a:avLst/>
@@ -1206,10 +1345,10 @@
           <w:noProof/>
         </w:rPr>
         <w:drawing>
-          <wp:inline distT="0" distB="0" distL="0" distR="0" wp14:anchorId="1190517C" wp14:editId="26FE7951">
-            <wp:extent cx="2955290" cy="1554369"/>
-            <wp:effectExtent l="0" t="0" r="0" b="8255"/>
-            <wp:docPr id="667115427" name="Picture 18"/>
+          <wp:inline distT="0" distB="0" distL="0" distR="0" wp14:anchorId="70F16F06" wp14:editId="79E3AE32">
+            <wp:extent cx="5029200" cy="2645164"/>
+            <wp:effectExtent l="0" t="0" r="0" b="3175"/>
+            <wp:docPr id="667115427" name="Picture 18" descr="A screenshot of a computer&#10;&#10;AI-generated content may be incorrect."/>
             <wp:cNvGraphicFramePr>
               <a:graphicFrameLocks xmlns:a="http://schemas.openxmlformats.org/drawingml/2006/main" noChangeAspect="1"/>
             </wp:cNvGraphicFramePr>
@@ -1217,7 +1356,7 @@
               <a:graphicData uri="http://schemas.openxmlformats.org/drawingml/2006/picture">
                 <pic:pic xmlns:pic="http://schemas.openxmlformats.org/drawingml/2006/picture">
                   <pic:nvPicPr>
-                    <pic:cNvPr id="0" name="Picture 18"/>
+                    <pic:cNvPr id="667115427" name="Picture 18" descr="A screenshot of a computer&#10;&#10;AI-generated content may be incorrect."/>
                     <pic:cNvPicPr>
                       <a:picLocks noChangeAspect="1" noChangeArrowheads="1"/>
                     </pic:cNvPicPr>
@@ -1238,7 +1377,7 @@
                   <pic:spPr bwMode="auto">
                     <a:xfrm>
                       <a:off x="0" y="0"/>
-                      <a:ext cx="2973429" cy="1563909"/>
+                      <a:ext cx="5084419" cy="2674207"/>
                     </a:xfrm>
                     <a:prstGeom prst="rect">
                       <a:avLst/>
@@ -1261,16 +1400,31 @@
           <w:rStyle w:val="IntenseReference"/>
         </w:rPr>
       </w:pPr>
+    </w:p>
+    <w:p>
+      <w:pPr>
+        <w:rPr>
+          <w:rStyle w:val="IntenseReference"/>
+        </w:rPr>
+      </w:pPr>
+    </w:p>
+    <w:p>
+      <w:pPr>
+        <w:rPr>
+          <w:rStyle w:val="IntenseReference"/>
+        </w:rPr>
+      </w:pPr>
       <w:r>
         <w:rPr>
           <w:rStyle w:val="IntenseReference"/>
           <w:noProof/>
         </w:rPr>
+        <w:lastRenderedPageBreak/>
         <w:drawing>
-          <wp:inline distT="0" distB="0" distL="0" distR="0" wp14:anchorId="4CF806CC" wp14:editId="6A3FA735">
-            <wp:extent cx="2977116" cy="1603062"/>
+          <wp:inline distT="0" distB="0" distL="0" distR="0" wp14:anchorId="3DB80BCC" wp14:editId="2E9EBF02">
+            <wp:extent cx="5071730" cy="2730932"/>
             <wp:effectExtent l="0" t="0" r="0" b="0"/>
-            <wp:docPr id="976087157" name="Picture 19"/>
+            <wp:docPr id="976087157" name="Picture 19" descr="A screenshot of a computer&#10;&#10;AI-generated content may be incorrect."/>
             <wp:cNvGraphicFramePr>
               <a:graphicFrameLocks xmlns:a="http://schemas.openxmlformats.org/drawingml/2006/main" noChangeAspect="1"/>
             </wp:cNvGraphicFramePr>
@@ -1278,7 +1432,7 @@
               <a:graphicData uri="http://schemas.openxmlformats.org/drawingml/2006/picture">
                 <pic:pic xmlns:pic="http://schemas.openxmlformats.org/drawingml/2006/picture">
                   <pic:nvPicPr>
-                    <pic:cNvPr id="0" name="Picture 19"/>
+                    <pic:cNvPr id="976087157" name="Picture 19" descr="A screenshot of a computer&#10;&#10;AI-generated content may be incorrect."/>
                     <pic:cNvPicPr>
                       <a:picLocks noChangeAspect="1" noChangeArrowheads="1"/>
                     </pic:cNvPicPr>
@@ -1299,7 +1453,7 @@
                   <pic:spPr bwMode="auto">
                     <a:xfrm>
                       <a:off x="0" y="0"/>
-                      <a:ext cx="2982226" cy="1605814"/>
+                      <a:ext cx="5105946" cy="2749356"/>
                     </a:xfrm>
                     <a:prstGeom prst="rect">
                       <a:avLst/>
@@ -1321,10 +1475,10 @@
           <w:noProof/>
         </w:rPr>
         <w:drawing>
-          <wp:inline distT="0" distB="0" distL="0" distR="0" wp14:anchorId="5BF6A37F" wp14:editId="016DBEDC">
-            <wp:extent cx="2945130" cy="1456646"/>
-            <wp:effectExtent l="0" t="0" r="7620" b="0"/>
-            <wp:docPr id="1792761345" name="Picture 20"/>
+          <wp:inline distT="0" distB="0" distL="0" distR="0" wp14:anchorId="78222ACE" wp14:editId="1B127989">
+            <wp:extent cx="5073413" cy="2509284"/>
+            <wp:effectExtent l="0" t="0" r="0" b="5715"/>
+            <wp:docPr id="1792761345" name="Picture 20" descr="A screenshot of a computer&#10;&#10;AI-generated content may be incorrect."/>
             <wp:cNvGraphicFramePr>
               <a:graphicFrameLocks xmlns:a="http://schemas.openxmlformats.org/drawingml/2006/main" noChangeAspect="1"/>
             </wp:cNvGraphicFramePr>
@@ -1332,7 +1486,7 @@
               <a:graphicData uri="http://schemas.openxmlformats.org/drawingml/2006/picture">
                 <pic:pic xmlns:pic="http://schemas.openxmlformats.org/drawingml/2006/picture">
                   <pic:nvPicPr>
-                    <pic:cNvPr id="0" name="Picture 20"/>
+                    <pic:cNvPr id="1792761345" name="Picture 20" descr="A screenshot of a computer&#10;&#10;AI-generated content may be incorrect."/>
                     <pic:cNvPicPr>
                       <a:picLocks noChangeAspect="1" noChangeArrowheads="1"/>
                     </pic:cNvPicPr>
@@ -1353,7 +1507,7 @@
                   <pic:spPr bwMode="auto">
                     <a:xfrm>
                       <a:off x="0" y="0"/>
-                      <a:ext cx="2964277" cy="1466116"/>
+                      <a:ext cx="5129195" cy="2536873"/>
                     </a:xfrm>
                     <a:prstGeom prst="rect">
                       <a:avLst/>
@@ -1376,6 +1530,76 @@
           <w:rStyle w:val="IntenseReference"/>
         </w:rPr>
       </w:pPr>
+    </w:p>
+    <w:p>
+      <w:pPr>
+        <w:rPr>
+          <w:rStyle w:val="IntenseReference"/>
+        </w:rPr>
+      </w:pPr>
+    </w:p>
+    <w:p>
+      <w:pPr>
+        <w:rPr>
+          <w:rStyle w:val="IntenseReference"/>
+        </w:rPr>
+      </w:pPr>
+    </w:p>
+    <w:p>
+      <w:pPr>
+        <w:rPr>
+          <w:rStyle w:val="IntenseReference"/>
+        </w:rPr>
+      </w:pPr>
+    </w:p>
+    <w:p>
+      <w:pPr>
+        <w:rPr>
+          <w:rStyle w:val="IntenseReference"/>
+        </w:rPr>
+      </w:pPr>
+    </w:p>
+    <w:p>
+      <w:pPr>
+        <w:rPr>
+          <w:rStyle w:val="IntenseReference"/>
+        </w:rPr>
+      </w:pPr>
+    </w:p>
+    <w:p>
+      <w:pPr>
+        <w:rPr>
+          <w:rStyle w:val="IntenseReference"/>
+        </w:rPr>
+      </w:pPr>
+    </w:p>
+    <w:p>
+      <w:pPr>
+        <w:rPr>
+          <w:rStyle w:val="IntenseReference"/>
+        </w:rPr>
+      </w:pPr>
+    </w:p>
+    <w:p>
+      <w:pPr>
+        <w:rPr>
+          <w:rStyle w:val="IntenseReference"/>
+        </w:rPr>
+      </w:pPr>
+    </w:p>
+    <w:p>
+      <w:pPr>
+        <w:rPr>
+          <w:rStyle w:val="IntenseReference"/>
+        </w:rPr>
+      </w:pPr>
+    </w:p>
+    <w:p>
+      <w:pPr>
+        <w:rPr>
+          <w:rStyle w:val="IntenseReference"/>
+        </w:rPr>
+      </w:pPr>
       <w:r>
         <w:rPr>
           <w:rStyle w:val="IntenseReference"/>
@@ -1424,10 +1648,10 @@
           <w:noProof/>
         </w:rPr>
         <w:drawing>
-          <wp:inline distT="0" distB="0" distL="0" distR="0" wp14:anchorId="3F9ED3F3" wp14:editId="76B19841">
+          <wp:inline distT="0" distB="0" distL="0" distR="0" wp14:anchorId="5F71886E" wp14:editId="2ECD2D06">
             <wp:extent cx="4306186" cy="2284219"/>
             <wp:effectExtent l="0" t="0" r="0" b="1905"/>
-            <wp:docPr id="1138814852" name="Picture 21"/>
+            <wp:docPr id="1138814852" name="Picture 21" descr="A screenshot of a computer&#10;&#10;AI-generated content may be incorrect."/>
             <wp:cNvGraphicFramePr>
               <a:graphicFrameLocks xmlns:a="http://schemas.openxmlformats.org/drawingml/2006/main" noChangeAspect="1"/>
             </wp:cNvGraphicFramePr>
@@ -1435,7 +1659,7 @@
               <a:graphicData uri="http://schemas.openxmlformats.org/drawingml/2006/picture">
                 <pic:pic xmlns:pic="http://schemas.openxmlformats.org/drawingml/2006/picture">
                   <pic:nvPicPr>
-                    <pic:cNvPr id="0" name="Picture 21"/>
+                    <pic:cNvPr id="1138814852" name="Picture 21" descr="A screenshot of a computer&#10;&#10;AI-generated content may be incorrect."/>
                     <pic:cNvPicPr>
                       <a:picLocks noChangeAspect="1" noChangeArrowheads="1"/>
                     </pic:cNvPicPr>
@@ -1483,27 +1707,21 @@
       <w:r>
         <w:rPr>
           <w:rStyle w:val="IntenseReference"/>
-          <w:color w:val="auto"/>
-        </w:rPr>
-        <w:t>POST</w:t>
-      </w:r>
-    </w:p>
-    <w:p>
-      <w:pPr>
-        <w:rPr>
-          <w:rStyle w:val="IntenseReference"/>
-        </w:rPr>
-      </w:pPr>
-      <w:r>
-        <w:rPr>
-          <w:rStyle w:val="IntenseReference"/>
           <w:noProof/>
         </w:rPr>
         <w:drawing>
-          <wp:inline distT="0" distB="0" distL="0" distR="0" wp14:anchorId="76F8F957" wp14:editId="55AA05E9">
-            <wp:extent cx="2583712" cy="1691558"/>
-            <wp:effectExtent l="0" t="0" r="7620" b="4445"/>
-            <wp:docPr id="32271319" name="Picture 22"/>
+          <wp:anchor distT="0" distB="0" distL="114300" distR="114300" simplePos="0" relativeHeight="251660288" behindDoc="0" locked="0" layoutInCell="1" allowOverlap="1" wp14:anchorId="0A4D8404" wp14:editId="1045181F">
+            <wp:simplePos x="0" y="0"/>
+            <wp:positionH relativeFrom="column">
+              <wp:posOffset>2760345</wp:posOffset>
+            </wp:positionH>
+            <wp:positionV relativeFrom="page">
+              <wp:posOffset>3838575</wp:posOffset>
+            </wp:positionV>
+            <wp:extent cx="3709035" cy="1953895"/>
+            <wp:effectExtent l="0" t="0" r="5715" b="8255"/>
+            <wp:wrapSquare wrapText="bothSides"/>
+            <wp:docPr id="2042349494" name="Picture 25" descr="A screenshot of a computer&#10;&#10;AI-generated content may be incorrect."/>
             <wp:cNvGraphicFramePr>
               <a:graphicFrameLocks xmlns:a="http://schemas.openxmlformats.org/drawingml/2006/main" noChangeAspect="1"/>
             </wp:cNvGraphicFramePr>
@@ -1511,7 +1729,7 @@
               <a:graphicData uri="http://schemas.openxmlformats.org/drawingml/2006/picture">
                 <pic:pic xmlns:pic="http://schemas.openxmlformats.org/drawingml/2006/picture">
                   <pic:nvPicPr>
-                    <pic:cNvPr id="0" name="Picture 22"/>
+                    <pic:cNvPr id="2042349494" name="Picture 25" descr="A screenshot of a computer&#10;&#10;AI-generated content may be incorrect."/>
                     <pic:cNvPicPr>
                       <a:picLocks noChangeAspect="1" noChangeArrowheads="1"/>
                     </pic:cNvPicPr>
@@ -1532,7 +1750,7 @@
                   <pic:spPr bwMode="auto">
                     <a:xfrm>
                       <a:off x="0" y="0"/>
-                      <a:ext cx="2587350" cy="1693940"/>
+                      <a:ext cx="3709035" cy="1953895"/>
                     </a:xfrm>
                     <a:prstGeom prst="rect">
                       <a:avLst/>
@@ -1545,7 +1763,13 @@
                 </pic:pic>
               </a:graphicData>
             </a:graphic>
-          </wp:inline>
+            <wp14:sizeRelH relativeFrom="margin">
+              <wp14:pctWidth>0</wp14:pctWidth>
+            </wp14:sizeRelH>
+            <wp14:sizeRelV relativeFrom="margin">
+              <wp14:pctHeight>0</wp14:pctHeight>
+            </wp14:sizeRelV>
+          </wp:anchor>
         </w:drawing>
       </w:r>
       <w:r>
@@ -1554,10 +1778,18 @@
           <w:noProof/>
         </w:rPr>
         <w:drawing>
-          <wp:inline distT="0" distB="0" distL="0" distR="0" wp14:anchorId="1AA88CEA" wp14:editId="67341F84">
-            <wp:extent cx="2987749" cy="1574300"/>
-            <wp:effectExtent l="0" t="0" r="3175" b="6985"/>
-            <wp:docPr id="2042349494" name="Picture 25"/>
+          <wp:anchor distT="0" distB="0" distL="114300" distR="114300" simplePos="0" relativeHeight="251659264" behindDoc="0" locked="0" layoutInCell="1" allowOverlap="1" wp14:anchorId="3807C054" wp14:editId="45BB280A">
+            <wp:simplePos x="0" y="0"/>
+            <wp:positionH relativeFrom="column">
+              <wp:posOffset>-701040</wp:posOffset>
+            </wp:positionH>
+            <wp:positionV relativeFrom="page">
+              <wp:posOffset>3811905</wp:posOffset>
+            </wp:positionV>
+            <wp:extent cx="3138170" cy="2054225"/>
+            <wp:effectExtent l="0" t="0" r="5080" b="3175"/>
+            <wp:wrapSquare wrapText="bothSides"/>
+            <wp:docPr id="32271319" name="Picture 22" descr="A screenshot of a computer&#10;&#10;AI-generated content may be incorrect."/>
             <wp:cNvGraphicFramePr>
               <a:graphicFrameLocks xmlns:a="http://schemas.openxmlformats.org/drawingml/2006/main" noChangeAspect="1"/>
             </wp:cNvGraphicFramePr>
@@ -1565,7 +1797,7 @@
               <a:graphicData uri="http://schemas.openxmlformats.org/drawingml/2006/picture">
                 <pic:pic xmlns:pic="http://schemas.openxmlformats.org/drawingml/2006/picture">
                   <pic:nvPicPr>
-                    <pic:cNvPr id="0" name="Picture 25"/>
+                    <pic:cNvPr id="32271319" name="Picture 22" descr="A screenshot of a computer&#10;&#10;AI-generated content may be incorrect."/>
                     <pic:cNvPicPr>
                       <a:picLocks noChangeAspect="1" noChangeArrowheads="1"/>
                     </pic:cNvPicPr>
@@ -1586,7 +1818,7 @@
                   <pic:spPr bwMode="auto">
                     <a:xfrm>
                       <a:off x="0" y="0"/>
-                      <a:ext cx="2995916" cy="1578603"/>
+                      <a:ext cx="3138170" cy="2054225"/>
                     </a:xfrm>
                     <a:prstGeom prst="rect">
                       <a:avLst/>
@@ -1599,19 +1831,47 @@
                 </pic:pic>
               </a:graphicData>
             </a:graphic>
-          </wp:inline>
+            <wp14:sizeRelH relativeFrom="margin">
+              <wp14:pctWidth>0</wp14:pctWidth>
+            </wp14:sizeRelH>
+            <wp14:sizeRelV relativeFrom="margin">
+              <wp14:pctHeight>0</wp14:pctHeight>
+            </wp14:sizeRelV>
+          </wp:anchor>
         </w:drawing>
       </w:r>
       <w:r>
         <w:rPr>
           <w:rStyle w:val="IntenseReference"/>
+          <w:color w:val="auto"/>
+        </w:rPr>
+        <w:t>POST</w:t>
+      </w:r>
+    </w:p>
+    <w:p>
+      <w:pPr>
+        <w:rPr>
+          <w:rStyle w:val="IntenseReference"/>
+        </w:rPr>
+      </w:pPr>
+      <w:r>
+        <w:rPr>
+          <w:rStyle w:val="IntenseReference"/>
           <w:noProof/>
         </w:rPr>
         <w:drawing>
-          <wp:inline distT="0" distB="0" distL="0" distR="0" wp14:anchorId="363D4DC8" wp14:editId="4C0E99EE">
-            <wp:extent cx="2604977" cy="1710213"/>
-            <wp:effectExtent l="0" t="0" r="5080" b="4445"/>
-            <wp:docPr id="1237726103" name="Picture 23"/>
+          <wp:anchor distT="0" distB="0" distL="114300" distR="114300" simplePos="0" relativeHeight="251661312" behindDoc="0" locked="0" layoutInCell="1" allowOverlap="1" wp14:anchorId="302FCBD8" wp14:editId="37FBEC1D">
+            <wp:simplePos x="0" y="0"/>
+            <wp:positionH relativeFrom="column">
+              <wp:posOffset>-690245</wp:posOffset>
+            </wp:positionH>
+            <wp:positionV relativeFrom="page">
+              <wp:posOffset>5885815</wp:posOffset>
+            </wp:positionV>
+            <wp:extent cx="3107690" cy="2038985"/>
+            <wp:effectExtent l="0" t="0" r="0" b="0"/>
+            <wp:wrapSquare wrapText="bothSides"/>
+            <wp:docPr id="1237726103" name="Picture 23" descr="A screenshot of a computer&#10;&#10;AI-generated content may be incorrect."/>
             <wp:cNvGraphicFramePr>
               <a:graphicFrameLocks xmlns:a="http://schemas.openxmlformats.org/drawingml/2006/main" noChangeAspect="1"/>
             </wp:cNvGraphicFramePr>
@@ -1619,7 +1879,7 @@
               <a:graphicData uri="http://schemas.openxmlformats.org/drawingml/2006/picture">
                 <pic:pic xmlns:pic="http://schemas.openxmlformats.org/drawingml/2006/picture">
                   <pic:nvPicPr>
-                    <pic:cNvPr id="0" name="Picture 23"/>
+                    <pic:cNvPr id="1237726103" name="Picture 23" descr="A screenshot of a computer&#10;&#10;AI-generated content may be incorrect."/>
                     <pic:cNvPicPr>
                       <a:picLocks noChangeAspect="1" noChangeArrowheads="1"/>
                     </pic:cNvPicPr>
@@ -1640,7 +1900,7 @@
                   <pic:spPr bwMode="auto">
                     <a:xfrm>
                       <a:off x="0" y="0"/>
-                      <a:ext cx="2631242" cy="1727457"/>
+                      <a:ext cx="3107690" cy="2038985"/>
                     </a:xfrm>
                     <a:prstGeom prst="rect">
                       <a:avLst/>
@@ -1653,7 +1913,13 @@
                 </pic:pic>
               </a:graphicData>
             </a:graphic>
-          </wp:inline>
+            <wp14:sizeRelH relativeFrom="margin">
+              <wp14:pctWidth>0</wp14:pctWidth>
+            </wp14:sizeRelH>
+            <wp14:sizeRelV relativeFrom="margin">
+              <wp14:pctHeight>0</wp14:pctHeight>
+            </wp14:sizeRelV>
+          </wp:anchor>
         </w:drawing>
       </w:r>
       <w:r>
@@ -1662,10 +1928,18 @@
           <w:noProof/>
         </w:rPr>
         <w:drawing>
-          <wp:inline distT="0" distB="0" distL="0" distR="0" wp14:anchorId="5F733A45" wp14:editId="122C6440">
-            <wp:extent cx="3168502" cy="1564279"/>
-            <wp:effectExtent l="0" t="0" r="0" b="0"/>
-            <wp:docPr id="248367675" name="Picture 27"/>
+          <wp:anchor distT="0" distB="0" distL="114300" distR="114300" simplePos="0" relativeHeight="251662336" behindDoc="0" locked="0" layoutInCell="1" allowOverlap="1" wp14:anchorId="43A30A3A" wp14:editId="569DDE43">
+            <wp:simplePos x="0" y="0"/>
+            <wp:positionH relativeFrom="margin">
+              <wp:posOffset>2751347</wp:posOffset>
+            </wp:positionH>
+            <wp:positionV relativeFrom="page">
+              <wp:posOffset>6013199</wp:posOffset>
+            </wp:positionV>
+            <wp:extent cx="3735070" cy="1844040"/>
+            <wp:effectExtent l="0" t="0" r="0" b="3810"/>
+            <wp:wrapSquare wrapText="bothSides"/>
+            <wp:docPr id="248367675" name="Picture 27" descr="A screenshot of a computer&#10;&#10;AI-generated content may be incorrect."/>
             <wp:cNvGraphicFramePr>
               <a:graphicFrameLocks xmlns:a="http://schemas.openxmlformats.org/drawingml/2006/main" noChangeAspect="1"/>
             </wp:cNvGraphicFramePr>
@@ -1673,7 +1947,7 @@
               <a:graphicData uri="http://schemas.openxmlformats.org/drawingml/2006/picture">
                 <pic:pic xmlns:pic="http://schemas.openxmlformats.org/drawingml/2006/picture">
                   <pic:nvPicPr>
-                    <pic:cNvPr id="0" name="Picture 27"/>
+                    <pic:cNvPr id="248367675" name="Picture 27" descr="A screenshot of a computer&#10;&#10;AI-generated content may be incorrect."/>
                     <pic:cNvPicPr>
                       <a:picLocks noChangeAspect="1" noChangeArrowheads="1"/>
                     </pic:cNvPicPr>
@@ -1694,7 +1968,7 @@
                   <pic:spPr bwMode="auto">
                     <a:xfrm>
                       <a:off x="0" y="0"/>
-                      <a:ext cx="3185408" cy="1572625"/>
+                      <a:ext cx="3735070" cy="1844040"/>
                     </a:xfrm>
                     <a:prstGeom prst="rect">
                       <a:avLst/>
@@ -1707,19 +1981,41 @@
                 </pic:pic>
               </a:graphicData>
             </a:graphic>
-          </wp:inline>
+            <wp14:sizeRelH relativeFrom="margin">
+              <wp14:pctWidth>0</wp14:pctWidth>
+            </wp14:sizeRelH>
+            <wp14:sizeRelV relativeFrom="margin">
+              <wp14:pctHeight>0</wp14:pctHeight>
+            </wp14:sizeRelV>
+          </wp:anchor>
         </w:drawing>
       </w:r>
+    </w:p>
+    <w:p>
+      <w:pPr>
+        <w:rPr>
+          <w:rStyle w:val="IntenseReference"/>
+          <w:color w:val="auto"/>
+        </w:rPr>
+      </w:pPr>
       <w:r>
         <w:rPr>
           <w:rStyle w:val="IntenseReference"/>
           <w:noProof/>
         </w:rPr>
         <w:drawing>
-          <wp:inline distT="0" distB="0" distL="0" distR="0" wp14:anchorId="321C3050" wp14:editId="4772978A">
-            <wp:extent cx="2583712" cy="1704039"/>
-            <wp:effectExtent l="0" t="0" r="7620" b="0"/>
-            <wp:docPr id="381180106" name="Picture 24"/>
+          <wp:anchor distT="0" distB="0" distL="114300" distR="114300" simplePos="0" relativeHeight="251664384" behindDoc="0" locked="0" layoutInCell="1" allowOverlap="1" wp14:anchorId="120F2D66" wp14:editId="0164A65B">
+            <wp:simplePos x="0" y="0"/>
+            <wp:positionH relativeFrom="margin">
+              <wp:posOffset>2760345</wp:posOffset>
+            </wp:positionH>
+            <wp:positionV relativeFrom="page">
+              <wp:posOffset>8056556</wp:posOffset>
+            </wp:positionV>
+            <wp:extent cx="3706495" cy="1819910"/>
+            <wp:effectExtent l="0" t="0" r="8255" b="8890"/>
+            <wp:wrapSquare wrapText="bothSides"/>
+            <wp:docPr id="37240363" name="Picture 28" descr="A screenshot of a computer&#10;&#10;AI-generated content may be incorrect."/>
             <wp:cNvGraphicFramePr>
               <a:graphicFrameLocks xmlns:a="http://schemas.openxmlformats.org/drawingml/2006/main" noChangeAspect="1"/>
             </wp:cNvGraphicFramePr>
@@ -1727,7 +2023,7 @@
               <a:graphicData uri="http://schemas.openxmlformats.org/drawingml/2006/picture">
                 <pic:pic xmlns:pic="http://schemas.openxmlformats.org/drawingml/2006/picture">
                   <pic:nvPicPr>
-                    <pic:cNvPr id="0" name="Picture 24"/>
+                    <pic:cNvPr id="37240363" name="Picture 28" descr="A screenshot of a computer&#10;&#10;AI-generated content may be incorrect."/>
                     <pic:cNvPicPr>
                       <a:picLocks noChangeAspect="1" noChangeArrowheads="1"/>
                     </pic:cNvPicPr>
@@ -1748,7 +2044,7 @@
                   <pic:spPr bwMode="auto">
                     <a:xfrm>
                       <a:off x="0" y="0"/>
-                      <a:ext cx="2624113" cy="1730685"/>
+                      <a:ext cx="3706495" cy="1819910"/>
                     </a:xfrm>
                     <a:prstGeom prst="rect">
                       <a:avLst/>
@@ -1761,7 +2057,13 @@
                 </pic:pic>
               </a:graphicData>
             </a:graphic>
-          </wp:inline>
+            <wp14:sizeRelH relativeFrom="margin">
+              <wp14:pctWidth>0</wp14:pctWidth>
+            </wp14:sizeRelH>
+            <wp14:sizeRelV relativeFrom="margin">
+              <wp14:pctHeight>0</wp14:pctHeight>
+            </wp14:sizeRelV>
+          </wp:anchor>
         </w:drawing>
       </w:r>
       <w:r>
@@ -1770,10 +2072,18 @@
           <w:noProof/>
         </w:rPr>
         <w:drawing>
-          <wp:inline distT="0" distB="0" distL="0" distR="0" wp14:anchorId="6951E46C" wp14:editId="6419A8EE">
-            <wp:extent cx="3242930" cy="1592482"/>
-            <wp:effectExtent l="0" t="0" r="0" b="8255"/>
-            <wp:docPr id="37240363" name="Picture 28"/>
+          <wp:anchor distT="0" distB="0" distL="114300" distR="114300" simplePos="0" relativeHeight="251663360" behindDoc="0" locked="0" layoutInCell="1" allowOverlap="1" wp14:anchorId="13B4131A" wp14:editId="0D4EA7C2">
+            <wp:simplePos x="0" y="0"/>
+            <wp:positionH relativeFrom="column">
+              <wp:posOffset>-680349</wp:posOffset>
+            </wp:positionH>
+            <wp:positionV relativeFrom="page">
+              <wp:posOffset>7971059</wp:posOffset>
+            </wp:positionV>
+            <wp:extent cx="3099435" cy="2043430"/>
+            <wp:effectExtent l="0" t="0" r="5715" b="0"/>
+            <wp:wrapSquare wrapText="bothSides"/>
+            <wp:docPr id="381180106" name="Picture 24" descr="A screenshot of a computer&#10;&#10;AI-generated content may be incorrect."/>
             <wp:cNvGraphicFramePr>
               <a:graphicFrameLocks xmlns:a="http://schemas.openxmlformats.org/drawingml/2006/main" noChangeAspect="1"/>
             </wp:cNvGraphicFramePr>
@@ -1781,7 +2091,7 @@
               <a:graphicData uri="http://schemas.openxmlformats.org/drawingml/2006/picture">
                 <pic:pic xmlns:pic="http://schemas.openxmlformats.org/drawingml/2006/picture">
                   <pic:nvPicPr>
-                    <pic:cNvPr id="0" name="Picture 28"/>
+                    <pic:cNvPr id="381180106" name="Picture 24" descr="A screenshot of a computer&#10;&#10;AI-generated content may be incorrect."/>
                     <pic:cNvPicPr>
                       <a:picLocks noChangeAspect="1" noChangeArrowheads="1"/>
                     </pic:cNvPicPr>
@@ -1802,7 +2112,7 @@
                   <pic:spPr bwMode="auto">
                     <a:xfrm>
                       <a:off x="0" y="0"/>
-                      <a:ext cx="3260755" cy="1601235"/>
+                      <a:ext cx="3099435" cy="2043430"/>
                     </a:xfrm>
                     <a:prstGeom prst="rect">
                       <a:avLst/>
@@ -1815,7 +2125,13 @@
                 </pic:pic>
               </a:graphicData>
             </a:graphic>
-          </wp:inline>
+            <wp14:sizeRelH relativeFrom="margin">
+              <wp14:pctWidth>0</wp14:pctWidth>
+            </wp14:sizeRelH>
+            <wp14:sizeRelV relativeFrom="margin">
+              <wp14:pctHeight>0</wp14:pctHeight>
+            </wp14:sizeRelV>
+          </wp:anchor>
         </w:drawing>
       </w:r>
     </w:p>
@@ -1849,10 +2165,10 @@
           <w:color w:val="auto"/>
         </w:rPr>
         <w:drawing>
-          <wp:inline distT="0" distB="0" distL="0" distR="0" wp14:anchorId="19BE0E49" wp14:editId="03AECDCB">
+          <wp:inline distT="0" distB="0" distL="0" distR="0" wp14:anchorId="01A0EAD6" wp14:editId="15216E44">
             <wp:extent cx="3934047" cy="2608523"/>
             <wp:effectExtent l="0" t="0" r="0" b="1905"/>
-            <wp:docPr id="1327140220" name="Picture 29"/>
+            <wp:docPr id="1327140220" name="Picture 29" descr="A screenshot of a computer&#10;&#10;AI-generated content may be incorrect."/>
             <wp:cNvGraphicFramePr>
               <a:graphicFrameLocks xmlns:a="http://schemas.openxmlformats.org/drawingml/2006/main" noChangeAspect="1"/>
             </wp:cNvGraphicFramePr>
@@ -1860,7 +2176,7 @@
               <a:graphicData uri="http://schemas.openxmlformats.org/drawingml/2006/picture">
                 <pic:pic xmlns:pic="http://schemas.openxmlformats.org/drawingml/2006/picture">
                   <pic:nvPicPr>
-                    <pic:cNvPr id="0" name="Picture 29"/>
+                    <pic:cNvPr id="1327140220" name="Picture 29" descr="A screenshot of a computer&#10;&#10;AI-generated content may be incorrect."/>
                     <pic:cNvPicPr>
                       <a:picLocks noChangeAspect="1" noChangeArrowheads="1"/>
                     </pic:cNvPicPr>
@@ -1904,10 +2220,10 @@
           <w:color w:val="auto"/>
         </w:rPr>
         <w:drawing>
-          <wp:inline distT="0" distB="0" distL="0" distR="0" wp14:anchorId="3C753C7F" wp14:editId="3E8EB47C">
+          <wp:inline distT="0" distB="0" distL="0" distR="0" wp14:anchorId="4A5CF942" wp14:editId="4D17B63D">
             <wp:extent cx="3955312" cy="2601454"/>
             <wp:effectExtent l="0" t="0" r="7620" b="8890"/>
-            <wp:docPr id="205803239" name="Picture 30"/>
+            <wp:docPr id="205803239" name="Picture 30" descr="A screenshot of a computer&#10;&#10;AI-generated content may be incorrect."/>
             <wp:cNvGraphicFramePr>
               <a:graphicFrameLocks xmlns:a="http://schemas.openxmlformats.org/drawingml/2006/main" noChangeAspect="1"/>
             </wp:cNvGraphicFramePr>
@@ -1915,7 +2231,7 @@
               <a:graphicData uri="http://schemas.openxmlformats.org/drawingml/2006/picture">
                 <pic:pic xmlns:pic="http://schemas.openxmlformats.org/drawingml/2006/picture">
                   <pic:nvPicPr>
-                    <pic:cNvPr id="0" name="Picture 30"/>
+                    <pic:cNvPr id="205803239" name="Picture 30" descr="A screenshot of a computer&#10;&#10;AI-generated content may be incorrect."/>
                     <pic:cNvPicPr>
                       <a:picLocks noChangeAspect="1" noChangeArrowheads="1"/>
                     </pic:cNvPicPr>
@@ -1959,10 +2275,10 @@
           <w:color w:val="auto"/>
         </w:rPr>
         <w:drawing>
-          <wp:inline distT="0" distB="0" distL="0" distR="0" wp14:anchorId="46159261" wp14:editId="60C3472F">
+          <wp:inline distT="0" distB="0" distL="0" distR="0" wp14:anchorId="1F69E80C" wp14:editId="08288275">
             <wp:extent cx="3997842" cy="2615307"/>
             <wp:effectExtent l="0" t="0" r="3175" b="0"/>
-            <wp:docPr id="1901766532" name="Picture 31"/>
+            <wp:docPr id="1901766532" name="Picture 31" descr="A screenshot of a computer&#10;&#10;AI-generated content may be incorrect."/>
             <wp:cNvGraphicFramePr>
               <a:graphicFrameLocks xmlns:a="http://schemas.openxmlformats.org/drawingml/2006/main" noChangeAspect="1"/>
             </wp:cNvGraphicFramePr>
@@ -1970,7 +2286,7 @@
               <a:graphicData uri="http://schemas.openxmlformats.org/drawingml/2006/picture">
                 <pic:pic xmlns:pic="http://schemas.openxmlformats.org/drawingml/2006/picture">
                   <pic:nvPicPr>
-                    <pic:cNvPr id="0" name="Picture 31"/>
+                    <pic:cNvPr id="1901766532" name="Picture 31" descr="A screenshot of a computer&#10;&#10;AI-generated content may be incorrect."/>
                     <pic:cNvPicPr>
                       <a:picLocks noChangeAspect="1" noChangeArrowheads="1"/>
                     </pic:cNvPicPr>
@@ -2034,10 +2350,10 @@
           <w:noProof/>
         </w:rPr>
         <w:drawing>
-          <wp:inline distT="0" distB="0" distL="0" distR="0" wp14:anchorId="4B016053" wp14:editId="08D76A26">
+          <wp:inline distT="0" distB="0" distL="0" distR="0" wp14:anchorId="0CE77E4F" wp14:editId="38008CDB">
             <wp:extent cx="5932805" cy="3157855"/>
             <wp:effectExtent l="0" t="0" r="0" b="4445"/>
-            <wp:docPr id="1866296672" name="Picture 32"/>
+            <wp:docPr id="1866296672" name="Picture 32" descr="A screenshot of a computer&#10;&#10;AI-generated content may be incorrect."/>
             <wp:cNvGraphicFramePr>
               <a:graphicFrameLocks xmlns:a="http://schemas.openxmlformats.org/drawingml/2006/main" noChangeAspect="1"/>
             </wp:cNvGraphicFramePr>
@@ -2045,7 +2361,7 @@
               <a:graphicData uri="http://schemas.openxmlformats.org/drawingml/2006/picture">
                 <pic:pic xmlns:pic="http://schemas.openxmlformats.org/drawingml/2006/picture">
                   <pic:nvPicPr>
-                    <pic:cNvPr id="0" name="Picture 32"/>
+                    <pic:cNvPr id="1866296672" name="Picture 32" descr="A screenshot of a computer&#10;&#10;AI-generated content may be incorrect."/>
                     <pic:cNvPicPr>
                       <a:picLocks noChangeAspect="1" noChangeArrowheads="1"/>
                     </pic:cNvPicPr>
@@ -2095,10 +2411,10 @@
           <w:noProof/>
         </w:rPr>
         <w:drawing>
-          <wp:inline distT="0" distB="0" distL="0" distR="0" wp14:anchorId="60643488" wp14:editId="5BA5F5E6">
+          <wp:inline distT="0" distB="0" distL="0" distR="0" wp14:anchorId="2369DE36" wp14:editId="21543EF9">
             <wp:extent cx="5932805" cy="3157855"/>
             <wp:effectExtent l="0" t="0" r="0" b="4445"/>
-            <wp:docPr id="1516040280" name="Picture 34"/>
+            <wp:docPr id="1516040280" name="Picture 34" descr="A screenshot of a computer&#10;&#10;AI-generated content may be incorrect."/>
             <wp:cNvGraphicFramePr>
               <a:graphicFrameLocks xmlns:a="http://schemas.openxmlformats.org/drawingml/2006/main" noChangeAspect="1"/>
             </wp:cNvGraphicFramePr>
@@ -2106,7 +2422,7 @@
               <a:graphicData uri="http://schemas.openxmlformats.org/drawingml/2006/picture">
                 <pic:pic xmlns:pic="http://schemas.openxmlformats.org/drawingml/2006/picture">
                   <pic:nvPicPr>
-                    <pic:cNvPr id="0" name="Picture 34"/>
+                    <pic:cNvPr id="1516040280" name="Picture 34" descr="A screenshot of a computer&#10;&#10;AI-generated content may be incorrect."/>
                     <pic:cNvPicPr>
                       <a:picLocks noChangeAspect="1" noChangeArrowheads="1"/>
                     </pic:cNvPicPr>
@@ -2205,10 +2521,10 @@
           <w:noProof/>
         </w:rPr>
         <w:drawing>
-          <wp:inline distT="0" distB="0" distL="0" distR="0" wp14:anchorId="5C983486" wp14:editId="6F23A309">
+          <wp:inline distT="0" distB="0" distL="0" distR="0" wp14:anchorId="238E5752" wp14:editId="59D6D306">
             <wp:extent cx="4444365" cy="3285490"/>
             <wp:effectExtent l="0" t="0" r="0" b="0"/>
-            <wp:docPr id="669730661" name="Picture 35"/>
+            <wp:docPr id="669730661" name="Picture 35" descr="A screenshot of a computer&#10;&#10;AI-generated content may be incorrect."/>
             <wp:cNvGraphicFramePr>
               <a:graphicFrameLocks xmlns:a="http://schemas.openxmlformats.org/drawingml/2006/main" noChangeAspect="1"/>
             </wp:cNvGraphicFramePr>
@@ -2216,7 +2532,7 @@
               <a:graphicData uri="http://schemas.openxmlformats.org/drawingml/2006/picture">
                 <pic:pic xmlns:pic="http://schemas.openxmlformats.org/drawingml/2006/picture">
                   <pic:nvPicPr>
-                    <pic:cNvPr id="0" name="Picture 35"/>
+                    <pic:cNvPr id="669730661" name="Picture 35" descr="A screenshot of a computer&#10;&#10;AI-generated content may be incorrect."/>
                     <pic:cNvPicPr>
                       <a:picLocks noChangeAspect="1" noChangeArrowheads="1"/>
                     </pic:cNvPicPr>
@@ -2266,10 +2582,10 @@
           <w:noProof/>
         </w:rPr>
         <w:drawing>
-          <wp:inline distT="0" distB="0" distL="0" distR="0" wp14:anchorId="4BCF620A" wp14:editId="50C89235">
+          <wp:inline distT="0" distB="0" distL="0" distR="0" wp14:anchorId="14B5E35C" wp14:editId="216A80F2">
             <wp:extent cx="5943600" cy="2764155"/>
             <wp:effectExtent l="0" t="0" r="0" b="0"/>
-            <wp:docPr id="250810942" name="Picture 36"/>
+            <wp:docPr id="250810942" name="Picture 36" descr="A screenshot of a computer&#10;&#10;AI-generated content may be incorrect."/>
             <wp:cNvGraphicFramePr>
               <a:graphicFrameLocks xmlns:a="http://schemas.openxmlformats.org/drawingml/2006/main" noChangeAspect="1"/>
             </wp:cNvGraphicFramePr>
@@ -2277,7 +2593,7 @@
               <a:graphicData uri="http://schemas.openxmlformats.org/drawingml/2006/picture">
                 <pic:pic xmlns:pic="http://schemas.openxmlformats.org/drawingml/2006/picture">
                   <pic:nvPicPr>
-                    <pic:cNvPr id="0" name="Picture 36"/>
+                    <pic:cNvPr id="250810942" name="Picture 36" descr="A screenshot of a computer&#10;&#10;AI-generated content may be incorrect."/>
                     <pic:cNvPicPr>
                       <a:picLocks noChangeAspect="1" noChangeArrowheads="1"/>
                     </pic:cNvPicPr>
@@ -2356,12 +2672,6 @@
           <w:rStyle w:val="IntenseReference"/>
         </w:rPr>
       </w:pPr>
-      <w:r>
-        <w:rPr>
-          <w:rStyle w:val="IntenseReference"/>
-        </w:rPr>
-        <w:t>#</w:t>
-      </w:r>
     </w:p>
     <w:p>
       <w:pPr>
@@ -2389,10 +2699,10 @@
           <w:noProof/>
         </w:rPr>
         <w:drawing>
-          <wp:inline distT="0" distB="0" distL="0" distR="0" wp14:anchorId="60E3709C" wp14:editId="1F31437C">
+          <wp:inline distT="0" distB="0" distL="0" distR="0" wp14:anchorId="49D91905" wp14:editId="0DE18FBF">
             <wp:extent cx="5943600" cy="1828800"/>
             <wp:effectExtent l="0" t="0" r="0" b="0"/>
-            <wp:docPr id="638201135" name="Picture 37"/>
+            <wp:docPr id="638201135" name="Picture 37" descr="A computer screen shot of text&#10;&#10;AI-generated content may be incorrect."/>
             <wp:cNvGraphicFramePr>
               <a:graphicFrameLocks xmlns:a="http://schemas.openxmlformats.org/drawingml/2006/main" noChangeAspect="1"/>
             </wp:cNvGraphicFramePr>
@@ -2400,7 +2710,7 @@
               <a:graphicData uri="http://schemas.openxmlformats.org/drawingml/2006/picture">
                 <pic:pic xmlns:pic="http://schemas.openxmlformats.org/drawingml/2006/picture">
                   <pic:nvPicPr>
-                    <pic:cNvPr id="0" name="Picture 37"/>
+                    <pic:cNvPr id="638201135" name="Picture 37" descr="A computer screen shot of text&#10;&#10;AI-generated content may be incorrect."/>
                     <pic:cNvPicPr>
                       <a:picLocks noChangeAspect="1" noChangeArrowheads="1"/>
                     </pic:cNvPicPr>
@@ -2437,6 +2747,13 @@
           </wp:inline>
         </w:drawing>
       </w:r>
+    </w:p>
+    <w:p>
+      <w:pPr>
+        <w:rPr>
+          <w:rStyle w:val="IntenseReference"/>
+        </w:rPr>
+      </w:pPr>
     </w:p>
     <w:sectPr>
       <w:pgSz w:w="12240" w:h="15840"/>
@@ -4639,6 +4956,7 @@
   <w:style w:type="character" w:default="1" w:styleId="DefaultParagraphFont">
     <w:name w:val="Default Paragraph Font"/>
     <w:uiPriority w:val="1"/>
+    <w:semiHidden/>
     <w:unhideWhenUsed/>
   </w:style>
   <w:style w:type="table" w:default="1" w:styleId="TableNormal">

</xml_diff>

<commit_message>
Added comments for new methods and added another sanitization screenshot in the word document
</commit_message>
<xml_diff>
--- a/Documentation.docx
+++ b/Documentation.docx
@@ -181,7 +181,7 @@
           <w:noProof/>
         </w:rPr>
         <w:drawing>
-          <wp:inline distT="0" distB="0" distL="0" distR="0" wp14:anchorId="5EACA65A" wp14:editId="122D5C9F">
+          <wp:inline distT="0" distB="0" distL="0" distR="0" wp14:anchorId="5EACA65A" wp14:editId="2B3DCD0E">
             <wp:extent cx="5943600" cy="3190875"/>
             <wp:effectExtent l="0" t="0" r="0" b="9525"/>
             <wp:docPr id="2" name="Picture 2" descr="A screen shot of a computer&#10;&#10;AI-generated content may be incorrect."/>
@@ -539,7 +539,7 @@
           <w:color w:val="auto"/>
         </w:rPr>
         <w:drawing>
-          <wp:inline distT="0" distB="0" distL="0" distR="0" wp14:anchorId="24CF58BA" wp14:editId="3024E336">
+          <wp:inline distT="0" distB="0" distL="0" distR="0" wp14:anchorId="24CF58BA" wp14:editId="390FB920">
             <wp:extent cx="5284470" cy="2584235"/>
             <wp:effectExtent l="0" t="0" r="0" b="6985"/>
             <wp:docPr id="246764664" name="Picture 4" descr="A screenshot of a computer&#10;&#10;AI-generated content may be incorrect."/>
@@ -971,7 +971,7 @@
           <w:noProof/>
         </w:rPr>
         <w:drawing>
-          <wp:inline distT="0" distB="0" distL="0" distR="0" wp14:anchorId="0AA680C5" wp14:editId="3E8FDD2D">
+          <wp:inline distT="0" distB="0" distL="0" distR="0" wp14:anchorId="0AA680C5" wp14:editId="0032D486">
             <wp:extent cx="4529470" cy="2640333"/>
             <wp:effectExtent l="0" t="0" r="4445" b="7620"/>
             <wp:docPr id="1764933131" name="Picture 12" descr="A screenshot of a computer&#10;&#10;AI-generated content may be incorrect."/>
@@ -2165,7 +2165,7 @@
           <w:color w:val="auto"/>
         </w:rPr>
         <w:drawing>
-          <wp:inline distT="0" distB="0" distL="0" distR="0" wp14:anchorId="01A0EAD6" wp14:editId="15216E44">
+          <wp:inline distT="0" distB="0" distL="0" distR="0" wp14:anchorId="01A0EAD6" wp14:editId="68EDA72A">
             <wp:extent cx="3934047" cy="2608523"/>
             <wp:effectExtent l="0" t="0" r="0" b="1905"/>
             <wp:docPr id="1327140220" name="Picture 29" descr="A screenshot of a computer&#10;&#10;AI-generated content may be incorrect."/>
@@ -2275,7 +2275,7 @@
           <w:color w:val="auto"/>
         </w:rPr>
         <w:drawing>
-          <wp:inline distT="0" distB="0" distL="0" distR="0" wp14:anchorId="1F69E80C" wp14:editId="08288275">
+          <wp:inline distT="0" distB="0" distL="0" distR="0" wp14:anchorId="1F69E80C" wp14:editId="0BDE4444">
             <wp:extent cx="3997842" cy="2615307"/>
             <wp:effectExtent l="0" t="0" r="3175" b="0"/>
             <wp:docPr id="1901766532" name="Picture 31" descr="A screenshot of a computer&#10;&#10;AI-generated content may be incorrect."/>
@@ -2350,7 +2350,7 @@
           <w:noProof/>
         </w:rPr>
         <w:drawing>
-          <wp:inline distT="0" distB="0" distL="0" distR="0" wp14:anchorId="0CE77E4F" wp14:editId="38008CDB">
+          <wp:inline distT="0" distB="0" distL="0" distR="0" wp14:anchorId="0CE77E4F" wp14:editId="3FD5E5D0">
             <wp:extent cx="5932805" cy="3157855"/>
             <wp:effectExtent l="0" t="0" r="0" b="4445"/>
             <wp:docPr id="1866296672" name="Picture 32" descr="A screenshot of a computer&#10;&#10;AI-generated content may be incorrect."/>
@@ -2411,7 +2411,7 @@
           <w:noProof/>
         </w:rPr>
         <w:drawing>
-          <wp:inline distT="0" distB="0" distL="0" distR="0" wp14:anchorId="2369DE36" wp14:editId="21543EF9">
+          <wp:inline distT="0" distB="0" distL="0" distR="0" wp14:anchorId="2369DE36" wp14:editId="66C21CC0">
             <wp:extent cx="5932805" cy="3157855"/>
             <wp:effectExtent l="0" t="0" r="0" b="4445"/>
             <wp:docPr id="1516040280" name="Picture 34" descr="A screenshot of a computer&#10;&#10;AI-generated content may be incorrect."/>
@@ -2740,6 +2740,53 @@
                     <a:ln>
                       <a:noFill/>
                     </a:ln>
+                  </pic:spPr>
+                </pic:pic>
+              </a:graphicData>
+            </a:graphic>
+          </wp:inline>
+        </w:drawing>
+      </w:r>
+    </w:p>
+    <w:p>
+      <w:pPr>
+        <w:rPr>
+          <w:rStyle w:val="IntenseReference"/>
+        </w:rPr>
+      </w:pPr>
+      <w:r>
+        <w:rPr>
+          <w:rStyle w:val="IntenseReference"/>
+        </w:rPr>
+        <w:drawing>
+          <wp:inline distT="0" distB="0" distL="0" distR="0" wp14:anchorId="6D23481E" wp14:editId="5A0D8F1D">
+            <wp:extent cx="5943600" cy="1395095"/>
+            <wp:effectExtent l="0" t="0" r="0" b="0"/>
+            <wp:docPr id="818157435" name="Picture 1" descr="A computer screen shot of text&#10;&#10;AI-generated content may be incorrect."/>
+            <wp:cNvGraphicFramePr>
+              <a:graphicFrameLocks xmlns:a="http://schemas.openxmlformats.org/drawingml/2006/main" noChangeAspect="1"/>
+            </wp:cNvGraphicFramePr>
+            <a:graphic xmlns:a="http://schemas.openxmlformats.org/drawingml/2006/main">
+              <a:graphicData uri="http://schemas.openxmlformats.org/drawingml/2006/picture">
+                <pic:pic xmlns:pic="http://schemas.openxmlformats.org/drawingml/2006/picture">
+                  <pic:nvPicPr>
+                    <pic:cNvPr id="818157435" name="Picture 1" descr="A computer screen shot of text&#10;&#10;AI-generated content may be incorrect."/>
+                    <pic:cNvPicPr/>
+                  </pic:nvPicPr>
+                  <pic:blipFill>
+                    <a:blip r:embed="rId44"/>
+                    <a:stretch>
+                      <a:fillRect/>
+                    </a:stretch>
+                  </pic:blipFill>
+                  <pic:spPr>
+                    <a:xfrm>
+                      <a:off x="0" y="0"/>
+                      <a:ext cx="5943600" cy="1395095"/>
+                    </a:xfrm>
+                    <a:prstGeom prst="rect">
+                      <a:avLst/>
+                    </a:prstGeom>
                   </pic:spPr>
                 </pic:pic>
               </a:graphicData>

</xml_diff>